<commit_message>
Updated F1 in report
</commit_message>
<xml_diff>
--- a/Image Processing and Computer Vision - Report.docx
+++ b/Image Processing and Computer Vision - Report.docx
@@ -67,16 +67,336 @@
           <w:szCs w:val="24"/>
           <w:lang w:eastAsia="en-GB"/>
         </w:rPr>
+        <w:drawing>
+          <wp:anchor distT="0" distB="0" distL="114300" distR="114300" simplePos="0" relativeHeight="251659264" behindDoc="0" locked="0" layoutInCell="1" allowOverlap="1">
+            <wp:simplePos x="0" y="0"/>
+            <wp:positionH relativeFrom="margin">
+              <wp:posOffset>0</wp:posOffset>
+            </wp:positionH>
+            <wp:positionV relativeFrom="paragraph">
+              <wp:posOffset>2724150</wp:posOffset>
+            </wp:positionV>
+            <wp:extent cx="2437130" cy="1619885"/>
+            <wp:effectExtent l="0" t="0" r="1270" b="0"/>
+            <wp:wrapSquare wrapText="bothSides"/>
+            <wp:docPr id="4" name="Picture 4"/>
+            <wp:cNvGraphicFramePr>
+              <a:graphicFrameLocks xmlns:a="http://schemas.openxmlformats.org/drawingml/2006/main" noChangeAspect="1"/>
+            </wp:cNvGraphicFramePr>
+            <a:graphic xmlns:a="http://schemas.openxmlformats.org/drawingml/2006/main">
+              <a:graphicData uri="http://schemas.openxmlformats.org/drawingml/2006/picture">
+                <pic:pic xmlns:pic="http://schemas.openxmlformats.org/drawingml/2006/picture">
+                  <pic:nvPicPr>
+                    <pic:cNvPr id="4" name="output14.jpg"/>
+                    <pic:cNvPicPr/>
+                  </pic:nvPicPr>
+                  <pic:blipFill>
+                    <a:blip r:embed="rId7" cstate="print">
+                      <a:extLst>
+                        <a:ext uri="{28A0092B-C50C-407E-A947-70E740481C1C}">
+                          <a14:useLocalDpi xmlns:a14="http://schemas.microsoft.com/office/drawing/2010/main" val="0"/>
+                        </a:ext>
+                      </a:extLst>
+                    </a:blip>
+                    <a:stretch>
+                      <a:fillRect/>
+                    </a:stretch>
+                  </pic:blipFill>
+                  <pic:spPr>
+                    <a:xfrm>
+                      <a:off x="0" y="0"/>
+                      <a:ext cx="2437130" cy="1619885"/>
+                    </a:xfrm>
+                    <a:prstGeom prst="rect">
+                      <a:avLst/>
+                    </a:prstGeom>
+                  </pic:spPr>
+                </pic:pic>
+              </a:graphicData>
+            </a:graphic>
+            <wp14:sizeRelH relativeFrom="margin">
+              <wp14:pctWidth>0</wp14:pctWidth>
+            </wp14:sizeRelH>
+            <wp14:sizeRelV relativeFrom="margin">
+              <wp14:pctHeight>0</wp14:pctHeight>
+            </wp14:sizeRelV>
+          </wp:anchor>
+        </w:drawing>
+      </w:r>
+      <w:r>
+        <w:rPr>
+          <w:rFonts w:ascii="Liberation Serif" w:hAnsi="Liberation Serif" w:cs="Liberation Serif"/>
+          <w:noProof/>
+          <w:sz w:val="24"/>
+          <w:szCs w:val="24"/>
+          <w:lang w:eastAsia="en-GB"/>
+        </w:rPr>
+        <w:drawing>
+          <wp:anchor distT="0" distB="0" distL="114300" distR="114300" simplePos="0" relativeHeight="251661312" behindDoc="0" locked="0" layoutInCell="1" allowOverlap="1">
+            <wp:simplePos x="0" y="0"/>
+            <wp:positionH relativeFrom="margin">
+              <wp:posOffset>0</wp:posOffset>
+            </wp:positionH>
+            <wp:positionV relativeFrom="paragraph">
+              <wp:posOffset>1005840</wp:posOffset>
+            </wp:positionV>
+            <wp:extent cx="1619885" cy="1619885"/>
+            <wp:effectExtent l="0" t="0" r="0" b="0"/>
+            <wp:wrapSquare wrapText="bothSides"/>
+            <wp:docPr id="1" name="Picture 1"/>
+            <wp:cNvGraphicFramePr>
+              <a:graphicFrameLocks xmlns:a="http://schemas.openxmlformats.org/drawingml/2006/main" noChangeAspect="1"/>
+            </wp:cNvGraphicFramePr>
+            <a:graphic xmlns:a="http://schemas.openxmlformats.org/drawingml/2006/main">
+              <a:graphicData uri="http://schemas.openxmlformats.org/drawingml/2006/picture">
+                <pic:pic xmlns:pic="http://schemas.openxmlformats.org/drawingml/2006/picture">
+                  <pic:nvPicPr>
+                    <pic:cNvPr id="1" name="output4.jpg"/>
+                    <pic:cNvPicPr/>
+                  </pic:nvPicPr>
+                  <pic:blipFill>
+                    <a:blip r:embed="rId8" cstate="print">
+                      <a:extLst>
+                        <a:ext uri="{28A0092B-C50C-407E-A947-70E740481C1C}">
+                          <a14:useLocalDpi xmlns:a14="http://schemas.microsoft.com/office/drawing/2010/main" val="0"/>
+                        </a:ext>
+                      </a:extLst>
+                    </a:blip>
+                    <a:stretch>
+                      <a:fillRect/>
+                    </a:stretch>
+                  </pic:blipFill>
+                  <pic:spPr>
+                    <a:xfrm>
+                      <a:off x="0" y="0"/>
+                      <a:ext cx="1619885" cy="1619885"/>
+                    </a:xfrm>
+                    <a:prstGeom prst="rect">
+                      <a:avLst/>
+                    </a:prstGeom>
+                  </pic:spPr>
+                </pic:pic>
+              </a:graphicData>
+            </a:graphic>
+            <wp14:sizeRelH relativeFrom="margin">
+              <wp14:pctWidth>0</wp14:pctWidth>
+            </wp14:sizeRelH>
+            <wp14:sizeRelV relativeFrom="margin">
+              <wp14:pctHeight>0</wp14:pctHeight>
+            </wp14:sizeRelV>
+          </wp:anchor>
+        </w:drawing>
+      </w:r>
+      <w:r>
+        <w:rPr>
+          <w:rFonts w:ascii="Liberation Serif" w:hAnsi="Liberation Serif" w:cs="Liberation Serif"/>
+          <w:noProof/>
+          <w:sz w:val="24"/>
+          <w:szCs w:val="24"/>
+          <w:lang w:eastAsia="en-GB"/>
+        </w:rPr>
+        <w:drawing>
+          <wp:anchor distT="0" distB="0" distL="114300" distR="114300" simplePos="0" relativeHeight="251660288" behindDoc="0" locked="0" layoutInCell="1" allowOverlap="1">
+            <wp:simplePos x="0" y="0"/>
+            <wp:positionH relativeFrom="margin">
+              <wp:posOffset>1617980</wp:posOffset>
+            </wp:positionH>
+            <wp:positionV relativeFrom="paragraph">
+              <wp:posOffset>1005840</wp:posOffset>
+            </wp:positionV>
+            <wp:extent cx="1915160" cy="1619885"/>
+            <wp:effectExtent l="0" t="0" r="8890" b="0"/>
+            <wp:wrapSquare wrapText="bothSides"/>
+            <wp:docPr id="2" name="Picture 2"/>
+            <wp:cNvGraphicFramePr>
+              <a:graphicFrameLocks xmlns:a="http://schemas.openxmlformats.org/drawingml/2006/main" noChangeAspect="1"/>
+            </wp:cNvGraphicFramePr>
+            <a:graphic xmlns:a="http://schemas.openxmlformats.org/drawingml/2006/main">
+              <a:graphicData uri="http://schemas.openxmlformats.org/drawingml/2006/picture">
+                <pic:pic xmlns:pic="http://schemas.openxmlformats.org/drawingml/2006/picture">
+                  <pic:nvPicPr>
+                    <pic:cNvPr id="2" name="output5.jpg"/>
+                    <pic:cNvPicPr/>
+                  </pic:nvPicPr>
+                  <pic:blipFill>
+                    <a:blip r:embed="rId9" cstate="print">
+                      <a:extLst>
+                        <a:ext uri="{28A0092B-C50C-407E-A947-70E740481C1C}">
+                          <a14:useLocalDpi xmlns:a14="http://schemas.microsoft.com/office/drawing/2010/main" val="0"/>
+                        </a:ext>
+                      </a:extLst>
+                    </a:blip>
+                    <a:stretch>
+                      <a:fillRect/>
+                    </a:stretch>
+                  </pic:blipFill>
+                  <pic:spPr>
+                    <a:xfrm>
+                      <a:off x="0" y="0"/>
+                      <a:ext cx="1915160" cy="1619885"/>
+                    </a:xfrm>
+                    <a:prstGeom prst="rect">
+                      <a:avLst/>
+                    </a:prstGeom>
+                  </pic:spPr>
+                </pic:pic>
+              </a:graphicData>
+            </a:graphic>
+            <wp14:sizeRelH relativeFrom="margin">
+              <wp14:pctWidth>0</wp14:pctWidth>
+            </wp14:sizeRelH>
+            <wp14:sizeRelV relativeFrom="margin">
+              <wp14:pctHeight>0</wp14:pctHeight>
+            </wp14:sizeRelV>
+          </wp:anchor>
+        </w:drawing>
+      </w:r>
+      <w:r>
+        <w:rPr>
+          <w:rFonts w:ascii="Liberation Serif" w:hAnsi="Liberation Serif" w:cs="Liberation Serif"/>
+          <w:noProof/>
+          <w:sz w:val="24"/>
+          <w:szCs w:val="24"/>
+          <w:lang w:eastAsia="en-GB"/>
+        </w:rPr>
+        <w:drawing>
+          <wp:anchor distT="0" distB="0" distL="114300" distR="114300" simplePos="0" relativeHeight="251662336" behindDoc="0" locked="0" layoutInCell="1" allowOverlap="1">
+            <wp:simplePos x="0" y="0"/>
+            <wp:positionH relativeFrom="margin">
+              <wp:posOffset>2721610</wp:posOffset>
+            </wp:positionH>
+            <wp:positionV relativeFrom="paragraph">
+              <wp:posOffset>2722245</wp:posOffset>
+            </wp:positionV>
+            <wp:extent cx="3005455" cy="1619885"/>
+            <wp:effectExtent l="0" t="0" r="4445" b="0"/>
+            <wp:wrapSquare wrapText="bothSides"/>
+            <wp:docPr id="3" name="Picture 3"/>
+            <wp:cNvGraphicFramePr>
+              <a:graphicFrameLocks xmlns:a="http://schemas.openxmlformats.org/drawingml/2006/main" noChangeAspect="1"/>
+            </wp:cNvGraphicFramePr>
+            <a:graphic xmlns:a="http://schemas.openxmlformats.org/drawingml/2006/main">
+              <a:graphicData uri="http://schemas.openxmlformats.org/drawingml/2006/picture">
+                <pic:pic xmlns:pic="http://schemas.openxmlformats.org/drawingml/2006/picture">
+                  <pic:nvPicPr>
+                    <pic:cNvPr id="3" name="output13.jpg"/>
+                    <pic:cNvPicPr/>
+                  </pic:nvPicPr>
+                  <pic:blipFill>
+                    <a:blip r:embed="rId10" cstate="print">
+                      <a:extLst>
+                        <a:ext uri="{28A0092B-C50C-407E-A947-70E740481C1C}">
+                          <a14:useLocalDpi xmlns:a14="http://schemas.microsoft.com/office/drawing/2010/main" val="0"/>
+                        </a:ext>
+                      </a:extLst>
+                    </a:blip>
+                    <a:stretch>
+                      <a:fillRect/>
+                    </a:stretch>
+                  </pic:blipFill>
+                  <pic:spPr>
+                    <a:xfrm>
+                      <a:off x="0" y="0"/>
+                      <a:ext cx="3005455" cy="1619885"/>
+                    </a:xfrm>
+                    <a:prstGeom prst="rect">
+                      <a:avLst/>
+                    </a:prstGeom>
+                  </pic:spPr>
+                </pic:pic>
+              </a:graphicData>
+            </a:graphic>
+            <wp14:sizeRelH relativeFrom="margin">
+              <wp14:pctWidth>0</wp14:pctWidth>
+            </wp14:sizeRelH>
+            <wp14:sizeRelV relativeFrom="margin">
+              <wp14:pctHeight>0</wp14:pctHeight>
+            </wp14:sizeRelV>
+          </wp:anchor>
+        </w:drawing>
+      </w:r>
+      <w:r>
+        <w:rPr>
+          <w:rFonts w:ascii="Liberation Serif" w:hAnsi="Liberation Serif" w:cs="Liberation Serif"/>
+          <w:noProof/>
+          <w:sz w:val="24"/>
+          <w:szCs w:val="24"/>
+          <w:lang w:eastAsia="en-GB"/>
+        </w:rPr>
+        <w:drawing>
+          <wp:anchor distT="0" distB="0" distL="114300" distR="114300" simplePos="0" relativeHeight="251658240" behindDoc="0" locked="0" layoutInCell="1" allowOverlap="1">
+            <wp:simplePos x="0" y="0"/>
+            <wp:positionH relativeFrom="margin">
+              <wp:posOffset>3520440</wp:posOffset>
+            </wp:positionH>
+            <wp:positionV relativeFrom="paragraph">
+              <wp:posOffset>1005840</wp:posOffset>
+            </wp:positionV>
+            <wp:extent cx="2263775" cy="1619885"/>
+            <wp:effectExtent l="0" t="0" r="3175" b="0"/>
+            <wp:wrapSquare wrapText="bothSides"/>
+            <wp:docPr id="5" name="Picture 5"/>
+            <wp:cNvGraphicFramePr>
+              <a:graphicFrameLocks xmlns:a="http://schemas.openxmlformats.org/drawingml/2006/main" noChangeAspect="1"/>
+            </wp:cNvGraphicFramePr>
+            <a:graphic xmlns:a="http://schemas.openxmlformats.org/drawingml/2006/main">
+              <a:graphicData uri="http://schemas.openxmlformats.org/drawingml/2006/picture">
+                <pic:pic xmlns:pic="http://schemas.openxmlformats.org/drawingml/2006/picture">
+                  <pic:nvPicPr>
+                    <pic:cNvPr id="5" name="output15.jpg"/>
+                    <pic:cNvPicPr/>
+                  </pic:nvPicPr>
+                  <pic:blipFill>
+                    <a:blip r:embed="rId11" cstate="print">
+                      <a:extLst>
+                        <a:ext uri="{28A0092B-C50C-407E-A947-70E740481C1C}">
+                          <a14:useLocalDpi xmlns:a14="http://schemas.microsoft.com/office/drawing/2010/main" val="0"/>
+                        </a:ext>
+                      </a:extLst>
+                    </a:blip>
+                    <a:stretch>
+                      <a:fillRect/>
+                    </a:stretch>
+                  </pic:blipFill>
+                  <pic:spPr>
+                    <a:xfrm>
+                      <a:off x="0" y="0"/>
+                      <a:ext cx="2263775" cy="1619885"/>
+                    </a:xfrm>
+                    <a:prstGeom prst="rect">
+                      <a:avLst/>
+                    </a:prstGeom>
+                  </pic:spPr>
+                </pic:pic>
+              </a:graphicData>
+            </a:graphic>
+            <wp14:sizeRelH relativeFrom="margin">
+              <wp14:pctWidth>0</wp14:pctWidth>
+            </wp14:sizeRelH>
+            <wp14:sizeRelV relativeFrom="margin">
+              <wp14:pctHeight>0</wp14:pctHeight>
+            </wp14:sizeRelV>
+          </wp:anchor>
+        </w:drawing>
+      </w:r>
+      <w:r>
+        <w:rPr>
+          <w:rFonts w:ascii="Liberation Serif" w:hAnsi="Liberation Serif" w:cs="Liberation Serif"/>
+          <w:noProof/>
+          <w:sz w:val="24"/>
+          <w:szCs w:val="24"/>
+          <w:lang w:eastAsia="en-GB"/>
+        </w:rPr>
         <mc:AlternateContent>
           <mc:Choice Requires="wps">
             <w:drawing>
               <wp:anchor distT="45720" distB="45720" distL="114300" distR="114300" simplePos="0" relativeHeight="251664384" behindDoc="0" locked="0" layoutInCell="1" allowOverlap="1">
                 <wp:simplePos x="0" y="0"/>
                 <wp:positionH relativeFrom="margin">
-                  <wp:align>left</wp:align>
+                  <wp:posOffset>0</wp:posOffset>
                 </wp:positionH>
                 <wp:positionV relativeFrom="paragraph">
-                  <wp:posOffset>5036820</wp:posOffset>
+                  <wp:posOffset>4404360</wp:posOffset>
                 </wp:positionV>
                 <wp:extent cx="5623560" cy="251460"/>
                 <wp:effectExtent l="0" t="0" r="15240" b="15240"/>
@@ -141,7 +461,7 @@
                 <v:stroke joinstyle="miter"/>
                 <v:path gradientshapeok="t" o:connecttype="rect"/>
               </v:shapetype>
-              <v:shape id="Text Box 2" o:spid="_x0000_s1026" type="#_x0000_t202" style="position:absolute;left:0;text-align:left;margin-left:0;margin-top:396.6pt;width:442.8pt;height:19.8pt;z-index:251664384;visibility:visible;mso-wrap-style:square;mso-width-percent:0;mso-height-percent:0;mso-wrap-distance-left:9pt;mso-wrap-distance-top:3.6pt;mso-wrap-distance-right:9pt;mso-wrap-distance-bottom:3.6pt;mso-position-horizontal:left;mso-position-horizontal-relative:margin;mso-position-vertical:absolute;mso-position-vertical-relative:text;mso-width-percent:0;mso-height-percent:0;mso-width-relative:margin;mso-height-relative:margin;v-text-anchor:top" o:gfxdata="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">
+              <v:shape id="Text Box 2" o:spid="_x0000_s1026" type="#_x0000_t202" style="position:absolute;left:0;text-align:left;margin-left:0;margin-top:346.8pt;width:442.8pt;height:19.8pt;z-index:251664384;visibility:visible;mso-wrap-style:square;mso-width-percent:0;mso-height-percent:0;mso-wrap-distance-left:9pt;mso-wrap-distance-top:3.6pt;mso-wrap-distance-right:9pt;mso-wrap-distance-bottom:3.6pt;mso-position-horizontal:absolute;mso-position-horizontal-relative:margin;mso-position-vertical:absolute;mso-position-vertical-relative:text;mso-width-percent:0;mso-height-percent:0;mso-width-relative:margin;mso-height-relative:margin;v-text-anchor:top" o:gfxdata="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">
                 <v:textbox>
                   <w:txbxContent>
                     <w:p>
@@ -160,326 +480,6 @@
       <w:r>
         <w:rPr>
           <w:rFonts w:ascii="Liberation Serif" w:hAnsi="Liberation Serif" w:cs="Liberation Serif"/>
-          <w:noProof/>
-          <w:sz w:val="24"/>
-          <w:szCs w:val="24"/>
-          <w:lang w:eastAsia="en-GB"/>
-        </w:rPr>
-        <w:drawing>
-          <wp:anchor distT="0" distB="0" distL="114300" distR="114300" simplePos="0" relativeHeight="251658240" behindDoc="0" locked="0" layoutInCell="1" allowOverlap="1">
-            <wp:simplePos x="0" y="0"/>
-            <wp:positionH relativeFrom="margin">
-              <wp:posOffset>3520440</wp:posOffset>
-            </wp:positionH>
-            <wp:positionV relativeFrom="paragraph">
-              <wp:posOffset>1638300</wp:posOffset>
-            </wp:positionV>
-            <wp:extent cx="2263775" cy="1619885"/>
-            <wp:effectExtent l="0" t="0" r="3175" b="0"/>
-            <wp:wrapSquare wrapText="bothSides"/>
-            <wp:docPr id="5" name="Picture 5"/>
-            <wp:cNvGraphicFramePr>
-              <a:graphicFrameLocks xmlns:a="http://schemas.openxmlformats.org/drawingml/2006/main" noChangeAspect="1"/>
-            </wp:cNvGraphicFramePr>
-            <a:graphic xmlns:a="http://schemas.openxmlformats.org/drawingml/2006/main">
-              <a:graphicData uri="http://schemas.openxmlformats.org/drawingml/2006/picture">
-                <pic:pic xmlns:pic="http://schemas.openxmlformats.org/drawingml/2006/picture">
-                  <pic:nvPicPr>
-                    <pic:cNvPr id="5" name="output15.jpg"/>
-                    <pic:cNvPicPr/>
-                  </pic:nvPicPr>
-                  <pic:blipFill>
-                    <a:blip r:embed="rId7" cstate="print">
-                      <a:extLst>
-                        <a:ext uri="{28A0092B-C50C-407E-A947-70E740481C1C}">
-                          <a14:useLocalDpi xmlns:a14="http://schemas.microsoft.com/office/drawing/2010/main" val="0"/>
-                        </a:ext>
-                      </a:extLst>
-                    </a:blip>
-                    <a:stretch>
-                      <a:fillRect/>
-                    </a:stretch>
-                  </pic:blipFill>
-                  <pic:spPr>
-                    <a:xfrm>
-                      <a:off x="0" y="0"/>
-                      <a:ext cx="2263775" cy="1619885"/>
-                    </a:xfrm>
-                    <a:prstGeom prst="rect">
-                      <a:avLst/>
-                    </a:prstGeom>
-                  </pic:spPr>
-                </pic:pic>
-              </a:graphicData>
-            </a:graphic>
-            <wp14:sizeRelH relativeFrom="margin">
-              <wp14:pctWidth>0</wp14:pctWidth>
-            </wp14:sizeRelH>
-            <wp14:sizeRelV relativeFrom="margin">
-              <wp14:pctHeight>0</wp14:pctHeight>
-            </wp14:sizeRelV>
-          </wp:anchor>
-        </w:drawing>
-      </w:r>
-      <w:r>
-        <w:rPr>
-          <w:rFonts w:ascii="Liberation Serif" w:hAnsi="Liberation Serif" w:cs="Liberation Serif"/>
-          <w:noProof/>
-          <w:sz w:val="24"/>
-          <w:szCs w:val="24"/>
-          <w:lang w:eastAsia="en-GB"/>
-        </w:rPr>
-        <w:drawing>
-          <wp:anchor distT="0" distB="0" distL="114300" distR="114300" simplePos="0" relativeHeight="251662336" behindDoc="0" locked="0" layoutInCell="1" allowOverlap="1">
-            <wp:simplePos x="0" y="0"/>
-            <wp:positionH relativeFrom="margin">
-              <wp:posOffset>2721610</wp:posOffset>
-            </wp:positionH>
-            <wp:positionV relativeFrom="paragraph">
-              <wp:posOffset>3354705</wp:posOffset>
-            </wp:positionV>
-            <wp:extent cx="3005455" cy="1619885"/>
-            <wp:effectExtent l="0" t="0" r="4445" b="0"/>
-            <wp:wrapSquare wrapText="bothSides"/>
-            <wp:docPr id="3" name="Picture 3"/>
-            <wp:cNvGraphicFramePr>
-              <a:graphicFrameLocks xmlns:a="http://schemas.openxmlformats.org/drawingml/2006/main" noChangeAspect="1"/>
-            </wp:cNvGraphicFramePr>
-            <a:graphic xmlns:a="http://schemas.openxmlformats.org/drawingml/2006/main">
-              <a:graphicData uri="http://schemas.openxmlformats.org/drawingml/2006/picture">
-                <pic:pic xmlns:pic="http://schemas.openxmlformats.org/drawingml/2006/picture">
-                  <pic:nvPicPr>
-                    <pic:cNvPr id="3" name="output13.jpg"/>
-                    <pic:cNvPicPr/>
-                  </pic:nvPicPr>
-                  <pic:blipFill>
-                    <a:blip r:embed="rId8" cstate="print">
-                      <a:extLst>
-                        <a:ext uri="{28A0092B-C50C-407E-A947-70E740481C1C}">
-                          <a14:useLocalDpi xmlns:a14="http://schemas.microsoft.com/office/drawing/2010/main" val="0"/>
-                        </a:ext>
-                      </a:extLst>
-                    </a:blip>
-                    <a:stretch>
-                      <a:fillRect/>
-                    </a:stretch>
-                  </pic:blipFill>
-                  <pic:spPr>
-                    <a:xfrm>
-                      <a:off x="0" y="0"/>
-                      <a:ext cx="3005455" cy="1619885"/>
-                    </a:xfrm>
-                    <a:prstGeom prst="rect">
-                      <a:avLst/>
-                    </a:prstGeom>
-                  </pic:spPr>
-                </pic:pic>
-              </a:graphicData>
-            </a:graphic>
-            <wp14:sizeRelH relativeFrom="margin">
-              <wp14:pctWidth>0</wp14:pctWidth>
-            </wp14:sizeRelH>
-            <wp14:sizeRelV relativeFrom="margin">
-              <wp14:pctHeight>0</wp14:pctHeight>
-            </wp14:sizeRelV>
-          </wp:anchor>
-        </w:drawing>
-      </w:r>
-      <w:r>
-        <w:rPr>
-          <w:rFonts w:ascii="Liberation Serif" w:hAnsi="Liberation Serif" w:cs="Liberation Serif"/>
-          <w:noProof/>
-          <w:sz w:val="24"/>
-          <w:szCs w:val="24"/>
-          <w:lang w:eastAsia="en-GB"/>
-        </w:rPr>
-        <w:drawing>
-          <wp:anchor distT="0" distB="0" distL="114300" distR="114300" simplePos="0" relativeHeight="251660288" behindDoc="0" locked="0" layoutInCell="1" allowOverlap="1">
-            <wp:simplePos x="0" y="0"/>
-            <wp:positionH relativeFrom="margin">
-              <wp:posOffset>1617980</wp:posOffset>
-            </wp:positionH>
-            <wp:positionV relativeFrom="paragraph">
-              <wp:posOffset>1638300</wp:posOffset>
-            </wp:positionV>
-            <wp:extent cx="1915160" cy="1619885"/>
-            <wp:effectExtent l="0" t="0" r="8890" b="0"/>
-            <wp:wrapSquare wrapText="bothSides"/>
-            <wp:docPr id="2" name="Picture 2"/>
-            <wp:cNvGraphicFramePr>
-              <a:graphicFrameLocks xmlns:a="http://schemas.openxmlformats.org/drawingml/2006/main" noChangeAspect="1"/>
-            </wp:cNvGraphicFramePr>
-            <a:graphic xmlns:a="http://schemas.openxmlformats.org/drawingml/2006/main">
-              <a:graphicData uri="http://schemas.openxmlformats.org/drawingml/2006/picture">
-                <pic:pic xmlns:pic="http://schemas.openxmlformats.org/drawingml/2006/picture">
-                  <pic:nvPicPr>
-                    <pic:cNvPr id="2" name="output5.jpg"/>
-                    <pic:cNvPicPr/>
-                  </pic:nvPicPr>
-                  <pic:blipFill>
-                    <a:blip r:embed="rId9" cstate="print">
-                      <a:extLst>
-                        <a:ext uri="{28A0092B-C50C-407E-A947-70E740481C1C}">
-                          <a14:useLocalDpi xmlns:a14="http://schemas.microsoft.com/office/drawing/2010/main" val="0"/>
-                        </a:ext>
-                      </a:extLst>
-                    </a:blip>
-                    <a:stretch>
-                      <a:fillRect/>
-                    </a:stretch>
-                  </pic:blipFill>
-                  <pic:spPr>
-                    <a:xfrm>
-                      <a:off x="0" y="0"/>
-                      <a:ext cx="1915160" cy="1619885"/>
-                    </a:xfrm>
-                    <a:prstGeom prst="rect">
-                      <a:avLst/>
-                    </a:prstGeom>
-                  </pic:spPr>
-                </pic:pic>
-              </a:graphicData>
-            </a:graphic>
-            <wp14:sizeRelH relativeFrom="margin">
-              <wp14:pctWidth>0</wp14:pctWidth>
-            </wp14:sizeRelH>
-            <wp14:sizeRelV relativeFrom="margin">
-              <wp14:pctHeight>0</wp14:pctHeight>
-            </wp14:sizeRelV>
-          </wp:anchor>
-        </w:drawing>
-      </w:r>
-      <w:r>
-        <w:rPr>
-          <w:rFonts w:ascii="Liberation Serif" w:hAnsi="Liberation Serif" w:cs="Liberation Serif"/>
-          <w:noProof/>
-          <w:sz w:val="24"/>
-          <w:szCs w:val="24"/>
-          <w:lang w:eastAsia="en-GB"/>
-        </w:rPr>
-        <w:drawing>
-          <wp:anchor distT="0" distB="0" distL="114300" distR="114300" simplePos="0" relativeHeight="251661312" behindDoc="0" locked="0" layoutInCell="1" allowOverlap="1">
-            <wp:simplePos x="0" y="0"/>
-            <wp:positionH relativeFrom="margin">
-              <wp:posOffset>0</wp:posOffset>
-            </wp:positionH>
-            <wp:positionV relativeFrom="paragraph">
-              <wp:posOffset>1638300</wp:posOffset>
-            </wp:positionV>
-            <wp:extent cx="1619885" cy="1619885"/>
-            <wp:effectExtent l="0" t="0" r="0" b="0"/>
-            <wp:wrapSquare wrapText="bothSides"/>
-            <wp:docPr id="1" name="Picture 1"/>
-            <wp:cNvGraphicFramePr>
-              <a:graphicFrameLocks xmlns:a="http://schemas.openxmlformats.org/drawingml/2006/main" noChangeAspect="1"/>
-            </wp:cNvGraphicFramePr>
-            <a:graphic xmlns:a="http://schemas.openxmlformats.org/drawingml/2006/main">
-              <a:graphicData uri="http://schemas.openxmlformats.org/drawingml/2006/picture">
-                <pic:pic xmlns:pic="http://schemas.openxmlformats.org/drawingml/2006/picture">
-                  <pic:nvPicPr>
-                    <pic:cNvPr id="1" name="output4.jpg"/>
-                    <pic:cNvPicPr/>
-                  </pic:nvPicPr>
-                  <pic:blipFill>
-                    <a:blip r:embed="rId10" cstate="print">
-                      <a:extLst>
-                        <a:ext uri="{28A0092B-C50C-407E-A947-70E740481C1C}">
-                          <a14:useLocalDpi xmlns:a14="http://schemas.microsoft.com/office/drawing/2010/main" val="0"/>
-                        </a:ext>
-                      </a:extLst>
-                    </a:blip>
-                    <a:stretch>
-                      <a:fillRect/>
-                    </a:stretch>
-                  </pic:blipFill>
-                  <pic:spPr>
-                    <a:xfrm>
-                      <a:off x="0" y="0"/>
-                      <a:ext cx="1619885" cy="1619885"/>
-                    </a:xfrm>
-                    <a:prstGeom prst="rect">
-                      <a:avLst/>
-                    </a:prstGeom>
-                  </pic:spPr>
-                </pic:pic>
-              </a:graphicData>
-            </a:graphic>
-            <wp14:sizeRelH relativeFrom="margin">
-              <wp14:pctWidth>0</wp14:pctWidth>
-            </wp14:sizeRelH>
-            <wp14:sizeRelV relativeFrom="margin">
-              <wp14:pctHeight>0</wp14:pctHeight>
-            </wp14:sizeRelV>
-          </wp:anchor>
-        </w:drawing>
-      </w:r>
-      <w:r>
-        <w:rPr>
-          <w:rFonts w:ascii="Liberation Serif" w:hAnsi="Liberation Serif" w:cs="Liberation Serif"/>
-          <w:noProof/>
-          <w:sz w:val="24"/>
-          <w:szCs w:val="24"/>
-          <w:lang w:eastAsia="en-GB"/>
-        </w:rPr>
-        <w:drawing>
-          <wp:anchor distT="0" distB="0" distL="114300" distR="114300" simplePos="0" relativeHeight="251659264" behindDoc="0" locked="0" layoutInCell="1" allowOverlap="1">
-            <wp:simplePos x="0" y="0"/>
-            <wp:positionH relativeFrom="margin">
-              <wp:posOffset>0</wp:posOffset>
-            </wp:positionH>
-            <wp:positionV relativeFrom="paragraph">
-              <wp:posOffset>3356610</wp:posOffset>
-            </wp:positionV>
-            <wp:extent cx="2437130" cy="1619885"/>
-            <wp:effectExtent l="0" t="0" r="1270" b="0"/>
-            <wp:wrapSquare wrapText="bothSides"/>
-            <wp:docPr id="4" name="Picture 4"/>
-            <wp:cNvGraphicFramePr>
-              <a:graphicFrameLocks xmlns:a="http://schemas.openxmlformats.org/drawingml/2006/main" noChangeAspect="1"/>
-            </wp:cNvGraphicFramePr>
-            <a:graphic xmlns:a="http://schemas.openxmlformats.org/drawingml/2006/main">
-              <a:graphicData uri="http://schemas.openxmlformats.org/drawingml/2006/picture">
-                <pic:pic xmlns:pic="http://schemas.openxmlformats.org/drawingml/2006/picture">
-                  <pic:nvPicPr>
-                    <pic:cNvPr id="4" name="output14.jpg"/>
-                    <pic:cNvPicPr/>
-                  </pic:nvPicPr>
-                  <pic:blipFill>
-                    <a:blip r:embed="rId11" cstate="print">
-                      <a:extLst>
-                        <a:ext uri="{28A0092B-C50C-407E-A947-70E740481C1C}">
-                          <a14:useLocalDpi xmlns:a14="http://schemas.microsoft.com/office/drawing/2010/main" val="0"/>
-                        </a:ext>
-                      </a:extLst>
-                    </a:blip>
-                    <a:stretch>
-                      <a:fillRect/>
-                    </a:stretch>
-                  </pic:blipFill>
-                  <pic:spPr>
-                    <a:xfrm>
-                      <a:off x="0" y="0"/>
-                      <a:ext cx="2437130" cy="1619885"/>
-                    </a:xfrm>
-                    <a:prstGeom prst="rect">
-                      <a:avLst/>
-                    </a:prstGeom>
-                  </pic:spPr>
-                </pic:pic>
-              </a:graphicData>
-            </a:graphic>
-            <wp14:sizeRelH relativeFrom="margin">
-              <wp14:pctWidth>0</wp14:pctWidth>
-            </wp14:sizeRelH>
-            <wp14:sizeRelV relativeFrom="margin">
-              <wp14:pctHeight>0</wp14:pctHeight>
-            </wp14:sizeRelV>
-          </wp:anchor>
-        </w:drawing>
-      </w:r>
-      <w:r>
-        <w:rPr>
-          <w:rFonts w:ascii="Liberation Serif" w:hAnsi="Liberation Serif" w:cs="Liberation Serif"/>
           <w:sz w:val="24"/>
           <w:szCs w:val="24"/>
         </w:rPr>
@@ -531,19 +531,377 @@
           <w:sz w:val="24"/>
           <w:szCs w:val="24"/>
         </w:rPr>
-        <w:t xml:space="preserve">its own rectangles around what it detected as faces. </w:t>
-      </w:r>
-      <w:r>
-        <w:rPr>
-          <w:rFonts w:ascii="Liberation Serif" w:hAnsi="Liberation Serif" w:cs="Liberation Serif"/>
-          <w:sz w:val="24"/>
-          <w:szCs w:val="24"/>
-        </w:rPr>
-        <w:t>We then edited the face.cpp file to compare the coordinates of our drawn rectangles and the code generated ones, by providing our coordinates in a csv file, this provided us the true positive rate for the algorithm which allowed us to calculate the F1 score. Our results are shown below.</w:t>
+        <w:t>its own rectangles around what it detected as faces</w:t>
+      </w:r>
+      <w:r>
+        <w:rPr>
+          <w:rFonts w:ascii="Liberation Serif" w:hAnsi="Liberation Serif" w:cs="Liberation Serif"/>
+          <w:sz w:val="24"/>
+          <w:szCs w:val="24"/>
+        </w:rPr>
+        <w:t>, these images are shown below</w:t>
+      </w:r>
+      <w:r>
+        <w:rPr>
+          <w:rFonts w:ascii="Liberation Serif" w:hAnsi="Liberation Serif" w:cs="Liberation Serif"/>
+          <w:sz w:val="24"/>
+          <w:szCs w:val="24"/>
+        </w:rPr>
+        <w:t xml:space="preserve">. </w:t>
       </w:r>
     </w:p>
     <w:p>
       <w:pPr>
+        <w:ind w:firstLine="720"/>
+        <w:rPr>
+          <w:rFonts w:ascii="Liberation Serif" w:hAnsi="Liberation Serif" w:cs="Liberation Serif"/>
+          <w:sz w:val="24"/>
+          <w:szCs w:val="24"/>
+        </w:rPr>
+      </w:pPr>
+      <w:r>
+        <w:rPr>
+          <w:rFonts w:ascii="Liberation Serif" w:hAnsi="Liberation Serif" w:cs="Liberation Serif"/>
+          <w:sz w:val="24"/>
+          <w:szCs w:val="24"/>
+        </w:rPr>
+        <w:t>We then edited the face.cpp file to compare the coordinates of our drawn rectangles and the code generated ones, by providing our coordinates in a csv file, this provided us the true positive rate for the algorithm which allowed us to calculate the F1 score. Our results are shown below.</w:t>
+      </w:r>
+    </w:p>
+    <w:tbl>
+      <w:tblPr>
+        <w:tblStyle w:val="TableGrid"/>
+        <w:tblW w:w="0" w:type="auto"/>
+        <w:tblLook w:val="04A0" w:firstRow="1" w:lastRow="0" w:firstColumn="1" w:lastColumn="0" w:noHBand="0" w:noVBand="1"/>
+      </w:tblPr>
+      <w:tblGrid>
+        <w:gridCol w:w="1502"/>
+        <w:gridCol w:w="1502"/>
+        <w:gridCol w:w="1503"/>
+        <w:gridCol w:w="1503"/>
+        <w:gridCol w:w="1503"/>
+        <w:gridCol w:w="1503"/>
+      </w:tblGrid>
+      <w:tr>
+        <w:tc>
+          <w:tcPr>
+            <w:tcW w:w="1502" w:type="dxa"/>
+          </w:tcPr>
+          <w:p>
+            <w:pPr>
+              <w:rPr>
+                <w:rFonts w:ascii="Liberation Serif" w:hAnsi="Liberation Serif" w:cs="Liberation Serif"/>
+                <w:sz w:val="24"/>
+                <w:szCs w:val="24"/>
+              </w:rPr>
+            </w:pPr>
+          </w:p>
+        </w:tc>
+        <w:tc>
+          <w:tcPr>
+            <w:tcW w:w="1502" w:type="dxa"/>
+          </w:tcPr>
+          <w:p>
+            <w:pPr>
+              <w:rPr>
+                <w:rFonts w:ascii="Liberation Serif" w:hAnsi="Liberation Serif" w:cs="Liberation Serif"/>
+                <w:sz w:val="24"/>
+                <w:szCs w:val="24"/>
+              </w:rPr>
+            </w:pPr>
+            <w:r>
+              <w:rPr>
+                <w:rFonts w:ascii="Liberation Serif" w:hAnsi="Liberation Serif" w:cs="Liberation Serif"/>
+                <w:sz w:val="24"/>
+                <w:szCs w:val="24"/>
+              </w:rPr>
+              <w:t>Dart4.jpg</w:t>
+            </w:r>
+          </w:p>
+        </w:tc>
+        <w:tc>
+          <w:tcPr>
+            <w:tcW w:w="1503" w:type="dxa"/>
+          </w:tcPr>
+          <w:p>
+            <w:pPr>
+              <w:rPr>
+                <w:rFonts w:ascii="Liberation Serif" w:hAnsi="Liberation Serif" w:cs="Liberation Serif"/>
+                <w:sz w:val="24"/>
+                <w:szCs w:val="24"/>
+              </w:rPr>
+            </w:pPr>
+            <w:r>
+              <w:rPr>
+                <w:rFonts w:ascii="Liberation Serif" w:hAnsi="Liberation Serif" w:cs="Liberation Serif"/>
+                <w:sz w:val="24"/>
+                <w:szCs w:val="24"/>
+              </w:rPr>
+              <w:t>Dart5.jpg</w:t>
+            </w:r>
+          </w:p>
+        </w:tc>
+        <w:tc>
+          <w:tcPr>
+            <w:tcW w:w="1503" w:type="dxa"/>
+          </w:tcPr>
+          <w:p>
+            <w:pPr>
+              <w:rPr>
+                <w:rFonts w:ascii="Liberation Serif" w:hAnsi="Liberation Serif" w:cs="Liberation Serif"/>
+                <w:sz w:val="24"/>
+                <w:szCs w:val="24"/>
+              </w:rPr>
+            </w:pPr>
+            <w:r>
+              <w:rPr>
+                <w:rFonts w:ascii="Liberation Serif" w:hAnsi="Liberation Serif" w:cs="Liberation Serif"/>
+                <w:sz w:val="24"/>
+                <w:szCs w:val="24"/>
+              </w:rPr>
+              <w:t>Dart13.jpg</w:t>
+            </w:r>
+          </w:p>
+        </w:tc>
+        <w:tc>
+          <w:tcPr>
+            <w:tcW w:w="1503" w:type="dxa"/>
+          </w:tcPr>
+          <w:p>
+            <w:pPr>
+              <w:rPr>
+                <w:rFonts w:ascii="Liberation Serif" w:hAnsi="Liberation Serif" w:cs="Liberation Serif"/>
+                <w:sz w:val="24"/>
+                <w:szCs w:val="24"/>
+              </w:rPr>
+            </w:pPr>
+            <w:r>
+              <w:rPr>
+                <w:rFonts w:ascii="Liberation Serif" w:hAnsi="Liberation Serif" w:cs="Liberation Serif"/>
+                <w:sz w:val="24"/>
+                <w:szCs w:val="24"/>
+              </w:rPr>
+              <w:t>Dart14.jpg</w:t>
+            </w:r>
+          </w:p>
+        </w:tc>
+        <w:tc>
+          <w:tcPr>
+            <w:tcW w:w="1503" w:type="dxa"/>
+          </w:tcPr>
+          <w:p>
+            <w:pPr>
+              <w:rPr>
+                <w:rFonts w:ascii="Liberation Serif" w:hAnsi="Liberation Serif" w:cs="Liberation Serif"/>
+                <w:sz w:val="24"/>
+                <w:szCs w:val="24"/>
+              </w:rPr>
+            </w:pPr>
+            <w:r>
+              <w:rPr>
+                <w:rFonts w:ascii="Liberation Serif" w:hAnsi="Liberation Serif" w:cs="Liberation Serif"/>
+                <w:sz w:val="24"/>
+                <w:szCs w:val="24"/>
+              </w:rPr>
+              <w:t>Dart15.jpg</w:t>
+            </w:r>
+          </w:p>
+        </w:tc>
+      </w:tr>
+      <w:tr>
+        <w:tc>
+          <w:tcPr>
+            <w:tcW w:w="1502" w:type="dxa"/>
+          </w:tcPr>
+          <w:p>
+            <w:pPr>
+              <w:rPr>
+                <w:rFonts w:ascii="Liberation Serif" w:hAnsi="Liberation Serif" w:cs="Liberation Serif"/>
+                <w:sz w:val="24"/>
+                <w:szCs w:val="24"/>
+              </w:rPr>
+            </w:pPr>
+            <w:r>
+              <w:rPr>
+                <w:rFonts w:ascii="Liberation Serif" w:hAnsi="Liberation Serif" w:cs="Liberation Serif"/>
+                <w:sz w:val="24"/>
+                <w:szCs w:val="24"/>
+              </w:rPr>
+              <w:t>TPR</w:t>
+            </w:r>
+          </w:p>
+        </w:tc>
+        <w:tc>
+          <w:tcPr>
+            <w:tcW w:w="1502" w:type="dxa"/>
+          </w:tcPr>
+          <w:p>
+            <w:pPr>
+              <w:rPr>
+                <w:rFonts w:ascii="Liberation Serif" w:hAnsi="Liberation Serif" w:cs="Liberation Serif"/>
+                <w:sz w:val="24"/>
+                <w:szCs w:val="24"/>
+              </w:rPr>
+            </w:pPr>
+          </w:p>
+        </w:tc>
+        <w:tc>
+          <w:tcPr>
+            <w:tcW w:w="1503" w:type="dxa"/>
+          </w:tcPr>
+          <w:p>
+            <w:pPr>
+              <w:rPr>
+                <w:rFonts w:ascii="Liberation Serif" w:hAnsi="Liberation Serif" w:cs="Liberation Serif"/>
+                <w:sz w:val="24"/>
+                <w:szCs w:val="24"/>
+              </w:rPr>
+            </w:pPr>
+          </w:p>
+        </w:tc>
+        <w:tc>
+          <w:tcPr>
+            <w:tcW w:w="1503" w:type="dxa"/>
+          </w:tcPr>
+          <w:p>
+            <w:pPr>
+              <w:rPr>
+                <w:rFonts w:ascii="Liberation Serif" w:hAnsi="Liberation Serif" w:cs="Liberation Serif"/>
+                <w:sz w:val="24"/>
+                <w:szCs w:val="24"/>
+              </w:rPr>
+            </w:pPr>
+          </w:p>
+        </w:tc>
+        <w:tc>
+          <w:tcPr>
+            <w:tcW w:w="1503" w:type="dxa"/>
+          </w:tcPr>
+          <w:p>
+            <w:pPr>
+              <w:rPr>
+                <w:rFonts w:ascii="Liberation Serif" w:hAnsi="Liberation Serif" w:cs="Liberation Serif"/>
+                <w:sz w:val="24"/>
+                <w:szCs w:val="24"/>
+              </w:rPr>
+            </w:pPr>
+          </w:p>
+        </w:tc>
+        <w:tc>
+          <w:tcPr>
+            <w:tcW w:w="1503" w:type="dxa"/>
+          </w:tcPr>
+          <w:p>
+            <w:pPr>
+              <w:rPr>
+                <w:rFonts w:ascii="Liberation Serif" w:hAnsi="Liberation Serif" w:cs="Liberation Serif"/>
+                <w:sz w:val="24"/>
+                <w:szCs w:val="24"/>
+              </w:rPr>
+            </w:pPr>
+          </w:p>
+        </w:tc>
+      </w:tr>
+      <w:tr>
+        <w:tc>
+          <w:tcPr>
+            <w:tcW w:w="1502" w:type="dxa"/>
+          </w:tcPr>
+          <w:p>
+            <w:pPr>
+              <w:rPr>
+                <w:rFonts w:ascii="Liberation Serif" w:hAnsi="Liberation Serif" w:cs="Liberation Serif"/>
+                <w:sz w:val="24"/>
+                <w:szCs w:val="24"/>
+              </w:rPr>
+            </w:pPr>
+            <w:r>
+              <w:rPr>
+                <w:rFonts w:ascii="Liberation Serif" w:hAnsi="Liberation Serif" w:cs="Liberation Serif"/>
+                <w:sz w:val="24"/>
+                <w:szCs w:val="24"/>
+              </w:rPr>
+              <w:t>F1 Score</w:t>
+            </w:r>
+            <w:bookmarkStart w:id="0" w:name="_GoBack"/>
+            <w:bookmarkEnd w:id="0"/>
+          </w:p>
+        </w:tc>
+        <w:tc>
+          <w:tcPr>
+            <w:tcW w:w="1502" w:type="dxa"/>
+          </w:tcPr>
+          <w:p>
+            <w:pPr>
+              <w:rPr>
+                <w:rFonts w:ascii="Liberation Serif" w:hAnsi="Liberation Serif" w:cs="Liberation Serif"/>
+                <w:sz w:val="24"/>
+                <w:szCs w:val="24"/>
+              </w:rPr>
+            </w:pPr>
+          </w:p>
+        </w:tc>
+        <w:tc>
+          <w:tcPr>
+            <w:tcW w:w="1503" w:type="dxa"/>
+          </w:tcPr>
+          <w:p>
+            <w:pPr>
+              <w:rPr>
+                <w:rFonts w:ascii="Liberation Serif" w:hAnsi="Liberation Serif" w:cs="Liberation Serif"/>
+                <w:sz w:val="24"/>
+                <w:szCs w:val="24"/>
+              </w:rPr>
+            </w:pPr>
+          </w:p>
+        </w:tc>
+        <w:tc>
+          <w:tcPr>
+            <w:tcW w:w="1503" w:type="dxa"/>
+          </w:tcPr>
+          <w:p>
+            <w:pPr>
+              <w:rPr>
+                <w:rFonts w:ascii="Liberation Serif" w:hAnsi="Liberation Serif" w:cs="Liberation Serif"/>
+                <w:sz w:val="24"/>
+                <w:szCs w:val="24"/>
+              </w:rPr>
+            </w:pPr>
+          </w:p>
+        </w:tc>
+        <w:tc>
+          <w:tcPr>
+            <w:tcW w:w="1503" w:type="dxa"/>
+          </w:tcPr>
+          <w:p>
+            <w:pPr>
+              <w:rPr>
+                <w:rFonts w:ascii="Liberation Serif" w:hAnsi="Liberation Serif" w:cs="Liberation Serif"/>
+                <w:sz w:val="24"/>
+                <w:szCs w:val="24"/>
+              </w:rPr>
+            </w:pPr>
+          </w:p>
+        </w:tc>
+        <w:tc>
+          <w:tcPr>
+            <w:tcW w:w="1503" w:type="dxa"/>
+          </w:tcPr>
+          <w:p>
+            <w:pPr>
+              <w:rPr>
+                <w:rFonts w:ascii="Liberation Serif" w:hAnsi="Liberation Serif" w:cs="Liberation Serif"/>
+                <w:sz w:val="24"/>
+                <w:szCs w:val="24"/>
+              </w:rPr>
+            </w:pPr>
+          </w:p>
+        </w:tc>
+      </w:tr>
+    </w:tbl>
+    <w:p>
+      <w:pPr>
+        <w:ind w:firstLine="720"/>
         <w:rPr>
           <w:rFonts w:ascii="Liberation Serif" w:hAnsi="Liberation Serif" w:cs="Liberation Serif"/>
           <w:sz w:val="24"/>
@@ -559,8 +917,39 @@
           <w:szCs w:val="24"/>
         </w:rPr>
       </w:pPr>
-      <w:bookmarkStart w:id="0" w:name="_GoBack"/>
-      <w:bookmarkEnd w:id="0"/>
+      <w:r>
+        <w:rPr>
+          <w:rFonts w:ascii="Liberation Serif" w:hAnsi="Liberation Serif" w:cs="Liberation Serif"/>
+          <w:sz w:val="24"/>
+          <w:szCs w:val="24"/>
+        </w:rPr>
+        <w:t xml:space="preserve">It can be difficult to accurately calculate the TPR </w:t>
+      </w:r>
+      <w:r>
+        <w:rPr>
+          <w:rFonts w:ascii="Liberation Serif" w:hAnsi="Liberation Serif" w:cs="Liberation Serif"/>
+          <w:sz w:val="24"/>
+          <w:szCs w:val="24"/>
+        </w:rPr>
+        <w:t>as it can be hard to define what is a true positive, for example in image 15, none of the three faces are truly front facing, so it is hard to decide which are to be coun</w:t>
+      </w:r>
+      <w:r>
+        <w:rPr>
+          <w:rFonts w:ascii="Liberation Serif" w:hAnsi="Liberation Serif" w:cs="Liberation Serif"/>
+          <w:sz w:val="24"/>
+          <w:szCs w:val="24"/>
+        </w:rPr>
+        <w:t>ted as faces and which are not.</w:t>
+      </w:r>
+    </w:p>
+    <w:p>
+      <w:pPr>
+        <w:rPr>
+          <w:rFonts w:ascii="Liberation Serif" w:hAnsi="Liberation Serif" w:cs="Liberation Serif"/>
+          <w:sz w:val="24"/>
+          <w:szCs w:val="24"/>
+        </w:rPr>
+      </w:pPr>
       <w:r>
         <w:rPr>
           <w:rFonts w:ascii="Liberation Serif" w:hAnsi="Liberation Serif" w:cs="Liberation Serif"/>
@@ -707,20 +1096,7 @@
         <w:lang w:val="en-US"/>
       </w:rPr>
       <w:tab/>
-    </w:r>
-    <w:proofErr w:type="spellStart"/>
-    <w:r>
-      <w:rPr>
-        <w:lang w:val="en-US"/>
-      </w:rPr>
-      <w:t>Yuzhou</w:t>
-    </w:r>
-    <w:proofErr w:type="spellEnd"/>
-    <w:r>
-      <w:rPr>
-        <w:lang w:val="en-US"/>
-      </w:rPr>
-      <w:t xml:space="preserve"> Yu – yy16510</w:t>
+      <w:t>Yuzhou Yu – yy16510</w:t>
     </w:r>
   </w:p>
 </w:hdr>
@@ -1191,6 +1567,25 @@
     <w:uiPriority w:val="99"/>
     <w:rsid w:val="007F44C7"/>
   </w:style>
+  <w:style w:type="table" w:styleId="TableGrid">
+    <w:name w:val="Table Grid"/>
+    <w:basedOn w:val="TableNormal"/>
+    <w:uiPriority w:val="39"/>
+    <w:rsid w:val="008A6AF2"/>
+    <w:pPr>
+      <w:spacing w:after="0" w:line="240" w:lineRule="auto"/>
+    </w:pPr>
+    <w:tblPr>
+      <w:tblBorders>
+        <w:top w:val="single" w:sz="4" w:space="0" w:color="auto"/>
+        <w:left w:val="single" w:sz="4" w:space="0" w:color="auto"/>
+        <w:bottom w:val="single" w:sz="4" w:space="0" w:color="auto"/>
+        <w:right w:val="single" w:sz="4" w:space="0" w:color="auto"/>
+        <w:insideH w:val="single" w:sz="4" w:space="0" w:color="auto"/>
+        <w:insideV w:val="single" w:sz="4" w:space="0" w:color="auto"/>
+      </w:tblBorders>
+    </w:tblPr>
+  </w:style>
 </w:styles>
 </file>
 
@@ -1460,7 +1855,7 @@
 </file>
 
 <file path=customXml/itemProps1.xml><?xml version="1.0" encoding="utf-8"?>
-<ds:datastoreItem xmlns:ds="http://schemas.openxmlformats.org/officeDocument/2006/customXml" ds:itemID="{625605B8-1215-4B23-B2B5-E1F2D9C8A9F6}">
+<ds:datastoreItem xmlns:ds="http://schemas.openxmlformats.org/officeDocument/2006/customXml" ds:itemID="{400D1E38-6A36-45DB-8D2E-98147F407358}">
   <ds:schemaRefs>
     <ds:schemaRef ds:uri="http://schemas.openxmlformats.org/officeDocument/2006/bibliography"/>
   </ds:schemaRefs>

</xml_diff>

<commit_message>
Finished adding F1 scores
</commit_message>
<xml_diff>
--- a/Image Processing and Computer Vision - Report.docx
+++ b/Image Processing and Computer Vision - Report.docx
@@ -71,13 +71,13 @@
           <wp:anchor distT="0" distB="0" distL="114300" distR="114300" simplePos="0" relativeHeight="251659264" behindDoc="0" locked="0" layoutInCell="1" allowOverlap="1">
             <wp:simplePos x="0" y="0"/>
             <wp:positionH relativeFrom="margin">
-              <wp:posOffset>0</wp:posOffset>
+              <wp:posOffset>716280</wp:posOffset>
             </wp:positionH>
             <wp:positionV relativeFrom="paragraph">
-              <wp:posOffset>2724150</wp:posOffset>
+              <wp:posOffset>2395220</wp:posOffset>
             </wp:positionV>
-            <wp:extent cx="2437130" cy="1619885"/>
-            <wp:effectExtent l="0" t="0" r="1270" b="0"/>
+            <wp:extent cx="1927860" cy="1281430"/>
+            <wp:effectExtent l="0" t="0" r="0" b="0"/>
             <wp:wrapSquare wrapText="bothSides"/>
             <wp:docPr id="4" name="Picture 4"/>
             <wp:cNvGraphicFramePr>
@@ -105,7 +105,7 @@
                   <pic:spPr>
                     <a:xfrm>
                       <a:off x="0" y="0"/>
-                      <a:ext cx="2437130" cy="1619885"/>
+                      <a:ext cx="1927860" cy="1281430"/>
                     </a:xfrm>
                     <a:prstGeom prst="rect">
                       <a:avLst/>
@@ -132,18 +132,18 @@
           <w:lang w:eastAsia="en-GB"/>
         </w:rPr>
         <w:drawing>
-          <wp:anchor distT="0" distB="0" distL="114300" distR="114300" simplePos="0" relativeHeight="251661312" behindDoc="0" locked="0" layoutInCell="1" allowOverlap="1">
+          <wp:anchor distT="0" distB="0" distL="114300" distR="114300" simplePos="0" relativeHeight="251662336" behindDoc="0" locked="0" layoutInCell="1" allowOverlap="1">
             <wp:simplePos x="0" y="0"/>
             <wp:positionH relativeFrom="margin">
-              <wp:posOffset>0</wp:posOffset>
+              <wp:posOffset>2796540</wp:posOffset>
             </wp:positionH>
             <wp:positionV relativeFrom="paragraph">
-              <wp:posOffset>1005840</wp:posOffset>
+              <wp:posOffset>2402840</wp:posOffset>
             </wp:positionV>
-            <wp:extent cx="1619885" cy="1619885"/>
-            <wp:effectExtent l="0" t="0" r="0" b="0"/>
+            <wp:extent cx="2377440" cy="1281430"/>
+            <wp:effectExtent l="0" t="0" r="3810" b="0"/>
             <wp:wrapSquare wrapText="bothSides"/>
-            <wp:docPr id="1" name="Picture 1"/>
+            <wp:docPr id="3" name="Picture 3"/>
             <wp:cNvGraphicFramePr>
               <a:graphicFrameLocks xmlns:a="http://schemas.openxmlformats.org/drawingml/2006/main" noChangeAspect="1"/>
             </wp:cNvGraphicFramePr>
@@ -151,7 +151,7 @@
               <a:graphicData uri="http://schemas.openxmlformats.org/drawingml/2006/picture">
                 <pic:pic xmlns:pic="http://schemas.openxmlformats.org/drawingml/2006/picture">
                   <pic:nvPicPr>
-                    <pic:cNvPr id="1" name="output4.jpg"/>
+                    <pic:cNvPr id="3" name="output13.jpg"/>
                     <pic:cNvPicPr/>
                   </pic:nvPicPr>
                   <pic:blipFill>
@@ -169,7 +169,7 @@
                   <pic:spPr>
                     <a:xfrm>
                       <a:off x="0" y="0"/>
-                      <a:ext cx="1619885" cy="1619885"/>
+                      <a:ext cx="2377440" cy="1281430"/>
                     </a:xfrm>
                     <a:prstGeom prst="rect">
                       <a:avLst/>
@@ -196,18 +196,18 @@
           <w:lang w:eastAsia="en-GB"/>
         </w:rPr>
         <w:drawing>
-          <wp:anchor distT="0" distB="0" distL="114300" distR="114300" simplePos="0" relativeHeight="251660288" behindDoc="0" locked="0" layoutInCell="1" allowOverlap="1">
+          <wp:anchor distT="0" distB="0" distL="114300" distR="114300" simplePos="0" relativeHeight="251658240" behindDoc="0" locked="0" layoutInCell="1" allowOverlap="1">
             <wp:simplePos x="0" y="0"/>
             <wp:positionH relativeFrom="margin">
-              <wp:posOffset>1617980</wp:posOffset>
+              <wp:posOffset>3695700</wp:posOffset>
             </wp:positionH>
             <wp:positionV relativeFrom="paragraph">
-              <wp:posOffset>1005840</wp:posOffset>
+              <wp:posOffset>1031240</wp:posOffset>
             </wp:positionV>
-            <wp:extent cx="1915160" cy="1619885"/>
-            <wp:effectExtent l="0" t="0" r="8890" b="0"/>
+            <wp:extent cx="1790065" cy="1280795"/>
+            <wp:effectExtent l="0" t="0" r="635" b="0"/>
             <wp:wrapSquare wrapText="bothSides"/>
-            <wp:docPr id="2" name="Picture 2"/>
+            <wp:docPr id="5" name="Picture 5"/>
             <wp:cNvGraphicFramePr>
               <a:graphicFrameLocks xmlns:a="http://schemas.openxmlformats.org/drawingml/2006/main" noChangeAspect="1"/>
             </wp:cNvGraphicFramePr>
@@ -215,7 +215,7 @@
               <a:graphicData uri="http://schemas.openxmlformats.org/drawingml/2006/picture">
                 <pic:pic xmlns:pic="http://schemas.openxmlformats.org/drawingml/2006/picture">
                   <pic:nvPicPr>
-                    <pic:cNvPr id="2" name="output5.jpg"/>
+                    <pic:cNvPr id="5" name="output15.jpg"/>
                     <pic:cNvPicPr/>
                   </pic:nvPicPr>
                   <pic:blipFill>
@@ -233,7 +233,7 @@
                   <pic:spPr>
                     <a:xfrm>
                       <a:off x="0" y="0"/>
-                      <a:ext cx="1915160" cy="1619885"/>
+                      <a:ext cx="1790065" cy="1280795"/>
                     </a:xfrm>
                     <a:prstGeom prst="rect">
                       <a:avLst/>
@@ -260,18 +260,18 @@
           <w:lang w:eastAsia="en-GB"/>
         </w:rPr>
         <w:drawing>
-          <wp:anchor distT="0" distB="0" distL="114300" distR="114300" simplePos="0" relativeHeight="251662336" behindDoc="0" locked="0" layoutInCell="1" allowOverlap="1">
+          <wp:anchor distT="0" distB="0" distL="114300" distR="114300" simplePos="0" relativeHeight="251660288" behindDoc="0" locked="0" layoutInCell="1" allowOverlap="1">
             <wp:simplePos x="0" y="0"/>
             <wp:positionH relativeFrom="margin">
-              <wp:posOffset>2721610</wp:posOffset>
+              <wp:posOffset>1920240</wp:posOffset>
             </wp:positionH>
             <wp:positionV relativeFrom="paragraph">
-              <wp:posOffset>2722245</wp:posOffset>
+              <wp:posOffset>1000760</wp:posOffset>
             </wp:positionV>
-            <wp:extent cx="3005455" cy="1619885"/>
-            <wp:effectExtent l="0" t="0" r="4445" b="0"/>
+            <wp:extent cx="1514475" cy="1281430"/>
+            <wp:effectExtent l="0" t="0" r="9525" b="0"/>
             <wp:wrapSquare wrapText="bothSides"/>
-            <wp:docPr id="3" name="Picture 3"/>
+            <wp:docPr id="2" name="Picture 2"/>
             <wp:cNvGraphicFramePr>
               <a:graphicFrameLocks xmlns:a="http://schemas.openxmlformats.org/drawingml/2006/main" noChangeAspect="1"/>
             </wp:cNvGraphicFramePr>
@@ -279,7 +279,7 @@
               <a:graphicData uri="http://schemas.openxmlformats.org/drawingml/2006/picture">
                 <pic:pic xmlns:pic="http://schemas.openxmlformats.org/drawingml/2006/picture">
                   <pic:nvPicPr>
-                    <pic:cNvPr id="3" name="output13.jpg"/>
+                    <pic:cNvPr id="2" name="output5.jpg"/>
                     <pic:cNvPicPr/>
                   </pic:nvPicPr>
                   <pic:blipFill>
@@ -297,7 +297,7 @@
                   <pic:spPr>
                     <a:xfrm>
                       <a:off x="0" y="0"/>
-                      <a:ext cx="3005455" cy="1619885"/>
+                      <a:ext cx="1514475" cy="1281430"/>
                     </a:xfrm>
                     <a:prstGeom prst="rect">
                       <a:avLst/>
@@ -324,18 +324,18 @@
           <w:lang w:eastAsia="en-GB"/>
         </w:rPr>
         <w:drawing>
-          <wp:anchor distT="0" distB="0" distL="114300" distR="114300" simplePos="0" relativeHeight="251658240" behindDoc="0" locked="0" layoutInCell="1" allowOverlap="1">
+          <wp:anchor distT="0" distB="0" distL="114300" distR="114300" simplePos="0" relativeHeight="251661312" behindDoc="0" locked="0" layoutInCell="1" allowOverlap="1">
             <wp:simplePos x="0" y="0"/>
             <wp:positionH relativeFrom="margin">
-              <wp:posOffset>3520440</wp:posOffset>
+              <wp:posOffset>289560</wp:posOffset>
             </wp:positionH>
             <wp:positionV relativeFrom="paragraph">
-              <wp:posOffset>1005840</wp:posOffset>
+              <wp:posOffset>1000760</wp:posOffset>
             </wp:positionV>
-            <wp:extent cx="2263775" cy="1619885"/>
-            <wp:effectExtent l="0" t="0" r="3175" b="0"/>
+            <wp:extent cx="1281430" cy="1281430"/>
+            <wp:effectExtent l="0" t="0" r="0" b="0"/>
             <wp:wrapSquare wrapText="bothSides"/>
-            <wp:docPr id="5" name="Picture 5"/>
+            <wp:docPr id="1" name="Picture 1"/>
             <wp:cNvGraphicFramePr>
               <a:graphicFrameLocks xmlns:a="http://schemas.openxmlformats.org/drawingml/2006/main" noChangeAspect="1"/>
             </wp:cNvGraphicFramePr>
@@ -343,7 +343,7 @@
               <a:graphicData uri="http://schemas.openxmlformats.org/drawingml/2006/picture">
                 <pic:pic xmlns:pic="http://schemas.openxmlformats.org/drawingml/2006/picture">
                   <pic:nvPicPr>
-                    <pic:cNvPr id="5" name="output15.jpg"/>
+                    <pic:cNvPr id="1" name="output4.jpg"/>
                     <pic:cNvPicPr/>
                   </pic:nvPicPr>
                   <pic:blipFill>
@@ -361,7 +361,7 @@
                   <pic:spPr>
                     <a:xfrm>
                       <a:off x="0" y="0"/>
-                      <a:ext cx="2263775" cy="1619885"/>
+                      <a:ext cx="1281430" cy="1281430"/>
                     </a:xfrm>
                     <a:prstGeom prst="rect">
                       <a:avLst/>
@@ -382,6 +382,123 @@
       <w:r>
         <w:rPr>
           <w:rFonts w:ascii="Liberation Serif" w:hAnsi="Liberation Serif" w:cs="Liberation Serif"/>
+          <w:sz w:val="24"/>
+          <w:szCs w:val="24"/>
+        </w:rPr>
+        <w:t xml:space="preserve">The first subtask was to use the Viola-Jones object detector to find frontal human faces and to analyse its </w:t>
+      </w:r>
+      <w:r>
+        <w:rPr>
+          <w:rFonts w:ascii="Liberation Serif" w:hAnsi="Liberation Serif" w:cs="Liberation Serif"/>
+          <w:sz w:val="24"/>
+          <w:szCs w:val="24"/>
+        </w:rPr>
+        <w:t xml:space="preserve">performance. To do this we first annotated the images by drawing </w:t>
+      </w:r>
+      <w:r>
+        <w:rPr>
+          <w:rFonts w:ascii="Liberation Serif" w:hAnsi="Liberation Serif" w:cs="Liberation Serif"/>
+          <w:sz w:val="24"/>
+          <w:szCs w:val="24"/>
+        </w:rPr>
+        <w:t xml:space="preserve">rectangles </w:t>
+      </w:r>
+      <w:r>
+        <w:rPr>
+          <w:rFonts w:ascii="Liberation Serif" w:hAnsi="Liberation Serif" w:cs="Liberation Serif"/>
+          <w:sz w:val="24"/>
+          <w:szCs w:val="24"/>
+        </w:rPr>
+        <w:t>around the faces present</w:t>
+      </w:r>
+      <w:r>
+        <w:rPr>
+          <w:rFonts w:ascii="Liberation Serif" w:hAnsi="Liberation Serif" w:cs="Liberation Serif"/>
+          <w:sz w:val="24"/>
+          <w:szCs w:val="24"/>
+        </w:rPr>
+        <w:t xml:space="preserve"> to generate our ground truth</w:t>
+      </w:r>
+      <w:r>
+        <w:rPr>
+          <w:rFonts w:ascii="Liberation Serif" w:hAnsi="Liberation Serif" w:cs="Liberation Serif"/>
+          <w:sz w:val="24"/>
+          <w:szCs w:val="24"/>
+        </w:rPr>
+        <w:t xml:space="preserve">, then ran the provided face detection algorithm on the images which generated </w:t>
+      </w:r>
+      <w:r>
+        <w:rPr>
+          <w:rFonts w:ascii="Liberation Serif" w:hAnsi="Liberation Serif" w:cs="Liberation Serif"/>
+          <w:sz w:val="24"/>
+          <w:szCs w:val="24"/>
+        </w:rPr>
+        <w:t>its own rectangles around what it detected as faces</w:t>
+      </w:r>
+      <w:r>
+        <w:rPr>
+          <w:rFonts w:ascii="Liberation Serif" w:hAnsi="Liberation Serif" w:cs="Liberation Serif"/>
+          <w:sz w:val="24"/>
+          <w:szCs w:val="24"/>
+        </w:rPr>
+        <w:t>, these images are shown below</w:t>
+      </w:r>
+      <w:r>
+        <w:rPr>
+          <w:rFonts w:ascii="Liberation Serif" w:hAnsi="Liberation Serif" w:cs="Liberation Serif"/>
+          <w:sz w:val="24"/>
+          <w:szCs w:val="24"/>
+        </w:rPr>
+        <w:t xml:space="preserve">. </w:t>
+      </w:r>
+    </w:p>
+    <w:p>
+      <w:pPr>
+        <w:rPr>
+          <w:rFonts w:ascii="Liberation Serif" w:hAnsi="Liberation Serif" w:cs="Liberation Serif"/>
+          <w:sz w:val="24"/>
+          <w:szCs w:val="24"/>
+        </w:rPr>
+      </w:pPr>
+    </w:p>
+    <w:p>
+      <w:pPr>
+        <w:rPr>
+          <w:rFonts w:ascii="Liberation Serif" w:hAnsi="Liberation Serif" w:cs="Liberation Serif"/>
+          <w:sz w:val="24"/>
+          <w:szCs w:val="24"/>
+        </w:rPr>
+      </w:pPr>
+    </w:p>
+    <w:p>
+      <w:pPr>
+        <w:rPr>
+          <w:rFonts w:ascii="Liberation Serif" w:hAnsi="Liberation Serif" w:cs="Liberation Serif"/>
+          <w:sz w:val="24"/>
+          <w:szCs w:val="24"/>
+        </w:rPr>
+      </w:pPr>
+    </w:p>
+    <w:p>
+      <w:pPr>
+        <w:rPr>
+          <w:rFonts w:ascii="Liberation Serif" w:hAnsi="Liberation Serif" w:cs="Liberation Serif"/>
+          <w:sz w:val="24"/>
+          <w:szCs w:val="24"/>
+        </w:rPr>
+      </w:pPr>
+    </w:p>
+    <w:p>
+      <w:pPr>
+        <w:rPr>
+          <w:rFonts w:ascii="Liberation Serif" w:hAnsi="Liberation Serif" w:cs="Liberation Serif"/>
+          <w:sz w:val="24"/>
+          <w:szCs w:val="24"/>
+        </w:rPr>
+      </w:pPr>
+      <w:r>
+        <w:rPr>
+          <w:rFonts w:ascii="Liberation Serif" w:hAnsi="Liberation Serif" w:cs="Liberation Serif"/>
           <w:noProof/>
           <w:sz w:val="24"/>
           <w:szCs w:val="24"/>
@@ -393,10 +510,10 @@
               <wp:anchor distT="45720" distB="45720" distL="114300" distR="114300" simplePos="0" relativeHeight="251664384" behindDoc="0" locked="0" layoutInCell="1" allowOverlap="1">
                 <wp:simplePos x="0" y="0"/>
                 <wp:positionH relativeFrom="margin">
-                  <wp:posOffset>0</wp:posOffset>
+                  <wp:align>right</wp:align>
                 </wp:positionH>
                 <wp:positionV relativeFrom="paragraph">
-                  <wp:posOffset>4404360</wp:posOffset>
+                  <wp:posOffset>281305</wp:posOffset>
                 </wp:positionV>
                 <wp:extent cx="5623560" cy="251460"/>
                 <wp:effectExtent l="0" t="0" r="15240" b="15240"/>
@@ -461,7 +578,7 @@
                 <v:stroke joinstyle="miter"/>
                 <v:path gradientshapeok="t" o:connecttype="rect"/>
               </v:shapetype>
-              <v:shape id="Text Box 2" o:spid="_x0000_s1026" type="#_x0000_t202" style="position:absolute;left:0;text-align:left;margin-left:0;margin-top:346.8pt;width:442.8pt;height:19.8pt;z-index:251664384;visibility:visible;mso-wrap-style:square;mso-width-percent:0;mso-height-percent:0;mso-wrap-distance-left:9pt;mso-wrap-distance-top:3.6pt;mso-wrap-distance-right:9pt;mso-wrap-distance-bottom:3.6pt;mso-position-horizontal:absolute;mso-position-horizontal-relative:margin;mso-position-vertical:absolute;mso-position-vertical-relative:text;mso-width-percent:0;mso-height-percent:0;mso-width-relative:margin;mso-height-relative:margin;v-text-anchor:top" o:gfxdata="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">
+              <v:shape id="Text Box 2" o:spid="_x0000_s1026" type="#_x0000_t202" style="position:absolute;margin-left:391.6pt;margin-top:22.15pt;width:442.8pt;height:19.8pt;z-index:251664384;visibility:visible;mso-wrap-style:square;mso-width-percent:0;mso-height-percent:0;mso-wrap-distance-left:9pt;mso-wrap-distance-top:3.6pt;mso-wrap-distance-right:9pt;mso-wrap-distance-bottom:3.6pt;mso-position-horizontal:right;mso-position-horizontal-relative:margin;mso-position-vertical:absolute;mso-position-vertical-relative:text;mso-width-percent:0;mso-height-percent:0;mso-width-relative:margin;mso-height-relative:margin;v-text-anchor:top" o:gfxdata="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">
                 <v:textbox>
                   <w:txbxContent>
                     <w:p>
@@ -477,78 +594,6 @@
           </mc:Fallback>
         </mc:AlternateContent>
       </w:r>
-      <w:r>
-        <w:rPr>
-          <w:rFonts w:ascii="Liberation Serif" w:hAnsi="Liberation Serif" w:cs="Liberation Serif"/>
-          <w:sz w:val="24"/>
-          <w:szCs w:val="24"/>
-        </w:rPr>
-        <w:t xml:space="preserve">The first subtask was to use the Viola-Jones object detector to find frontal human faces and to analyse its </w:t>
-      </w:r>
-      <w:r>
-        <w:rPr>
-          <w:rFonts w:ascii="Liberation Serif" w:hAnsi="Liberation Serif" w:cs="Liberation Serif"/>
-          <w:sz w:val="24"/>
-          <w:szCs w:val="24"/>
-        </w:rPr>
-        <w:t xml:space="preserve">performance. To do this we first annotated the images by drawing </w:t>
-      </w:r>
-      <w:r>
-        <w:rPr>
-          <w:rFonts w:ascii="Liberation Serif" w:hAnsi="Liberation Serif" w:cs="Liberation Serif"/>
-          <w:sz w:val="24"/>
-          <w:szCs w:val="24"/>
-        </w:rPr>
-        <w:t xml:space="preserve">rectangles </w:t>
-      </w:r>
-      <w:r>
-        <w:rPr>
-          <w:rFonts w:ascii="Liberation Serif" w:hAnsi="Liberation Serif" w:cs="Liberation Serif"/>
-          <w:sz w:val="24"/>
-          <w:szCs w:val="24"/>
-        </w:rPr>
-        <w:t>around the faces present</w:t>
-      </w:r>
-      <w:r>
-        <w:rPr>
-          <w:rFonts w:ascii="Liberation Serif" w:hAnsi="Liberation Serif" w:cs="Liberation Serif"/>
-          <w:sz w:val="24"/>
-          <w:szCs w:val="24"/>
-        </w:rPr>
-        <w:t xml:space="preserve"> to generate our ground truth</w:t>
-      </w:r>
-      <w:r>
-        <w:rPr>
-          <w:rFonts w:ascii="Liberation Serif" w:hAnsi="Liberation Serif" w:cs="Liberation Serif"/>
-          <w:sz w:val="24"/>
-          <w:szCs w:val="24"/>
-        </w:rPr>
-        <w:t xml:space="preserve">, then ran the provided face detection algorithm on the images which generated </w:t>
-      </w:r>
-      <w:r>
-        <w:rPr>
-          <w:rFonts w:ascii="Liberation Serif" w:hAnsi="Liberation Serif" w:cs="Liberation Serif"/>
-          <w:sz w:val="24"/>
-          <w:szCs w:val="24"/>
-        </w:rPr>
-        <w:t>its own rectangles around what it detected as faces</w:t>
-      </w:r>
-      <w:r>
-        <w:rPr>
-          <w:rFonts w:ascii="Liberation Serif" w:hAnsi="Liberation Serif" w:cs="Liberation Serif"/>
-          <w:sz w:val="24"/>
-          <w:szCs w:val="24"/>
-        </w:rPr>
-        <w:t>, these images are shown below</w:t>
-      </w:r>
-      <w:r>
-        <w:rPr>
-          <w:rFonts w:ascii="Liberation Serif" w:hAnsi="Liberation Serif" w:cs="Liberation Serif"/>
-          <w:sz w:val="24"/>
-          <w:szCs w:val="24"/>
-        </w:rPr>
-        <w:t xml:space="preserve">. </w:t>
-      </w:r>
     </w:p>
     <w:p>
       <w:pPr>
@@ -565,7 +610,23 @@
           <w:sz w:val="24"/>
           <w:szCs w:val="24"/>
         </w:rPr>
-        <w:t>We then edited the face.cpp file to compare the coordinates of our drawn rectangles and the code generated ones, by providing our coordinates in a csv file, this provided us the true positive rate for the algorithm which allowed us to calculate the F1 score. Our results are shown below.</w:t>
+        <w:t>We t</w:t>
+      </w:r>
+      <w:r>
+        <w:rPr>
+          <w:rFonts w:ascii="Liberation Serif" w:hAnsi="Liberation Serif" w:cs="Liberation Serif"/>
+          <w:sz w:val="24"/>
+          <w:szCs w:val="24"/>
+        </w:rPr>
+        <w:t xml:space="preserve">hen edited the face.cpp file to </w:t>
+      </w:r>
+      <w:r>
+        <w:rPr>
+          <w:rFonts w:ascii="Liberation Serif" w:hAnsi="Liberation Serif" w:cs="Liberation Serif"/>
+          <w:sz w:val="24"/>
+          <w:szCs w:val="24"/>
+        </w:rPr>
+        <w:t>compare the coordinates of our drawn rectangles and the code generated ones, by providing our coordinates in a csv file, this provided us the true positive rate for the algorithm which allowed us to calculate the F1 score. Our results are shown below.</w:t>
       </w:r>
     </w:p>
     <w:tbl>
@@ -615,7 +676,15 @@
                 <w:sz w:val="24"/>
                 <w:szCs w:val="24"/>
               </w:rPr>
-              <w:t>Dart4.jpg</w:t>
+              <w:t>d</w:t>
+            </w:r>
+            <w:r>
+              <w:rPr>
+                <w:rFonts w:ascii="Liberation Serif" w:hAnsi="Liberation Serif" w:cs="Liberation Serif"/>
+                <w:sz w:val="24"/>
+                <w:szCs w:val="24"/>
+              </w:rPr>
+              <w:t>art4.jpg</w:t>
             </w:r>
           </w:p>
         </w:tc>
@@ -637,7 +706,15 @@
                 <w:sz w:val="24"/>
                 <w:szCs w:val="24"/>
               </w:rPr>
-              <w:t>Dart5.jpg</w:t>
+              <w:t>da</w:t>
+            </w:r>
+            <w:r>
+              <w:rPr>
+                <w:rFonts w:ascii="Liberation Serif" w:hAnsi="Liberation Serif" w:cs="Liberation Serif"/>
+                <w:sz w:val="24"/>
+                <w:szCs w:val="24"/>
+              </w:rPr>
+              <w:t>rt5.jpg</w:t>
             </w:r>
           </w:p>
         </w:tc>
@@ -659,7 +736,15 @@
                 <w:sz w:val="24"/>
                 <w:szCs w:val="24"/>
               </w:rPr>
-              <w:t>Dart13.jpg</w:t>
+              <w:t>d</w:t>
+            </w:r>
+            <w:r>
+              <w:rPr>
+                <w:rFonts w:ascii="Liberation Serif" w:hAnsi="Liberation Serif" w:cs="Liberation Serif"/>
+                <w:sz w:val="24"/>
+                <w:szCs w:val="24"/>
+              </w:rPr>
+              <w:t>art13.jpg</w:t>
             </w:r>
           </w:p>
         </w:tc>
@@ -681,7 +766,15 @@
                 <w:sz w:val="24"/>
                 <w:szCs w:val="24"/>
               </w:rPr>
-              <w:t>Dart14.jpg</w:t>
+              <w:t>d</w:t>
+            </w:r>
+            <w:r>
+              <w:rPr>
+                <w:rFonts w:ascii="Liberation Serif" w:hAnsi="Liberation Serif" w:cs="Liberation Serif"/>
+                <w:sz w:val="24"/>
+                <w:szCs w:val="24"/>
+              </w:rPr>
+              <w:t>art14.jpg</w:t>
             </w:r>
           </w:p>
         </w:tc>
@@ -703,7 +796,15 @@
                 <w:sz w:val="24"/>
                 <w:szCs w:val="24"/>
               </w:rPr>
-              <w:t>Dart15.jpg</w:t>
+              <w:t>d</w:t>
+            </w:r>
+            <w:r>
+              <w:rPr>
+                <w:rFonts w:ascii="Liberation Serif" w:hAnsi="Liberation Serif" w:cs="Liberation Serif"/>
+                <w:sz w:val="24"/>
+                <w:szCs w:val="24"/>
+              </w:rPr>
+              <w:t>art15.jpg</w:t>
             </w:r>
           </w:p>
         </w:tc>
@@ -743,6 +844,14 @@
                 <w:szCs w:val="24"/>
               </w:rPr>
             </w:pPr>
+            <w:r>
+              <w:rPr>
+                <w:rFonts w:ascii="Liberation Serif" w:hAnsi="Liberation Serif" w:cs="Liberation Serif"/>
+                <w:sz w:val="24"/>
+                <w:szCs w:val="24"/>
+              </w:rPr>
+              <w:t>1</w:t>
+            </w:r>
           </w:p>
         </w:tc>
         <w:tc>
@@ -757,6 +866,14 @@
                 <w:szCs w:val="24"/>
               </w:rPr>
             </w:pPr>
+            <w:r>
+              <w:rPr>
+                <w:rFonts w:ascii="Liberation Serif" w:hAnsi="Liberation Serif" w:cs="Liberation Serif"/>
+                <w:sz w:val="24"/>
+                <w:szCs w:val="24"/>
+              </w:rPr>
+              <w:t>1</w:t>
+            </w:r>
           </w:p>
         </w:tc>
         <w:tc>
@@ -771,6 +888,14 @@
                 <w:szCs w:val="24"/>
               </w:rPr>
             </w:pPr>
+            <w:r>
+              <w:rPr>
+                <w:rFonts w:ascii="Liberation Serif" w:hAnsi="Liberation Serif" w:cs="Liberation Serif"/>
+                <w:sz w:val="24"/>
+                <w:szCs w:val="24"/>
+              </w:rPr>
+              <w:t>1</w:t>
+            </w:r>
           </w:p>
         </w:tc>
         <w:tc>
@@ -785,6 +910,14 @@
                 <w:szCs w:val="24"/>
               </w:rPr>
             </w:pPr>
+            <w:r>
+              <w:rPr>
+                <w:rFonts w:ascii="Liberation Serif" w:hAnsi="Liberation Serif" w:cs="Liberation Serif"/>
+                <w:sz w:val="24"/>
+                <w:szCs w:val="24"/>
+              </w:rPr>
+              <w:t>1</w:t>
+            </w:r>
           </w:p>
         </w:tc>
         <w:tc>
@@ -799,6 +932,14 @@
                 <w:szCs w:val="24"/>
               </w:rPr>
             </w:pPr>
+            <w:r>
+              <w:rPr>
+                <w:rFonts w:ascii="Liberation Serif" w:hAnsi="Liberation Serif" w:cs="Liberation Serif"/>
+                <w:sz w:val="24"/>
+                <w:szCs w:val="24"/>
+              </w:rPr>
+              <w:t>1</w:t>
+            </w:r>
           </w:p>
         </w:tc>
       </w:tr>
@@ -823,8 +964,6 @@
               </w:rPr>
               <w:t>F1 Score</w:t>
             </w:r>
-            <w:bookmarkStart w:id="0" w:name="_GoBack"/>
-            <w:bookmarkEnd w:id="0"/>
           </w:p>
         </w:tc>
         <w:tc>
@@ -839,6 +978,14 @@
                 <w:szCs w:val="24"/>
               </w:rPr>
             </w:pPr>
+            <w:r>
+              <w:rPr>
+                <w:rFonts w:ascii="Liberation Serif" w:hAnsi="Liberation Serif" w:cs="Liberation Serif"/>
+                <w:sz w:val="24"/>
+                <w:szCs w:val="24"/>
+              </w:rPr>
+              <w:t>1</w:t>
+            </w:r>
           </w:p>
         </w:tc>
         <w:tc>
@@ -853,6 +1000,14 @@
                 <w:szCs w:val="24"/>
               </w:rPr>
             </w:pPr>
+            <w:r>
+              <w:rPr>
+                <w:rFonts w:ascii="Liberation Serif" w:hAnsi="Liberation Serif" w:cs="Liberation Serif"/>
+                <w:sz w:val="24"/>
+                <w:szCs w:val="24"/>
+              </w:rPr>
+              <w:t>0.88</w:t>
+            </w:r>
           </w:p>
         </w:tc>
         <w:tc>
@@ -867,6 +1022,14 @@
                 <w:szCs w:val="24"/>
               </w:rPr>
             </w:pPr>
+            <w:r>
+              <w:rPr>
+                <w:rFonts w:ascii="Liberation Serif" w:hAnsi="Liberation Serif" w:cs="Liberation Serif"/>
+                <w:sz w:val="24"/>
+                <w:szCs w:val="24"/>
+              </w:rPr>
+              <w:t>0.667</w:t>
+            </w:r>
           </w:p>
         </w:tc>
         <w:tc>
@@ -881,6 +1044,14 @@
                 <w:szCs w:val="24"/>
               </w:rPr>
             </w:pPr>
+            <w:r>
+              <w:rPr>
+                <w:rFonts w:ascii="Liberation Serif" w:hAnsi="Liberation Serif" w:cs="Liberation Serif"/>
+                <w:sz w:val="24"/>
+                <w:szCs w:val="24"/>
+              </w:rPr>
+              <w:t>0.5</w:t>
+            </w:r>
           </w:p>
         </w:tc>
         <w:tc>
@@ -895,6 +1066,14 @@
                 <w:szCs w:val="24"/>
               </w:rPr>
             </w:pPr>
+            <w:r>
+              <w:rPr>
+                <w:rFonts w:ascii="Liberation Serif" w:hAnsi="Liberation Serif" w:cs="Liberation Serif"/>
+                <w:sz w:val="24"/>
+                <w:szCs w:val="24"/>
+              </w:rPr>
+              <w:t>0.667</w:t>
+            </w:r>
           </w:p>
         </w:tc>
       </w:tr>
@@ -908,9 +1087,34 @@
           <w:szCs w:val="24"/>
         </w:rPr>
       </w:pPr>
+      <w:r>
+        <w:rPr>
+          <w:rFonts w:ascii="Liberation Serif" w:hAnsi="Liberation Serif" w:cs="Liberation Serif"/>
+          <w:sz w:val="24"/>
+          <w:szCs w:val="24"/>
+        </w:rPr>
+        <w:t xml:space="preserve">The TPR results show that the face detection algorithm accurately identified all the faces which are in all of the images. However the F1 scores show that when the algorithm is run it falsely detected a number of </w:t>
+      </w:r>
+      <w:r>
+        <w:rPr>
+          <w:rFonts w:ascii="Liberation Serif" w:hAnsi="Liberation Serif" w:cs="Liberation Serif"/>
+          <w:sz w:val="24"/>
+          <w:szCs w:val="24"/>
+        </w:rPr>
+        <w:t xml:space="preserve">objects as </w:t>
+      </w:r>
+      <w:r>
+        <w:rPr>
+          <w:rFonts w:ascii="Liberation Serif" w:hAnsi="Liberation Serif" w:cs="Liberation Serif"/>
+          <w:sz w:val="24"/>
+          <w:szCs w:val="24"/>
+        </w:rPr>
+        <w:t xml:space="preserve">faces in all the images we tested it on other than dart4.jpg. </w:t>
+      </w:r>
     </w:p>
     <w:p>
       <w:pPr>
+        <w:ind w:firstLine="720"/>
         <w:rPr>
           <w:rFonts w:ascii="Liberation Serif" w:hAnsi="Liberation Serif" w:cs="Liberation Serif"/>
           <w:sz w:val="24"/>
@@ -969,6 +1173,7 @@
     </w:p>
     <w:p>
       <w:pPr>
+        <w:ind w:firstLine="720"/>
         <w:rPr>
           <w:rFonts w:ascii="Liberation Serif" w:hAnsi="Liberation Serif" w:cs="Liberation Serif"/>
           <w:sz w:val="24"/>
@@ -999,15 +1204,8 @@
         </w:rPr>
         <w:t>owever it will also detect everything that is not a face, as a face.</w:t>
       </w:r>
-    </w:p>
-    <w:p>
-      <w:pPr>
-        <w:rPr>
-          <w:rFonts w:ascii="Liberation Serif" w:hAnsi="Liberation Serif" w:cs="Liberation Serif"/>
-          <w:sz w:val="24"/>
-          <w:szCs w:val="24"/>
-        </w:rPr>
-      </w:pPr>
+      <w:bookmarkStart w:id="0" w:name="_GoBack"/>
+      <w:bookmarkEnd w:id="0"/>
     </w:p>
     <w:sectPr>
       <w:headerReference w:type="default" r:id="rId12"/>
@@ -1096,7 +1294,20 @@
         <w:lang w:val="en-US"/>
       </w:rPr>
       <w:tab/>
-      <w:t>Yuzhou Yu – yy16510</w:t>
+    </w:r>
+    <w:proofErr w:type="spellStart"/>
+    <w:r>
+      <w:rPr>
+        <w:lang w:val="en-US"/>
+      </w:rPr>
+      <w:t>Yuzhou</w:t>
+    </w:r>
+    <w:proofErr w:type="spellEnd"/>
+    <w:r>
+      <w:rPr>
+        <w:lang w:val="en-US"/>
+      </w:rPr>
+      <w:t xml:space="preserve"> Yu – yy16510</w:t>
     </w:r>
   </w:p>
 </w:hdr>
@@ -1855,7 +2066,7 @@
 </file>
 
 <file path=customXml/itemProps1.xml><?xml version="1.0" encoding="utf-8"?>
-<ds:datastoreItem xmlns:ds="http://schemas.openxmlformats.org/officeDocument/2006/customXml" ds:itemID="{400D1E38-6A36-45DB-8D2E-98147F407358}">
+<ds:datastoreItem xmlns:ds="http://schemas.openxmlformats.org/officeDocument/2006/customXml" ds:itemID="{76CE21CE-864D-404D-ABBE-B4BBAC152CCC}">
   <ds:schemaRefs>
     <ds:schemaRef ds:uri="http://schemas.openxmlformats.org/officeDocument/2006/bibliography"/>
   </ds:schemaRefs>

</xml_diff>

<commit_message>
Updated report with Dartboard f1 scores - probs shite tho
</commit_message>
<xml_diff>
--- a/Image Processing and Computer Vision - Report.docx
+++ b/Image Processing and Computer Vision - Report.docx
@@ -68,7 +68,7 @@
           <w:lang w:eastAsia="en-GB"/>
         </w:rPr>
         <w:drawing>
-          <wp:anchor distT="0" distB="0" distL="114300" distR="114300" simplePos="0" relativeHeight="251659264" behindDoc="0" locked="0" layoutInCell="1" allowOverlap="1">
+          <wp:anchor distT="0" distB="0" distL="114300" distR="114300" simplePos="0" relativeHeight="251659264" behindDoc="0" locked="0" layoutInCell="1" allowOverlap="1" wp14:anchorId="037D0CD5" wp14:editId="037D0CD6">
             <wp:simplePos x="0" y="0"/>
             <wp:positionH relativeFrom="margin">
               <wp:posOffset>716280</wp:posOffset>
@@ -132,7 +132,7 @@
           <w:lang w:eastAsia="en-GB"/>
         </w:rPr>
         <w:drawing>
-          <wp:anchor distT="0" distB="0" distL="114300" distR="114300" simplePos="0" relativeHeight="251662336" behindDoc="0" locked="0" layoutInCell="1" allowOverlap="1">
+          <wp:anchor distT="0" distB="0" distL="114300" distR="114300" simplePos="0" relativeHeight="251662336" behindDoc="0" locked="0" layoutInCell="1" allowOverlap="1" wp14:anchorId="037D0CD7" wp14:editId="037D0CD8">
             <wp:simplePos x="0" y="0"/>
             <wp:positionH relativeFrom="margin">
               <wp:posOffset>2796540</wp:posOffset>
@@ -196,7 +196,7 @@
           <w:lang w:eastAsia="en-GB"/>
         </w:rPr>
         <w:drawing>
-          <wp:anchor distT="0" distB="0" distL="114300" distR="114300" simplePos="0" relativeHeight="251658240" behindDoc="0" locked="0" layoutInCell="1" allowOverlap="1">
+          <wp:anchor distT="0" distB="0" distL="114300" distR="114300" simplePos="0" relativeHeight="251658240" behindDoc="0" locked="0" layoutInCell="1" allowOverlap="1" wp14:anchorId="037D0CD9" wp14:editId="037D0CDA">
             <wp:simplePos x="0" y="0"/>
             <wp:positionH relativeFrom="margin">
               <wp:posOffset>3695700</wp:posOffset>
@@ -260,7 +260,7 @@
           <w:lang w:eastAsia="en-GB"/>
         </w:rPr>
         <w:drawing>
-          <wp:anchor distT="0" distB="0" distL="114300" distR="114300" simplePos="0" relativeHeight="251660288" behindDoc="0" locked="0" layoutInCell="1" allowOverlap="1">
+          <wp:anchor distT="0" distB="0" distL="114300" distR="114300" simplePos="0" relativeHeight="251660288" behindDoc="0" locked="0" layoutInCell="1" allowOverlap="1" wp14:anchorId="037D0CDB" wp14:editId="037D0CDC">
             <wp:simplePos x="0" y="0"/>
             <wp:positionH relativeFrom="margin">
               <wp:posOffset>1920240</wp:posOffset>
@@ -324,7 +324,7 @@
           <w:lang w:eastAsia="en-GB"/>
         </w:rPr>
         <w:drawing>
-          <wp:anchor distT="0" distB="0" distL="114300" distR="114300" simplePos="0" relativeHeight="251661312" behindDoc="0" locked="0" layoutInCell="1" allowOverlap="1">
+          <wp:anchor distT="0" distB="0" distL="114300" distR="114300" simplePos="0" relativeHeight="251661312" behindDoc="0" locked="0" layoutInCell="1" allowOverlap="1" wp14:anchorId="037D0CDD" wp14:editId="037D0CDE">
             <wp:simplePos x="0" y="0"/>
             <wp:positionH relativeFrom="margin">
               <wp:posOffset>289560</wp:posOffset>
@@ -507,7 +507,7 @@
         <mc:AlternateContent>
           <mc:Choice Requires="wps">
             <w:drawing>
-              <wp:anchor distT="45720" distB="45720" distL="114300" distR="114300" simplePos="0" relativeHeight="251664384" behindDoc="0" locked="0" layoutInCell="1" allowOverlap="1">
+              <wp:anchor distT="45720" distB="45720" distL="114300" distR="114300" simplePos="0" relativeHeight="251664384" behindDoc="0" locked="0" layoutInCell="1" allowOverlap="1" wp14:anchorId="037D0CDF" wp14:editId="037D0CE0">
                 <wp:simplePos x="0" y="0"/>
                 <wp:positionH relativeFrom="margin">
                   <wp:align>right</wp:align>
@@ -1204,11 +1204,1231 @@
         </w:rPr>
         <w:t>owever it will also detect everything that is not a face, as a face.</w:t>
       </w:r>
+    </w:p>
+    <w:p>
+      <w:pPr>
+        <w:rPr>
+          <w:rFonts w:ascii="Liberation Serif" w:hAnsi="Liberation Serif" w:cs="Liberation Serif"/>
+          <w:sz w:val="28"/>
+          <w:szCs w:val="24"/>
+          <w:u w:val="single"/>
+        </w:rPr>
+      </w:pPr>
+      <w:r>
+        <w:rPr>
+          <w:rFonts w:ascii="Liberation Serif" w:hAnsi="Liberation Serif" w:cs="Liberation Serif"/>
+          <w:sz w:val="28"/>
+          <w:szCs w:val="24"/>
+          <w:u w:val="single"/>
+        </w:rPr>
+        <w:lastRenderedPageBreak/>
+        <w:t>Subtask 2</w:t>
+      </w:r>
+    </w:p>
+    <w:p>
+      <w:pPr>
+        <w:rPr>
+          <w:rFonts w:ascii="Liberation Serif" w:hAnsi="Liberation Serif" w:cs="Liberation Serif"/>
+          <w:sz w:val="28"/>
+          <w:szCs w:val="24"/>
+        </w:rPr>
+      </w:pPr>
+      <w:r>
+        <w:rPr>
+          <w:noProof/>
+          <w:lang w:eastAsia="en-GB"/>
+        </w:rPr>
+        <w:drawing>
+          <wp:inline distT="0" distB="0" distL="0" distR="0" wp14:anchorId="61C7496A" wp14:editId="1B2001C1">
+            <wp:extent cx="5731510" cy="3223260"/>
+            <wp:effectExtent l="0" t="0" r="2540" b="0"/>
+            <wp:docPr id="6" name="Chart 6"/>
+            <wp:cNvGraphicFramePr/>
+            <a:graphic xmlns:a="http://schemas.openxmlformats.org/drawingml/2006/main">
+              <a:graphicData uri="http://schemas.openxmlformats.org/drawingml/2006/chart">
+                <c:chart xmlns:c="http://schemas.openxmlformats.org/drawingml/2006/chart" xmlns:r="http://schemas.openxmlformats.org/officeDocument/2006/relationships" r:id="rId12"/>
+              </a:graphicData>
+            </a:graphic>
+          </wp:inline>
+        </w:drawing>
+      </w:r>
+    </w:p>
+    <w:tbl>
+      <w:tblPr>
+        <w:tblStyle w:val="TableGrid"/>
+        <w:tblW w:w="8926" w:type="dxa"/>
+        <w:tblLayout w:type="fixed"/>
+        <w:tblLook w:val="04A0" w:firstRow="1" w:lastRow="0" w:firstColumn="1" w:lastColumn="0" w:noHBand="0" w:noVBand="1"/>
+      </w:tblPr>
+      <w:tblGrid>
+        <w:gridCol w:w="704"/>
+        <w:gridCol w:w="529"/>
+        <w:gridCol w:w="463"/>
+        <w:gridCol w:w="278"/>
+        <w:gridCol w:w="525"/>
+        <w:gridCol w:w="304"/>
+        <w:gridCol w:w="613"/>
+        <w:gridCol w:w="613"/>
+        <w:gridCol w:w="701"/>
+        <w:gridCol w:w="701"/>
+        <w:gridCol w:w="613"/>
+        <w:gridCol w:w="525"/>
+        <w:gridCol w:w="613"/>
+        <w:gridCol w:w="437"/>
+        <w:gridCol w:w="392"/>
+        <w:gridCol w:w="392"/>
+        <w:gridCol w:w="523"/>
+      </w:tblGrid>
+      <w:tr>
+        <w:tc>
+          <w:tcPr>
+            <w:tcW w:w="704" w:type="dxa"/>
+          </w:tcPr>
+          <w:p>
+            <w:pPr>
+              <w:rPr>
+                <w:rFonts w:ascii="Liberation Serif" w:hAnsi="Liberation Serif" w:cs="Liberation Serif"/>
+                <w:sz w:val="20"/>
+                <w:szCs w:val="20"/>
+              </w:rPr>
+            </w:pPr>
+          </w:p>
+        </w:tc>
+        <w:tc>
+          <w:tcPr>
+            <w:tcW w:w="529" w:type="dxa"/>
+          </w:tcPr>
+          <w:p>
+            <w:pPr>
+              <w:rPr>
+                <w:rFonts w:ascii="Liberation Serif" w:hAnsi="Liberation Serif" w:cs="Liberation Serif"/>
+                <w:sz w:val="20"/>
+                <w:szCs w:val="20"/>
+              </w:rPr>
+            </w:pPr>
+            <w:r>
+              <w:rPr>
+                <w:rFonts w:ascii="Liberation Serif" w:hAnsi="Liberation Serif" w:cs="Liberation Serif"/>
+                <w:sz w:val="20"/>
+                <w:szCs w:val="20"/>
+              </w:rPr>
+              <w:t>0</w:t>
+            </w:r>
+          </w:p>
+        </w:tc>
+        <w:tc>
+          <w:tcPr>
+            <w:tcW w:w="463" w:type="dxa"/>
+          </w:tcPr>
+          <w:p>
+            <w:pPr>
+              <w:rPr>
+                <w:rFonts w:ascii="Liberation Serif" w:hAnsi="Liberation Serif" w:cs="Liberation Serif"/>
+                <w:sz w:val="20"/>
+                <w:szCs w:val="20"/>
+              </w:rPr>
+            </w:pPr>
+            <w:r>
+              <w:rPr>
+                <w:rFonts w:ascii="Liberation Serif" w:hAnsi="Liberation Serif" w:cs="Liberation Serif"/>
+                <w:sz w:val="20"/>
+                <w:szCs w:val="20"/>
+              </w:rPr>
+              <w:t>1</w:t>
+            </w:r>
+          </w:p>
+        </w:tc>
+        <w:tc>
+          <w:tcPr>
+            <w:tcW w:w="278" w:type="dxa"/>
+          </w:tcPr>
+          <w:p>
+            <w:pPr>
+              <w:rPr>
+                <w:rFonts w:ascii="Liberation Serif" w:hAnsi="Liberation Serif" w:cs="Liberation Serif"/>
+                <w:sz w:val="20"/>
+                <w:szCs w:val="20"/>
+              </w:rPr>
+            </w:pPr>
+            <w:r>
+              <w:rPr>
+                <w:rFonts w:ascii="Liberation Serif" w:hAnsi="Liberation Serif" w:cs="Liberation Serif"/>
+                <w:sz w:val="20"/>
+                <w:szCs w:val="20"/>
+              </w:rPr>
+              <w:t>2</w:t>
+            </w:r>
+          </w:p>
+        </w:tc>
+        <w:tc>
+          <w:tcPr>
+            <w:tcW w:w="525" w:type="dxa"/>
+          </w:tcPr>
+          <w:p>
+            <w:pPr>
+              <w:rPr>
+                <w:rFonts w:ascii="Liberation Serif" w:hAnsi="Liberation Serif" w:cs="Liberation Serif"/>
+                <w:sz w:val="20"/>
+                <w:szCs w:val="20"/>
+              </w:rPr>
+            </w:pPr>
+            <w:r>
+              <w:rPr>
+                <w:rFonts w:ascii="Liberation Serif" w:hAnsi="Liberation Serif" w:cs="Liberation Serif"/>
+                <w:sz w:val="20"/>
+                <w:szCs w:val="20"/>
+              </w:rPr>
+              <w:t>3</w:t>
+            </w:r>
+          </w:p>
+        </w:tc>
+        <w:tc>
+          <w:tcPr>
+            <w:tcW w:w="304" w:type="dxa"/>
+          </w:tcPr>
+          <w:p>
+            <w:pPr>
+              <w:rPr>
+                <w:rFonts w:ascii="Liberation Serif" w:hAnsi="Liberation Serif" w:cs="Liberation Serif"/>
+                <w:sz w:val="20"/>
+                <w:szCs w:val="20"/>
+              </w:rPr>
+            </w:pPr>
+            <w:r>
+              <w:rPr>
+                <w:rFonts w:ascii="Liberation Serif" w:hAnsi="Liberation Serif" w:cs="Liberation Serif"/>
+                <w:sz w:val="20"/>
+                <w:szCs w:val="20"/>
+              </w:rPr>
+              <w:t>4</w:t>
+            </w:r>
+          </w:p>
+        </w:tc>
+        <w:tc>
+          <w:tcPr>
+            <w:tcW w:w="613" w:type="dxa"/>
+          </w:tcPr>
+          <w:p>
+            <w:pPr>
+              <w:rPr>
+                <w:rFonts w:ascii="Liberation Serif" w:hAnsi="Liberation Serif" w:cs="Liberation Serif"/>
+                <w:sz w:val="20"/>
+                <w:szCs w:val="20"/>
+              </w:rPr>
+            </w:pPr>
+            <w:r>
+              <w:rPr>
+                <w:rFonts w:ascii="Liberation Serif" w:hAnsi="Liberation Serif" w:cs="Liberation Serif"/>
+                <w:sz w:val="20"/>
+                <w:szCs w:val="20"/>
+              </w:rPr>
+              <w:t>5</w:t>
+            </w:r>
+          </w:p>
+        </w:tc>
+        <w:tc>
+          <w:tcPr>
+            <w:tcW w:w="613" w:type="dxa"/>
+          </w:tcPr>
+          <w:p>
+            <w:pPr>
+              <w:rPr>
+                <w:rFonts w:ascii="Liberation Serif" w:hAnsi="Liberation Serif" w:cs="Liberation Serif"/>
+                <w:sz w:val="20"/>
+                <w:szCs w:val="20"/>
+              </w:rPr>
+            </w:pPr>
+            <w:r>
+              <w:rPr>
+                <w:rFonts w:ascii="Liberation Serif" w:hAnsi="Liberation Serif" w:cs="Liberation Serif"/>
+                <w:sz w:val="20"/>
+                <w:szCs w:val="20"/>
+              </w:rPr>
+              <w:t>6</w:t>
+            </w:r>
+          </w:p>
+        </w:tc>
+        <w:tc>
+          <w:tcPr>
+            <w:tcW w:w="701" w:type="dxa"/>
+          </w:tcPr>
+          <w:p>
+            <w:pPr>
+              <w:rPr>
+                <w:rFonts w:ascii="Liberation Serif" w:hAnsi="Liberation Serif" w:cs="Liberation Serif"/>
+                <w:sz w:val="20"/>
+                <w:szCs w:val="20"/>
+              </w:rPr>
+            </w:pPr>
+            <w:r>
+              <w:rPr>
+                <w:rFonts w:ascii="Liberation Serif" w:hAnsi="Liberation Serif" w:cs="Liberation Serif"/>
+                <w:sz w:val="20"/>
+                <w:szCs w:val="20"/>
+              </w:rPr>
+              <w:t>7</w:t>
+            </w:r>
+          </w:p>
+        </w:tc>
+        <w:tc>
+          <w:tcPr>
+            <w:tcW w:w="701" w:type="dxa"/>
+          </w:tcPr>
+          <w:p>
+            <w:pPr>
+              <w:rPr>
+                <w:rFonts w:ascii="Liberation Serif" w:hAnsi="Liberation Serif" w:cs="Liberation Serif"/>
+                <w:sz w:val="20"/>
+                <w:szCs w:val="20"/>
+              </w:rPr>
+            </w:pPr>
+            <w:r>
+              <w:rPr>
+                <w:rFonts w:ascii="Liberation Serif" w:hAnsi="Liberation Serif" w:cs="Liberation Serif"/>
+                <w:sz w:val="20"/>
+                <w:szCs w:val="20"/>
+              </w:rPr>
+              <w:t>8</w:t>
+            </w:r>
+          </w:p>
+        </w:tc>
+        <w:tc>
+          <w:tcPr>
+            <w:tcW w:w="613" w:type="dxa"/>
+          </w:tcPr>
+          <w:p>
+            <w:pPr>
+              <w:rPr>
+                <w:rFonts w:ascii="Liberation Serif" w:hAnsi="Liberation Serif" w:cs="Liberation Serif"/>
+                <w:sz w:val="20"/>
+                <w:szCs w:val="20"/>
+              </w:rPr>
+            </w:pPr>
+            <w:r>
+              <w:rPr>
+                <w:rFonts w:ascii="Liberation Serif" w:hAnsi="Liberation Serif" w:cs="Liberation Serif"/>
+                <w:sz w:val="20"/>
+                <w:szCs w:val="20"/>
+              </w:rPr>
+              <w:t>9</w:t>
+            </w:r>
+          </w:p>
+        </w:tc>
+        <w:tc>
+          <w:tcPr>
+            <w:tcW w:w="525" w:type="dxa"/>
+          </w:tcPr>
+          <w:p>
+            <w:pPr>
+              <w:rPr>
+                <w:rFonts w:ascii="Liberation Serif" w:hAnsi="Liberation Serif" w:cs="Liberation Serif"/>
+                <w:sz w:val="20"/>
+                <w:szCs w:val="20"/>
+              </w:rPr>
+            </w:pPr>
+            <w:r>
+              <w:rPr>
+                <w:rFonts w:ascii="Liberation Serif" w:hAnsi="Liberation Serif" w:cs="Liberation Serif"/>
+                <w:sz w:val="20"/>
+                <w:szCs w:val="20"/>
+              </w:rPr>
+              <w:t>10</w:t>
+            </w:r>
+          </w:p>
+        </w:tc>
+        <w:tc>
+          <w:tcPr>
+            <w:tcW w:w="613" w:type="dxa"/>
+          </w:tcPr>
+          <w:p>
+            <w:pPr>
+              <w:rPr>
+                <w:rFonts w:ascii="Liberation Serif" w:hAnsi="Liberation Serif" w:cs="Liberation Serif"/>
+                <w:sz w:val="20"/>
+                <w:szCs w:val="20"/>
+              </w:rPr>
+            </w:pPr>
+            <w:r>
+              <w:rPr>
+                <w:rFonts w:ascii="Liberation Serif" w:hAnsi="Liberation Serif" w:cs="Liberation Serif"/>
+                <w:sz w:val="20"/>
+                <w:szCs w:val="20"/>
+              </w:rPr>
+              <w:t>11</w:t>
+            </w:r>
+          </w:p>
+        </w:tc>
+        <w:tc>
+          <w:tcPr>
+            <w:tcW w:w="437" w:type="dxa"/>
+          </w:tcPr>
+          <w:p>
+            <w:pPr>
+              <w:rPr>
+                <w:rFonts w:ascii="Liberation Serif" w:hAnsi="Liberation Serif" w:cs="Liberation Serif"/>
+                <w:sz w:val="20"/>
+                <w:szCs w:val="20"/>
+              </w:rPr>
+            </w:pPr>
+            <w:r>
+              <w:rPr>
+                <w:rFonts w:ascii="Liberation Serif" w:hAnsi="Liberation Serif" w:cs="Liberation Serif"/>
+                <w:sz w:val="20"/>
+                <w:szCs w:val="20"/>
+              </w:rPr>
+              <w:t>12</w:t>
+            </w:r>
+          </w:p>
+        </w:tc>
+        <w:tc>
+          <w:tcPr>
+            <w:tcW w:w="392" w:type="dxa"/>
+          </w:tcPr>
+          <w:p>
+            <w:pPr>
+              <w:rPr>
+                <w:rFonts w:ascii="Liberation Serif" w:hAnsi="Liberation Serif" w:cs="Liberation Serif"/>
+                <w:sz w:val="20"/>
+                <w:szCs w:val="20"/>
+              </w:rPr>
+            </w:pPr>
+            <w:r>
+              <w:rPr>
+                <w:rFonts w:ascii="Liberation Serif" w:hAnsi="Liberation Serif" w:cs="Liberation Serif"/>
+                <w:sz w:val="20"/>
+                <w:szCs w:val="20"/>
+              </w:rPr>
+              <w:t>13</w:t>
+            </w:r>
+          </w:p>
+        </w:tc>
+        <w:tc>
+          <w:tcPr>
+            <w:tcW w:w="392" w:type="dxa"/>
+          </w:tcPr>
+          <w:p>
+            <w:pPr>
+              <w:rPr>
+                <w:rFonts w:ascii="Liberation Serif" w:hAnsi="Liberation Serif" w:cs="Liberation Serif"/>
+                <w:sz w:val="20"/>
+                <w:szCs w:val="20"/>
+              </w:rPr>
+            </w:pPr>
+            <w:r>
+              <w:rPr>
+                <w:rFonts w:ascii="Liberation Serif" w:hAnsi="Liberation Serif" w:cs="Liberation Serif"/>
+                <w:sz w:val="20"/>
+                <w:szCs w:val="20"/>
+              </w:rPr>
+              <w:t>14</w:t>
+            </w:r>
+          </w:p>
+        </w:tc>
+        <w:tc>
+          <w:tcPr>
+            <w:tcW w:w="523" w:type="dxa"/>
+          </w:tcPr>
+          <w:p>
+            <w:pPr>
+              <w:rPr>
+                <w:rFonts w:ascii="Liberation Serif" w:hAnsi="Liberation Serif" w:cs="Liberation Serif"/>
+                <w:sz w:val="20"/>
+                <w:szCs w:val="20"/>
+              </w:rPr>
+            </w:pPr>
+            <w:r>
+              <w:rPr>
+                <w:rFonts w:ascii="Liberation Serif" w:hAnsi="Liberation Serif" w:cs="Liberation Serif"/>
+                <w:sz w:val="20"/>
+                <w:szCs w:val="20"/>
+              </w:rPr>
+              <w:t>15</w:t>
+            </w:r>
+          </w:p>
+        </w:tc>
+      </w:tr>
+      <w:tr>
+        <w:tc>
+          <w:tcPr>
+            <w:tcW w:w="704" w:type="dxa"/>
+          </w:tcPr>
+          <w:p>
+            <w:pPr>
+              <w:rPr>
+                <w:rFonts w:ascii="Liberation Serif" w:hAnsi="Liberation Serif" w:cs="Liberation Serif"/>
+                <w:sz w:val="20"/>
+                <w:szCs w:val="20"/>
+              </w:rPr>
+            </w:pPr>
+            <w:r>
+              <w:rPr>
+                <w:rFonts w:ascii="Liberation Serif" w:hAnsi="Liberation Serif" w:cs="Liberation Serif"/>
+                <w:sz w:val="20"/>
+                <w:szCs w:val="20"/>
+              </w:rPr>
+              <w:t>TPR</w:t>
+            </w:r>
+          </w:p>
+        </w:tc>
+        <w:tc>
+          <w:tcPr>
+            <w:tcW w:w="529" w:type="dxa"/>
+          </w:tcPr>
+          <w:p>
+            <w:pPr>
+              <w:rPr>
+                <w:rFonts w:ascii="Liberation Serif" w:hAnsi="Liberation Serif" w:cs="Liberation Serif"/>
+                <w:sz w:val="20"/>
+                <w:szCs w:val="20"/>
+              </w:rPr>
+            </w:pPr>
+            <w:r>
+              <w:rPr>
+                <w:rFonts w:ascii="Liberation Serif" w:hAnsi="Liberation Serif" w:cs="Liberation Serif"/>
+                <w:sz w:val="20"/>
+                <w:szCs w:val="20"/>
+              </w:rPr>
+              <w:t>1</w:t>
+            </w:r>
+          </w:p>
+        </w:tc>
+        <w:tc>
+          <w:tcPr>
+            <w:tcW w:w="463" w:type="dxa"/>
+          </w:tcPr>
+          <w:p>
+            <w:pPr>
+              <w:rPr>
+                <w:rFonts w:ascii="Liberation Serif" w:hAnsi="Liberation Serif" w:cs="Liberation Serif"/>
+                <w:sz w:val="20"/>
+                <w:szCs w:val="20"/>
+              </w:rPr>
+            </w:pPr>
+            <w:r>
+              <w:rPr>
+                <w:rFonts w:ascii="Liberation Serif" w:hAnsi="Liberation Serif" w:cs="Liberation Serif"/>
+                <w:sz w:val="20"/>
+                <w:szCs w:val="20"/>
+              </w:rPr>
+              <w:t>1</w:t>
+            </w:r>
+          </w:p>
+        </w:tc>
+        <w:tc>
+          <w:tcPr>
+            <w:tcW w:w="278" w:type="dxa"/>
+          </w:tcPr>
+          <w:p>
+            <w:pPr>
+              <w:rPr>
+                <w:rFonts w:ascii="Liberation Serif" w:hAnsi="Liberation Serif" w:cs="Liberation Serif"/>
+                <w:sz w:val="20"/>
+                <w:szCs w:val="20"/>
+              </w:rPr>
+            </w:pPr>
+            <w:r>
+              <w:rPr>
+                <w:rFonts w:ascii="Liberation Serif" w:hAnsi="Liberation Serif" w:cs="Liberation Serif"/>
+                <w:sz w:val="20"/>
+                <w:szCs w:val="20"/>
+              </w:rPr>
+              <w:t>0</w:t>
+            </w:r>
+          </w:p>
+        </w:tc>
+        <w:tc>
+          <w:tcPr>
+            <w:tcW w:w="525" w:type="dxa"/>
+          </w:tcPr>
+          <w:p>
+            <w:pPr>
+              <w:rPr>
+                <w:rFonts w:ascii="Liberation Serif" w:hAnsi="Liberation Serif" w:cs="Liberation Serif"/>
+                <w:sz w:val="20"/>
+                <w:szCs w:val="20"/>
+              </w:rPr>
+            </w:pPr>
+            <w:r>
+              <w:rPr>
+                <w:rFonts w:ascii="Liberation Serif" w:hAnsi="Liberation Serif" w:cs="Liberation Serif"/>
+                <w:sz w:val="20"/>
+                <w:szCs w:val="20"/>
+              </w:rPr>
+              <w:t>1</w:t>
+            </w:r>
+          </w:p>
+        </w:tc>
+        <w:tc>
+          <w:tcPr>
+            <w:tcW w:w="304" w:type="dxa"/>
+          </w:tcPr>
+          <w:p>
+            <w:pPr>
+              <w:rPr>
+                <w:rFonts w:ascii="Liberation Serif" w:hAnsi="Liberation Serif" w:cs="Liberation Serif"/>
+                <w:sz w:val="20"/>
+                <w:szCs w:val="20"/>
+              </w:rPr>
+            </w:pPr>
+            <w:r>
+              <w:rPr>
+                <w:rFonts w:ascii="Liberation Serif" w:hAnsi="Liberation Serif" w:cs="Liberation Serif"/>
+                <w:sz w:val="20"/>
+                <w:szCs w:val="20"/>
+              </w:rPr>
+              <w:t>0</w:t>
+            </w:r>
+          </w:p>
+        </w:tc>
+        <w:tc>
+          <w:tcPr>
+            <w:tcW w:w="613" w:type="dxa"/>
+          </w:tcPr>
+          <w:p>
+            <w:pPr>
+              <w:rPr>
+                <w:rFonts w:ascii="Liberation Serif" w:hAnsi="Liberation Serif" w:cs="Liberation Serif"/>
+                <w:sz w:val="20"/>
+                <w:szCs w:val="20"/>
+              </w:rPr>
+            </w:pPr>
+            <w:r>
+              <w:rPr>
+                <w:rFonts w:ascii="Liberation Serif" w:hAnsi="Liberation Serif" w:cs="Liberation Serif"/>
+                <w:sz w:val="20"/>
+                <w:szCs w:val="20"/>
+              </w:rPr>
+              <w:t>1</w:t>
+            </w:r>
+          </w:p>
+        </w:tc>
+        <w:tc>
+          <w:tcPr>
+            <w:tcW w:w="613" w:type="dxa"/>
+          </w:tcPr>
+          <w:p>
+            <w:pPr>
+              <w:rPr>
+                <w:rFonts w:ascii="Liberation Serif" w:hAnsi="Liberation Serif" w:cs="Liberation Serif"/>
+                <w:sz w:val="20"/>
+                <w:szCs w:val="20"/>
+              </w:rPr>
+            </w:pPr>
+            <w:r>
+              <w:rPr>
+                <w:rFonts w:ascii="Liberation Serif" w:hAnsi="Liberation Serif" w:cs="Liberation Serif"/>
+                <w:sz w:val="20"/>
+                <w:szCs w:val="20"/>
+              </w:rPr>
+              <w:t>1</w:t>
+            </w:r>
+          </w:p>
+        </w:tc>
+        <w:tc>
+          <w:tcPr>
+            <w:tcW w:w="701" w:type="dxa"/>
+          </w:tcPr>
+          <w:p>
+            <w:pPr>
+              <w:rPr>
+                <w:rFonts w:ascii="Liberation Serif" w:hAnsi="Liberation Serif" w:cs="Liberation Serif"/>
+                <w:sz w:val="20"/>
+                <w:szCs w:val="20"/>
+              </w:rPr>
+            </w:pPr>
+            <w:r>
+              <w:rPr>
+                <w:rFonts w:ascii="Liberation Serif" w:hAnsi="Liberation Serif" w:cs="Liberation Serif"/>
+                <w:sz w:val="20"/>
+                <w:szCs w:val="20"/>
+              </w:rPr>
+              <w:t>1</w:t>
+            </w:r>
+          </w:p>
+        </w:tc>
+        <w:tc>
+          <w:tcPr>
+            <w:tcW w:w="701" w:type="dxa"/>
+          </w:tcPr>
+          <w:p>
+            <w:pPr>
+              <w:rPr>
+                <w:rFonts w:ascii="Liberation Serif" w:hAnsi="Liberation Serif" w:cs="Liberation Serif"/>
+                <w:sz w:val="20"/>
+                <w:szCs w:val="20"/>
+              </w:rPr>
+            </w:pPr>
+            <w:r>
+              <w:rPr>
+                <w:rFonts w:ascii="Liberation Serif" w:hAnsi="Liberation Serif" w:cs="Liberation Serif"/>
+                <w:sz w:val="20"/>
+                <w:szCs w:val="20"/>
+              </w:rPr>
+              <w:t>0.5</w:t>
+            </w:r>
+          </w:p>
+        </w:tc>
+        <w:tc>
+          <w:tcPr>
+            <w:tcW w:w="613" w:type="dxa"/>
+          </w:tcPr>
+          <w:p>
+            <w:pPr>
+              <w:rPr>
+                <w:rFonts w:ascii="Liberation Serif" w:hAnsi="Liberation Serif" w:cs="Liberation Serif"/>
+                <w:sz w:val="20"/>
+                <w:szCs w:val="20"/>
+              </w:rPr>
+            </w:pPr>
+            <w:r>
+              <w:rPr>
+                <w:rFonts w:ascii="Liberation Serif" w:hAnsi="Liberation Serif" w:cs="Liberation Serif"/>
+                <w:sz w:val="20"/>
+                <w:szCs w:val="20"/>
+              </w:rPr>
+              <w:t>1</w:t>
+            </w:r>
+          </w:p>
+        </w:tc>
+        <w:tc>
+          <w:tcPr>
+            <w:tcW w:w="525" w:type="dxa"/>
+          </w:tcPr>
+          <w:p>
+            <w:pPr>
+              <w:rPr>
+                <w:rFonts w:ascii="Liberation Serif" w:hAnsi="Liberation Serif" w:cs="Liberation Serif"/>
+                <w:sz w:val="20"/>
+                <w:szCs w:val="20"/>
+              </w:rPr>
+            </w:pPr>
+            <w:r>
+              <w:rPr>
+                <w:rFonts w:ascii="Liberation Serif" w:hAnsi="Liberation Serif" w:cs="Liberation Serif"/>
+                <w:sz w:val="20"/>
+                <w:szCs w:val="20"/>
+              </w:rPr>
+              <w:t>1</w:t>
+            </w:r>
+          </w:p>
+        </w:tc>
+        <w:tc>
+          <w:tcPr>
+            <w:tcW w:w="613" w:type="dxa"/>
+          </w:tcPr>
+          <w:p>
+            <w:pPr>
+              <w:rPr>
+                <w:rFonts w:ascii="Liberation Serif" w:hAnsi="Liberation Serif" w:cs="Liberation Serif"/>
+                <w:sz w:val="20"/>
+                <w:szCs w:val="20"/>
+              </w:rPr>
+            </w:pPr>
+            <w:r>
+              <w:rPr>
+                <w:rFonts w:ascii="Liberation Serif" w:hAnsi="Liberation Serif" w:cs="Liberation Serif"/>
+                <w:sz w:val="20"/>
+                <w:szCs w:val="20"/>
+              </w:rPr>
+              <w:t>1</w:t>
+            </w:r>
+          </w:p>
+        </w:tc>
+        <w:tc>
+          <w:tcPr>
+            <w:tcW w:w="437" w:type="dxa"/>
+          </w:tcPr>
+          <w:p>
+            <w:pPr>
+              <w:rPr>
+                <w:rFonts w:ascii="Liberation Serif" w:hAnsi="Liberation Serif" w:cs="Liberation Serif"/>
+                <w:sz w:val="20"/>
+                <w:szCs w:val="20"/>
+              </w:rPr>
+            </w:pPr>
+            <w:r>
+              <w:rPr>
+                <w:rFonts w:ascii="Liberation Serif" w:hAnsi="Liberation Serif" w:cs="Liberation Serif"/>
+                <w:sz w:val="20"/>
+                <w:szCs w:val="20"/>
+              </w:rPr>
+              <w:t>1</w:t>
+            </w:r>
+          </w:p>
+        </w:tc>
+        <w:tc>
+          <w:tcPr>
+            <w:tcW w:w="392" w:type="dxa"/>
+          </w:tcPr>
+          <w:p>
+            <w:pPr>
+              <w:rPr>
+                <w:rFonts w:ascii="Liberation Serif" w:hAnsi="Liberation Serif" w:cs="Liberation Serif"/>
+                <w:sz w:val="20"/>
+                <w:szCs w:val="20"/>
+              </w:rPr>
+            </w:pPr>
+            <w:r>
+              <w:rPr>
+                <w:rFonts w:ascii="Liberation Serif" w:hAnsi="Liberation Serif" w:cs="Liberation Serif"/>
+                <w:sz w:val="20"/>
+                <w:szCs w:val="20"/>
+              </w:rPr>
+              <w:t>0</w:t>
+            </w:r>
+          </w:p>
+        </w:tc>
+        <w:tc>
+          <w:tcPr>
+            <w:tcW w:w="392" w:type="dxa"/>
+          </w:tcPr>
+          <w:p>
+            <w:pPr>
+              <w:rPr>
+                <w:rFonts w:ascii="Liberation Serif" w:hAnsi="Liberation Serif" w:cs="Liberation Serif"/>
+                <w:sz w:val="20"/>
+                <w:szCs w:val="20"/>
+              </w:rPr>
+            </w:pPr>
+            <w:r>
+              <w:rPr>
+                <w:rFonts w:ascii="Liberation Serif" w:hAnsi="Liberation Serif" w:cs="Liberation Serif"/>
+                <w:sz w:val="20"/>
+                <w:szCs w:val="20"/>
+              </w:rPr>
+              <w:t>0</w:t>
+            </w:r>
+          </w:p>
+        </w:tc>
+        <w:tc>
+          <w:tcPr>
+            <w:tcW w:w="523" w:type="dxa"/>
+          </w:tcPr>
+          <w:p>
+            <w:pPr>
+              <w:rPr>
+                <w:rFonts w:ascii="Liberation Serif" w:hAnsi="Liberation Serif" w:cs="Liberation Serif"/>
+                <w:sz w:val="20"/>
+                <w:szCs w:val="20"/>
+              </w:rPr>
+            </w:pPr>
+            <w:r>
+              <w:rPr>
+                <w:rFonts w:ascii="Liberation Serif" w:hAnsi="Liberation Serif" w:cs="Liberation Serif"/>
+                <w:sz w:val="20"/>
+                <w:szCs w:val="20"/>
+              </w:rPr>
+              <w:t>1</w:t>
+            </w:r>
+          </w:p>
+        </w:tc>
+      </w:tr>
+      <w:tr>
+        <w:tc>
+          <w:tcPr>
+            <w:tcW w:w="704" w:type="dxa"/>
+          </w:tcPr>
+          <w:p>
+            <w:pPr>
+              <w:rPr>
+                <w:rFonts w:ascii="Liberation Serif" w:hAnsi="Liberation Serif" w:cs="Liberation Serif"/>
+                <w:sz w:val="20"/>
+                <w:szCs w:val="20"/>
+              </w:rPr>
+            </w:pPr>
+            <w:r>
+              <w:rPr>
+                <w:rFonts w:ascii="Liberation Serif" w:hAnsi="Liberation Serif" w:cs="Liberation Serif"/>
+                <w:sz w:val="20"/>
+                <w:szCs w:val="20"/>
+              </w:rPr>
+              <w:t>F1 Score</w:t>
+            </w:r>
+          </w:p>
+        </w:tc>
+        <w:tc>
+          <w:tcPr>
+            <w:tcW w:w="529" w:type="dxa"/>
+          </w:tcPr>
+          <w:p>
+            <w:pPr>
+              <w:rPr>
+                <w:rFonts w:ascii="Liberation Serif" w:hAnsi="Liberation Serif" w:cs="Liberation Serif"/>
+                <w:sz w:val="20"/>
+                <w:szCs w:val="20"/>
+              </w:rPr>
+            </w:pPr>
+            <w:r>
+              <w:rPr>
+                <w:rFonts w:ascii="Liberation Serif" w:hAnsi="Liberation Serif" w:cs="Liberation Serif"/>
+                <w:sz w:val="20"/>
+                <w:szCs w:val="20"/>
+              </w:rPr>
+              <w:t>0.15</w:t>
+            </w:r>
+            <w:r>
+              <w:rPr>
+                <w:rFonts w:ascii="Liberation Serif" w:hAnsi="Liberation Serif" w:cs="Liberation Serif"/>
+                <w:sz w:val="20"/>
+                <w:szCs w:val="20"/>
+              </w:rPr>
+              <w:t>4</w:t>
+            </w:r>
+          </w:p>
+        </w:tc>
+        <w:tc>
+          <w:tcPr>
+            <w:tcW w:w="463" w:type="dxa"/>
+          </w:tcPr>
+          <w:p>
+            <w:pPr>
+              <w:rPr>
+                <w:rFonts w:ascii="Liberation Serif" w:hAnsi="Liberation Serif" w:cs="Liberation Serif"/>
+                <w:sz w:val="20"/>
+                <w:szCs w:val="20"/>
+              </w:rPr>
+            </w:pPr>
+            <w:r>
+              <w:rPr>
+                <w:rFonts w:ascii="Liberation Serif" w:hAnsi="Liberation Serif" w:cs="Liberation Serif"/>
+                <w:sz w:val="20"/>
+                <w:szCs w:val="20"/>
+              </w:rPr>
+              <w:t>0.5</w:t>
+            </w:r>
+          </w:p>
+        </w:tc>
+        <w:tc>
+          <w:tcPr>
+            <w:tcW w:w="278" w:type="dxa"/>
+          </w:tcPr>
+          <w:p>
+            <w:pPr>
+              <w:rPr>
+                <w:rFonts w:ascii="Liberation Serif" w:hAnsi="Liberation Serif" w:cs="Liberation Serif"/>
+                <w:sz w:val="20"/>
+                <w:szCs w:val="20"/>
+              </w:rPr>
+            </w:pPr>
+            <w:r>
+              <w:rPr>
+                <w:rFonts w:ascii="Liberation Serif" w:hAnsi="Liberation Serif" w:cs="Liberation Serif"/>
+                <w:sz w:val="20"/>
+                <w:szCs w:val="20"/>
+              </w:rPr>
+              <w:t>0</w:t>
+            </w:r>
+          </w:p>
+        </w:tc>
+        <w:tc>
+          <w:tcPr>
+            <w:tcW w:w="525" w:type="dxa"/>
+          </w:tcPr>
+          <w:p>
+            <w:pPr>
+              <w:rPr>
+                <w:rFonts w:ascii="Liberation Serif" w:hAnsi="Liberation Serif" w:cs="Liberation Serif"/>
+                <w:sz w:val="20"/>
+                <w:szCs w:val="20"/>
+              </w:rPr>
+            </w:pPr>
+            <w:r>
+              <w:rPr>
+                <w:rFonts w:ascii="Liberation Serif" w:hAnsi="Liberation Serif" w:cs="Liberation Serif"/>
+                <w:sz w:val="20"/>
+                <w:szCs w:val="20"/>
+              </w:rPr>
+              <w:t>0.25</w:t>
+            </w:r>
+          </w:p>
+        </w:tc>
+        <w:tc>
+          <w:tcPr>
+            <w:tcW w:w="304" w:type="dxa"/>
+          </w:tcPr>
+          <w:p>
+            <w:pPr>
+              <w:rPr>
+                <w:rFonts w:ascii="Liberation Serif" w:hAnsi="Liberation Serif" w:cs="Liberation Serif"/>
+                <w:sz w:val="20"/>
+                <w:szCs w:val="20"/>
+              </w:rPr>
+            </w:pPr>
+            <w:r>
+              <w:rPr>
+                <w:rFonts w:ascii="Liberation Serif" w:hAnsi="Liberation Serif" w:cs="Liberation Serif"/>
+                <w:sz w:val="20"/>
+                <w:szCs w:val="20"/>
+              </w:rPr>
+              <w:t>0</w:t>
+            </w:r>
+          </w:p>
+        </w:tc>
+        <w:tc>
+          <w:tcPr>
+            <w:tcW w:w="613" w:type="dxa"/>
+          </w:tcPr>
+          <w:p>
+            <w:pPr>
+              <w:rPr>
+                <w:rFonts w:ascii="Liberation Serif" w:hAnsi="Liberation Serif" w:cs="Liberation Serif"/>
+                <w:sz w:val="20"/>
+                <w:szCs w:val="20"/>
+              </w:rPr>
+            </w:pPr>
+            <w:r>
+              <w:rPr>
+                <w:rFonts w:ascii="Liberation Serif" w:hAnsi="Liberation Serif" w:cs="Liberation Serif"/>
+                <w:sz w:val="20"/>
+                <w:szCs w:val="20"/>
+              </w:rPr>
+              <w:t>0.182</w:t>
+            </w:r>
+          </w:p>
+        </w:tc>
+        <w:tc>
+          <w:tcPr>
+            <w:tcW w:w="613" w:type="dxa"/>
+          </w:tcPr>
+          <w:p>
+            <w:pPr>
+              <w:rPr>
+                <w:rFonts w:ascii="Liberation Serif" w:hAnsi="Liberation Serif" w:cs="Liberation Serif"/>
+                <w:sz w:val="20"/>
+                <w:szCs w:val="20"/>
+              </w:rPr>
+            </w:pPr>
+            <w:r>
+              <w:rPr>
+                <w:rFonts w:ascii="Liberation Serif" w:hAnsi="Liberation Serif" w:cs="Liberation Serif"/>
+                <w:sz w:val="20"/>
+                <w:szCs w:val="20"/>
+              </w:rPr>
+              <w:t>0.15</w:t>
+            </w:r>
+            <w:r>
+              <w:rPr>
+                <w:rFonts w:ascii="Liberation Serif" w:hAnsi="Liberation Serif" w:cs="Liberation Serif"/>
+                <w:sz w:val="20"/>
+                <w:szCs w:val="20"/>
+              </w:rPr>
+              <w:t>4</w:t>
+            </w:r>
+          </w:p>
+        </w:tc>
+        <w:tc>
+          <w:tcPr>
+            <w:tcW w:w="701" w:type="dxa"/>
+          </w:tcPr>
+          <w:p>
+            <w:pPr>
+              <w:rPr>
+                <w:rFonts w:ascii="Liberation Serif" w:hAnsi="Liberation Serif" w:cs="Liberation Serif"/>
+                <w:sz w:val="20"/>
+                <w:szCs w:val="20"/>
+              </w:rPr>
+            </w:pPr>
+            <w:r>
+              <w:rPr>
+                <w:rFonts w:ascii="Liberation Serif" w:hAnsi="Liberation Serif" w:cs="Liberation Serif"/>
+                <w:sz w:val="20"/>
+                <w:szCs w:val="20"/>
+              </w:rPr>
+              <w:t>0.0690</w:t>
+            </w:r>
+          </w:p>
+        </w:tc>
+        <w:tc>
+          <w:tcPr>
+            <w:tcW w:w="701" w:type="dxa"/>
+          </w:tcPr>
+          <w:p>
+            <w:pPr>
+              <w:rPr>
+                <w:rFonts w:ascii="Liberation Serif" w:hAnsi="Liberation Serif" w:cs="Liberation Serif"/>
+                <w:sz w:val="20"/>
+                <w:szCs w:val="20"/>
+              </w:rPr>
+            </w:pPr>
+            <w:r>
+              <w:rPr>
+                <w:rFonts w:ascii="Liberation Serif" w:hAnsi="Liberation Serif" w:cs="Liberation Serif"/>
+                <w:sz w:val="20"/>
+                <w:szCs w:val="20"/>
+              </w:rPr>
+              <w:t>0.0513</w:t>
+            </w:r>
+          </w:p>
+        </w:tc>
+        <w:tc>
+          <w:tcPr>
+            <w:tcW w:w="613" w:type="dxa"/>
+          </w:tcPr>
+          <w:p>
+            <w:pPr>
+              <w:rPr>
+                <w:rFonts w:ascii="Liberation Serif" w:hAnsi="Liberation Serif" w:cs="Liberation Serif"/>
+                <w:sz w:val="20"/>
+                <w:szCs w:val="20"/>
+              </w:rPr>
+            </w:pPr>
+            <w:r>
+              <w:rPr>
+                <w:rFonts w:ascii="Liberation Serif" w:hAnsi="Liberation Serif" w:cs="Liberation Serif"/>
+                <w:sz w:val="20"/>
+                <w:szCs w:val="20"/>
+              </w:rPr>
+              <w:t>0.167</w:t>
+            </w:r>
+          </w:p>
+        </w:tc>
+        <w:tc>
+          <w:tcPr>
+            <w:tcW w:w="525" w:type="dxa"/>
+          </w:tcPr>
+          <w:p>
+            <w:pPr>
+              <w:rPr>
+                <w:rFonts w:ascii="Liberation Serif" w:hAnsi="Liberation Serif" w:cs="Liberation Serif"/>
+                <w:sz w:val="20"/>
+                <w:szCs w:val="20"/>
+              </w:rPr>
+            </w:pPr>
+            <w:r>
+              <w:rPr>
+                <w:rFonts w:ascii="Liberation Serif" w:hAnsi="Liberation Serif" w:cs="Liberation Serif"/>
+                <w:sz w:val="20"/>
+                <w:szCs w:val="20"/>
+              </w:rPr>
+              <w:t>0.15</w:t>
+            </w:r>
+          </w:p>
+        </w:tc>
+        <w:tc>
+          <w:tcPr>
+            <w:tcW w:w="613" w:type="dxa"/>
+          </w:tcPr>
+          <w:p>
+            <w:pPr>
+              <w:rPr>
+                <w:rFonts w:ascii="Liberation Serif" w:hAnsi="Liberation Serif" w:cs="Liberation Serif"/>
+                <w:sz w:val="20"/>
+                <w:szCs w:val="20"/>
+              </w:rPr>
+            </w:pPr>
+            <w:r>
+              <w:rPr>
+                <w:rFonts w:ascii="Liberation Serif" w:hAnsi="Liberation Serif" w:cs="Liberation Serif"/>
+                <w:sz w:val="20"/>
+                <w:szCs w:val="20"/>
+              </w:rPr>
+              <w:t>0.333</w:t>
+            </w:r>
+          </w:p>
+        </w:tc>
+        <w:tc>
+          <w:tcPr>
+            <w:tcW w:w="437" w:type="dxa"/>
+          </w:tcPr>
+          <w:p>
+            <w:pPr>
+              <w:rPr>
+                <w:rFonts w:ascii="Liberation Serif" w:hAnsi="Liberation Serif" w:cs="Liberation Serif"/>
+                <w:sz w:val="20"/>
+                <w:szCs w:val="20"/>
+              </w:rPr>
+            </w:pPr>
+            <w:r>
+              <w:rPr>
+                <w:rFonts w:ascii="Liberation Serif" w:hAnsi="Liberation Serif" w:cs="Liberation Serif"/>
+                <w:sz w:val="20"/>
+                <w:szCs w:val="20"/>
+              </w:rPr>
+              <w:t>0.4</w:t>
+            </w:r>
+          </w:p>
+        </w:tc>
+        <w:tc>
+          <w:tcPr>
+            <w:tcW w:w="392" w:type="dxa"/>
+          </w:tcPr>
+          <w:p>
+            <w:pPr>
+              <w:rPr>
+                <w:rFonts w:ascii="Liberation Serif" w:hAnsi="Liberation Serif" w:cs="Liberation Serif"/>
+                <w:sz w:val="20"/>
+                <w:szCs w:val="20"/>
+              </w:rPr>
+            </w:pPr>
+            <w:r>
+              <w:rPr>
+                <w:rFonts w:ascii="Liberation Serif" w:hAnsi="Liberation Serif" w:cs="Liberation Serif"/>
+                <w:sz w:val="20"/>
+                <w:szCs w:val="20"/>
+              </w:rPr>
+              <w:t>0</w:t>
+            </w:r>
+          </w:p>
+        </w:tc>
+        <w:tc>
+          <w:tcPr>
+            <w:tcW w:w="392" w:type="dxa"/>
+          </w:tcPr>
+          <w:p>
+            <w:pPr>
+              <w:rPr>
+                <w:rFonts w:ascii="Liberation Serif" w:hAnsi="Liberation Serif" w:cs="Liberation Serif"/>
+                <w:sz w:val="20"/>
+                <w:szCs w:val="20"/>
+              </w:rPr>
+            </w:pPr>
+            <w:r>
+              <w:rPr>
+                <w:rFonts w:ascii="Liberation Serif" w:hAnsi="Liberation Serif" w:cs="Liberation Serif"/>
+                <w:sz w:val="20"/>
+                <w:szCs w:val="20"/>
+              </w:rPr>
+              <w:t>0</w:t>
+            </w:r>
+          </w:p>
+        </w:tc>
+        <w:tc>
+          <w:tcPr>
+            <w:tcW w:w="523" w:type="dxa"/>
+          </w:tcPr>
+          <w:p>
+            <w:pPr>
+              <w:rPr>
+                <w:rFonts w:ascii="Liberation Serif" w:hAnsi="Liberation Serif" w:cs="Liberation Serif"/>
+                <w:sz w:val="20"/>
+                <w:szCs w:val="20"/>
+              </w:rPr>
+            </w:pPr>
+            <w:r>
+              <w:rPr>
+                <w:rFonts w:ascii="Liberation Serif" w:hAnsi="Liberation Serif" w:cs="Liberation Serif"/>
+                <w:sz w:val="20"/>
+                <w:szCs w:val="20"/>
+              </w:rPr>
+              <w:t>0.333</w:t>
+            </w:r>
+          </w:p>
+        </w:tc>
+      </w:tr>
+    </w:tbl>
+    <w:p>
+      <w:pPr>
+        <w:rPr>
+          <w:rFonts w:ascii="Liberation Serif" w:hAnsi="Liberation Serif" w:cs="Liberation Serif"/>
+          <w:sz w:val="28"/>
+          <w:szCs w:val="24"/>
+        </w:rPr>
+      </w:pPr>
       <w:bookmarkStart w:id="0" w:name="_GoBack"/>
       <w:bookmarkEnd w:id="0"/>
     </w:p>
     <w:sectPr>
-      <w:headerReference w:type="default" r:id="rId12"/>
+      <w:headerReference w:type="default" r:id="rId13"/>
       <w:pgSz w:w="11906" w:h="16838"/>
       <w:pgMar w:top="1440" w:right="1440" w:bottom="1440" w:left="1440" w:header="708" w:footer="708" w:gutter="0"/>
       <w:cols w:space="708"/>
@@ -1294,20 +2514,7 @@
         <w:lang w:val="en-US"/>
       </w:rPr>
       <w:tab/>
-    </w:r>
-    <w:proofErr w:type="spellStart"/>
-    <w:r>
-      <w:rPr>
-        <w:lang w:val="en-US"/>
-      </w:rPr>
-      <w:t>Yuzhou</w:t>
-    </w:r>
-    <w:proofErr w:type="spellEnd"/>
-    <w:r>
-      <w:rPr>
-        <w:lang w:val="en-US"/>
-      </w:rPr>
-      <w:t xml:space="preserve"> Yu – yy16510</w:t>
+      <w:t>Yuzhou Yu – yy16510</w:t>
     </w:r>
   </w:p>
 </w:hdr>
@@ -1800,6 +3007,246 @@
 </w:styles>
 </file>
 
+<file path=word/charts/chart1.xml><?xml version="1.0" encoding="utf-8"?>
+<c:chartSpace xmlns:c="http://schemas.openxmlformats.org/drawingml/2006/chart" xmlns:a="http://schemas.openxmlformats.org/drawingml/2006/main" xmlns:r="http://schemas.openxmlformats.org/officeDocument/2006/relationships">
+  <c:date1904 val="0"/>
+  <c:lang val="en-US"/>
+  <c:roundedCorners val="0"/>
+  <mc:AlternateContent xmlns:mc="http://schemas.openxmlformats.org/markup-compatibility/2006">
+    <mc:Choice xmlns:c14="http://schemas.microsoft.com/office/drawing/2007/8/2/chart" Requires="c14">
+      <c14:style val="102"/>
+    </mc:Choice>
+    <mc:Fallback>
+      <c:style val="2"/>
+    </mc:Fallback>
+  </mc:AlternateContent>
+  <c:chart>
+    <c:autoTitleDeleted val="1"/>
+    <c:plotArea>
+      <c:layout/>
+      <c:scatterChart>
+        <c:scatterStyle val="lineMarker"/>
+        <c:varyColors val="0"/>
+        <c:ser>
+          <c:idx val="0"/>
+          <c:order val="0"/>
+          <c:tx>
+            <c:strRef>
+              <c:f>Sheet1!$C$3</c:f>
+              <c:strCache>
+                <c:ptCount val="1"/>
+                <c:pt idx="0">
+                  <c:v>FPR</c:v>
+                </c:pt>
+              </c:strCache>
+            </c:strRef>
+          </c:tx>
+          <c:spPr>
+            <a:ln>
+              <a:noFill/>
+            </a:ln>
+          </c:spPr>
+          <c:marker>
+            <c:symbol val="square"/>
+            <c:size val="7"/>
+          </c:marker>
+          <c:xVal>
+            <c:numRef>
+              <c:f>Sheet1!$B$4:$B$6</c:f>
+              <c:numCache>
+                <c:formatCode>General</c:formatCode>
+                <c:ptCount val="3"/>
+                <c:pt idx="0">
+                  <c:v>1</c:v>
+                </c:pt>
+                <c:pt idx="1">
+                  <c:v>1</c:v>
+                </c:pt>
+                <c:pt idx="2">
+                  <c:v>1</c:v>
+                </c:pt>
+              </c:numCache>
+            </c:numRef>
+          </c:xVal>
+          <c:yVal>
+            <c:numRef>
+              <c:f>Sheet1!$C$4:$C$6</c:f>
+              <c:numCache>
+                <c:formatCode>General</c:formatCode>
+                <c:ptCount val="3"/>
+                <c:pt idx="0">
+                  <c:v>1</c:v>
+                </c:pt>
+                <c:pt idx="1">
+                  <c:v>1.2738899999999999E-2</c:v>
+                </c:pt>
+                <c:pt idx="2">
+                  <c:v>7.06184E-4</c:v>
+                </c:pt>
+              </c:numCache>
+            </c:numRef>
+          </c:yVal>
+          <c:smooth val="0"/>
+        </c:ser>
+        <c:dLbls>
+          <c:showLegendKey val="0"/>
+          <c:showVal val="0"/>
+          <c:showCatName val="0"/>
+          <c:showSerName val="0"/>
+          <c:showPercent val="0"/>
+          <c:showBubbleSize val="0"/>
+        </c:dLbls>
+        <c:axId val="1448840384"/>
+        <c:axId val="1448852352"/>
+      </c:scatterChart>
+      <c:valAx>
+        <c:axId val="1448852352"/>
+        <c:scaling>
+          <c:logBase val="10"/>
+          <c:orientation val="minMax"/>
+        </c:scaling>
+        <c:delete val="0"/>
+        <c:axPos val="l"/>
+        <c:majorGridlines>
+          <c:spPr>
+            <a:ln>
+              <a:solidFill>
+                <a:srgbClr val="B3B3B3"/>
+              </a:solidFill>
+            </a:ln>
+          </c:spPr>
+        </c:majorGridlines>
+        <c:title>
+          <c:tx>
+            <c:rich>
+              <a:bodyPr/>
+              <a:lstStyle/>
+              <a:p>
+                <a:pPr>
+                  <a:defRPr sz="900" b="0"/>
+                </a:pPr>
+                <a:r>
+                  <a:rPr lang="en-GB"/>
+                  <a:t>False Positive Rate</a:t>
+                </a:r>
+              </a:p>
+            </c:rich>
+          </c:tx>
+          <c:layout/>
+          <c:overlay val="0"/>
+        </c:title>
+        <c:numFmt formatCode="General" sourceLinked="1"/>
+        <c:majorTickMark val="none"/>
+        <c:minorTickMark val="none"/>
+        <c:tickLblPos val="nextTo"/>
+        <c:spPr>
+          <a:ln>
+            <a:solidFill>
+              <a:srgbClr val="B3B3B3"/>
+            </a:solidFill>
+          </a:ln>
+        </c:spPr>
+        <c:txPr>
+          <a:bodyPr/>
+          <a:lstStyle/>
+          <a:p>
+            <a:pPr>
+              <a:defRPr sz="1000" b="0"/>
+            </a:pPr>
+            <a:endParaRPr lang="en-US"/>
+          </a:p>
+        </c:txPr>
+        <c:crossAx val="1448840384"/>
+        <c:crossesAt val="0"/>
+        <c:crossBetween val="midCat"/>
+      </c:valAx>
+      <c:valAx>
+        <c:axId val="1448840384"/>
+        <c:scaling>
+          <c:orientation val="minMax"/>
+          <c:max val="1"/>
+          <c:min val="0"/>
+        </c:scaling>
+        <c:delete val="0"/>
+        <c:axPos val="b"/>
+        <c:majorGridlines>
+          <c:spPr>
+            <a:ln>
+              <a:solidFill>
+                <a:srgbClr val="B3B3B3"/>
+              </a:solidFill>
+            </a:ln>
+          </c:spPr>
+        </c:majorGridlines>
+        <c:title>
+          <c:tx>
+            <c:rich>
+              <a:bodyPr/>
+              <a:lstStyle/>
+              <a:p>
+                <a:pPr>
+                  <a:defRPr sz="900" b="0"/>
+                </a:pPr>
+                <a:r>
+                  <a:rPr lang="en-GB"/>
+                  <a:t>True Positive Rate</a:t>
+                </a:r>
+              </a:p>
+            </c:rich>
+          </c:tx>
+          <c:layout/>
+          <c:overlay val="0"/>
+        </c:title>
+        <c:numFmt formatCode="General" sourceLinked="1"/>
+        <c:majorTickMark val="none"/>
+        <c:minorTickMark val="none"/>
+        <c:tickLblPos val="nextTo"/>
+        <c:spPr>
+          <a:ln>
+            <a:solidFill>
+              <a:srgbClr val="B3B3B3"/>
+            </a:solidFill>
+          </a:ln>
+        </c:spPr>
+        <c:txPr>
+          <a:bodyPr/>
+          <a:lstStyle/>
+          <a:p>
+            <a:pPr>
+              <a:defRPr sz="1000" b="0"/>
+            </a:pPr>
+            <a:endParaRPr lang="en-US"/>
+          </a:p>
+        </c:txPr>
+        <c:crossAx val="1448852352"/>
+        <c:crossesAt val="0"/>
+        <c:crossBetween val="midCat"/>
+      </c:valAx>
+      <c:spPr>
+        <a:noFill/>
+        <a:ln>
+          <a:solidFill>
+            <a:srgbClr val="B3B3B3"/>
+          </a:solidFill>
+          <a:prstDash val="solid"/>
+        </a:ln>
+      </c:spPr>
+    </c:plotArea>
+    <c:plotVisOnly val="1"/>
+    <c:dispBlanksAs val="gap"/>
+    <c:showDLblsOverMax val="0"/>
+  </c:chart>
+  <c:spPr>
+    <a:ln>
+      <a:noFill/>
+    </a:ln>
+  </c:spPr>
+  <c:externalData r:id="rId1">
+    <c:autoUpdate val="0"/>
+  </c:externalData>
+</c:chartSpace>
+</file>
+
 <file path=word/theme/theme1.xml><?xml version="1.0" encoding="utf-8"?>
 <a:theme xmlns:a="http://schemas.openxmlformats.org/drawingml/2006/main" name="Office Theme">
   <a:themeElements>
@@ -2066,7 +3513,7 @@
 </file>
 
 <file path=customXml/itemProps1.xml><?xml version="1.0" encoding="utf-8"?>
-<ds:datastoreItem xmlns:ds="http://schemas.openxmlformats.org/officeDocument/2006/customXml" ds:itemID="{76CE21CE-864D-404D-ABBE-B4BBAC152CCC}">
+<ds:datastoreItem xmlns:ds="http://schemas.openxmlformats.org/officeDocument/2006/customXml" ds:itemID="{A9F2B000-AC1C-4A9E-9626-FBF0DEC0C980}">
   <ds:schemaRefs>
     <ds:schemaRef ds:uri="http://schemas.openxmlformats.org/officeDocument/2006/bibliography"/>
   </ds:schemaRefs>

</xml_diff>

<commit_message>
Updated Report with new F1 values
</commit_message>
<xml_diff>
--- a/Image Processing and Computer Vision - Report.docx
+++ b/Image Processing and Computer Vision - Report.docx
@@ -17,6 +17,14 @@
           <w:sz w:val="32"/>
           <w:u w:val="single"/>
         </w:rPr>
+        <w:t xml:space="preserve">   </w:t>
+      </w:r>
+      <w:r>
+        <w:rPr>
+          <w:rFonts w:ascii="Liberation Serif" w:hAnsi="Liberation Serif" w:cs="Liberation Serif"/>
+          <w:sz w:val="32"/>
+          <w:u w:val="single"/>
+        </w:rPr>
         <w:t>Image Processing and Computer Vision – The Dartboard Challenge</w:t>
       </w:r>
     </w:p>
@@ -68,13 +76,286 @@
           <w:lang w:eastAsia="en-GB"/>
         </w:rPr>
         <w:drawing>
-          <wp:anchor distT="0" distB="0" distL="114300" distR="114300" simplePos="0" relativeHeight="251659264" behindDoc="0" locked="0" layoutInCell="1" allowOverlap="1" wp14:anchorId="037D0CD5" wp14:editId="037D0CD6">
+          <wp:anchor distT="0" distB="0" distL="114300" distR="114300" simplePos="0" relativeHeight="251658240" behindDoc="0" locked="0" layoutInCell="1" allowOverlap="1" wp14:anchorId="037D0CD9" wp14:editId="63ED7D73">
+            <wp:simplePos x="0" y="0"/>
+            <wp:positionH relativeFrom="margin">
+              <wp:posOffset>3695700</wp:posOffset>
+            </wp:positionH>
+            <wp:positionV relativeFrom="paragraph">
+              <wp:posOffset>1031240</wp:posOffset>
+            </wp:positionV>
+            <wp:extent cx="1790065" cy="1280795"/>
+            <wp:effectExtent l="0" t="0" r="635" b="0"/>
+            <wp:wrapSquare wrapText="bothSides"/>
+            <wp:docPr id="5" name="Picture 5"/>
+            <wp:cNvGraphicFramePr>
+              <a:graphicFrameLocks xmlns:a="http://schemas.openxmlformats.org/drawingml/2006/main" noChangeAspect="1"/>
+            </wp:cNvGraphicFramePr>
+            <a:graphic xmlns:a="http://schemas.openxmlformats.org/drawingml/2006/main">
+              <a:graphicData uri="http://schemas.openxmlformats.org/drawingml/2006/picture">
+                <pic:pic xmlns:pic="http://schemas.openxmlformats.org/drawingml/2006/picture">
+                  <pic:nvPicPr>
+                    <pic:cNvPr id="5" name="output15.jpg"/>
+                    <pic:cNvPicPr/>
+                  </pic:nvPicPr>
+                  <pic:blipFill>
+                    <a:blip r:embed="rId7" cstate="print">
+                      <a:extLst>
+                        <a:ext uri="{28A0092B-C50C-407E-A947-70E740481C1C}">
+                          <a14:useLocalDpi xmlns:a14="http://schemas.microsoft.com/office/drawing/2010/main" val="0"/>
+                        </a:ext>
+                      </a:extLst>
+                    </a:blip>
+                    <a:stretch>
+                      <a:fillRect/>
+                    </a:stretch>
+                  </pic:blipFill>
+                  <pic:spPr>
+                    <a:xfrm>
+                      <a:off x="0" y="0"/>
+                      <a:ext cx="1790065" cy="1280795"/>
+                    </a:xfrm>
+                    <a:prstGeom prst="rect">
+                      <a:avLst/>
+                    </a:prstGeom>
+                  </pic:spPr>
+                </pic:pic>
+              </a:graphicData>
+            </a:graphic>
+            <wp14:sizeRelH relativeFrom="margin">
+              <wp14:pctWidth>0</wp14:pctWidth>
+            </wp14:sizeRelH>
+            <wp14:sizeRelV relativeFrom="margin">
+              <wp14:pctHeight>0</wp14:pctHeight>
+            </wp14:sizeRelV>
+          </wp:anchor>
+        </w:drawing>
+      </w:r>
+      <w:r>
+        <w:rPr>
+          <w:rFonts w:ascii="Liberation Serif" w:hAnsi="Liberation Serif" w:cs="Liberation Serif"/>
+          <w:noProof/>
+          <w:sz w:val="24"/>
+          <w:szCs w:val="24"/>
+          <w:lang w:eastAsia="en-GB"/>
+        </w:rPr>
+        <w:drawing>
+          <wp:anchor distT="0" distB="0" distL="114300" distR="114300" simplePos="0" relativeHeight="251660288" behindDoc="0" locked="0" layoutInCell="1" allowOverlap="1" wp14:anchorId="037D0CDB" wp14:editId="037D0CDC">
+            <wp:simplePos x="0" y="0"/>
+            <wp:positionH relativeFrom="margin">
+              <wp:posOffset>1920240</wp:posOffset>
+            </wp:positionH>
+            <wp:positionV relativeFrom="paragraph">
+              <wp:posOffset>1000760</wp:posOffset>
+            </wp:positionV>
+            <wp:extent cx="1514475" cy="1281430"/>
+            <wp:effectExtent l="0" t="0" r="9525" b="0"/>
+            <wp:wrapSquare wrapText="bothSides"/>
+            <wp:docPr id="2" name="Picture 2"/>
+            <wp:cNvGraphicFramePr>
+              <a:graphicFrameLocks xmlns:a="http://schemas.openxmlformats.org/drawingml/2006/main" noChangeAspect="1"/>
+            </wp:cNvGraphicFramePr>
+            <a:graphic xmlns:a="http://schemas.openxmlformats.org/drawingml/2006/main">
+              <a:graphicData uri="http://schemas.openxmlformats.org/drawingml/2006/picture">
+                <pic:pic xmlns:pic="http://schemas.openxmlformats.org/drawingml/2006/picture">
+                  <pic:nvPicPr>
+                    <pic:cNvPr id="2" name="output5.jpg"/>
+                    <pic:cNvPicPr/>
+                  </pic:nvPicPr>
+                  <pic:blipFill>
+                    <a:blip r:embed="rId8" cstate="print">
+                      <a:extLst>
+                        <a:ext uri="{28A0092B-C50C-407E-A947-70E740481C1C}">
+                          <a14:useLocalDpi xmlns:a14="http://schemas.microsoft.com/office/drawing/2010/main" val="0"/>
+                        </a:ext>
+                      </a:extLst>
+                    </a:blip>
+                    <a:stretch>
+                      <a:fillRect/>
+                    </a:stretch>
+                  </pic:blipFill>
+                  <pic:spPr>
+                    <a:xfrm>
+                      <a:off x="0" y="0"/>
+                      <a:ext cx="1514475" cy="1281430"/>
+                    </a:xfrm>
+                    <a:prstGeom prst="rect">
+                      <a:avLst/>
+                    </a:prstGeom>
+                  </pic:spPr>
+                </pic:pic>
+              </a:graphicData>
+            </a:graphic>
+            <wp14:sizeRelH relativeFrom="margin">
+              <wp14:pctWidth>0</wp14:pctWidth>
+            </wp14:sizeRelH>
+            <wp14:sizeRelV relativeFrom="margin">
+              <wp14:pctHeight>0</wp14:pctHeight>
+            </wp14:sizeRelV>
+          </wp:anchor>
+        </w:drawing>
+      </w:r>
+      <w:r>
+        <w:rPr>
+          <w:rFonts w:ascii="Liberation Serif" w:hAnsi="Liberation Serif" w:cs="Liberation Serif"/>
+          <w:noProof/>
+          <w:sz w:val="24"/>
+          <w:szCs w:val="24"/>
+          <w:lang w:eastAsia="en-GB"/>
+        </w:rPr>
+        <w:drawing>
+          <wp:anchor distT="0" distB="0" distL="114300" distR="114300" simplePos="0" relativeHeight="251661312" behindDoc="0" locked="0" layoutInCell="1" allowOverlap="1" wp14:anchorId="037D0CDD" wp14:editId="037D0CDE">
+            <wp:simplePos x="0" y="0"/>
+            <wp:positionH relativeFrom="margin">
+              <wp:posOffset>289560</wp:posOffset>
+            </wp:positionH>
+            <wp:positionV relativeFrom="paragraph">
+              <wp:posOffset>1000760</wp:posOffset>
+            </wp:positionV>
+            <wp:extent cx="1281430" cy="1281430"/>
+            <wp:effectExtent l="0" t="0" r="0" b="0"/>
+            <wp:wrapSquare wrapText="bothSides"/>
+            <wp:docPr id="1" name="Picture 1"/>
+            <wp:cNvGraphicFramePr>
+              <a:graphicFrameLocks xmlns:a="http://schemas.openxmlformats.org/drawingml/2006/main" noChangeAspect="1"/>
+            </wp:cNvGraphicFramePr>
+            <a:graphic xmlns:a="http://schemas.openxmlformats.org/drawingml/2006/main">
+              <a:graphicData uri="http://schemas.openxmlformats.org/drawingml/2006/picture">
+                <pic:pic xmlns:pic="http://schemas.openxmlformats.org/drawingml/2006/picture">
+                  <pic:nvPicPr>
+                    <pic:cNvPr id="1" name="output4.jpg"/>
+                    <pic:cNvPicPr/>
+                  </pic:nvPicPr>
+                  <pic:blipFill>
+                    <a:blip r:embed="rId9" cstate="print">
+                      <a:extLst>
+                        <a:ext uri="{28A0092B-C50C-407E-A947-70E740481C1C}">
+                          <a14:useLocalDpi xmlns:a14="http://schemas.microsoft.com/office/drawing/2010/main" val="0"/>
+                        </a:ext>
+                      </a:extLst>
+                    </a:blip>
+                    <a:stretch>
+                      <a:fillRect/>
+                    </a:stretch>
+                  </pic:blipFill>
+                  <pic:spPr>
+                    <a:xfrm>
+                      <a:off x="0" y="0"/>
+                      <a:ext cx="1281430" cy="1281430"/>
+                    </a:xfrm>
+                    <a:prstGeom prst="rect">
+                      <a:avLst/>
+                    </a:prstGeom>
+                  </pic:spPr>
+                </pic:pic>
+              </a:graphicData>
+            </a:graphic>
+            <wp14:sizeRelH relativeFrom="margin">
+              <wp14:pctWidth>0</wp14:pctWidth>
+            </wp14:sizeRelH>
+            <wp14:sizeRelV relativeFrom="margin">
+              <wp14:pctHeight>0</wp14:pctHeight>
+            </wp14:sizeRelV>
+          </wp:anchor>
+        </w:drawing>
+      </w:r>
+      <w:r>
+        <w:rPr>
+          <w:rFonts w:ascii="Liberation Serif" w:hAnsi="Liberation Serif" w:cs="Liberation Serif"/>
+          <w:sz w:val="24"/>
+          <w:szCs w:val="24"/>
+        </w:rPr>
+        <w:t xml:space="preserve">The first subtask was to use the Viola-Jones object detector to find frontal human faces and to analyse its </w:t>
+      </w:r>
+      <w:r>
+        <w:rPr>
+          <w:rFonts w:ascii="Liberation Serif" w:hAnsi="Liberation Serif" w:cs="Liberation Serif"/>
+          <w:sz w:val="24"/>
+          <w:szCs w:val="24"/>
+        </w:rPr>
+        <w:t xml:space="preserve">performance. To do this we first annotated the images by drawing </w:t>
+      </w:r>
+      <w:r>
+        <w:rPr>
+          <w:rFonts w:ascii="Liberation Serif" w:hAnsi="Liberation Serif" w:cs="Liberation Serif"/>
+          <w:sz w:val="24"/>
+          <w:szCs w:val="24"/>
+        </w:rPr>
+        <w:t xml:space="preserve">rectangles </w:t>
+      </w:r>
+      <w:r>
+        <w:rPr>
+          <w:rFonts w:ascii="Liberation Serif" w:hAnsi="Liberation Serif" w:cs="Liberation Serif"/>
+          <w:sz w:val="24"/>
+          <w:szCs w:val="24"/>
+        </w:rPr>
+        <w:t>around the faces present</w:t>
+      </w:r>
+      <w:r>
+        <w:rPr>
+          <w:rFonts w:ascii="Liberation Serif" w:hAnsi="Liberation Serif" w:cs="Liberation Serif"/>
+          <w:sz w:val="24"/>
+          <w:szCs w:val="24"/>
+        </w:rPr>
+        <w:t xml:space="preserve"> to generate our ground truth</w:t>
+      </w:r>
+      <w:r>
+        <w:rPr>
+          <w:rFonts w:ascii="Liberation Serif" w:hAnsi="Liberation Serif" w:cs="Liberation Serif"/>
+          <w:sz w:val="24"/>
+          <w:szCs w:val="24"/>
+        </w:rPr>
+        <w:t xml:space="preserve">, then ran the provided face detection algorithm on the images which generated </w:t>
+      </w:r>
+      <w:r>
+        <w:rPr>
+          <w:rFonts w:ascii="Liberation Serif" w:hAnsi="Liberation Serif" w:cs="Liberation Serif"/>
+          <w:sz w:val="24"/>
+          <w:szCs w:val="24"/>
+        </w:rPr>
+        <w:t>its own rectangles around what it detected as faces</w:t>
+      </w:r>
+      <w:r>
+        <w:rPr>
+          <w:rFonts w:ascii="Liberation Serif" w:hAnsi="Liberation Serif" w:cs="Liberation Serif"/>
+          <w:sz w:val="24"/>
+          <w:szCs w:val="24"/>
+        </w:rPr>
+        <w:t>, these images are shown below</w:t>
+      </w:r>
+      <w:r>
+        <w:rPr>
+          <w:rFonts w:ascii="Liberation Serif" w:hAnsi="Liberation Serif" w:cs="Liberation Serif"/>
+          <w:sz w:val="24"/>
+          <w:szCs w:val="24"/>
+        </w:rPr>
+        <w:t xml:space="preserve">. </w:t>
+      </w:r>
+    </w:p>
+    <w:p>
+      <w:pPr>
+        <w:rPr>
+          <w:rFonts w:ascii="Liberation Serif" w:hAnsi="Liberation Serif" w:cs="Liberation Serif"/>
+          <w:sz w:val="24"/>
+          <w:szCs w:val="24"/>
+        </w:rPr>
+      </w:pPr>
+      <w:r>
+        <w:rPr>
+          <w:rFonts w:ascii="Liberation Serif" w:hAnsi="Liberation Serif" w:cs="Liberation Serif"/>
+          <w:noProof/>
+          <w:sz w:val="24"/>
+          <w:szCs w:val="24"/>
+          <w:lang w:eastAsia="en-GB"/>
+        </w:rPr>
+        <w:drawing>
+          <wp:anchor distT="0" distB="0" distL="114300" distR="114300" simplePos="0" relativeHeight="251659264" behindDoc="0" locked="0" layoutInCell="1" allowOverlap="1" wp14:anchorId="037D0CD5" wp14:editId="76258298">
             <wp:simplePos x="0" y="0"/>
             <wp:positionH relativeFrom="margin">
               <wp:posOffset>716280</wp:posOffset>
             </wp:positionH>
             <wp:positionV relativeFrom="paragraph">
-              <wp:posOffset>2395220</wp:posOffset>
+              <wp:posOffset>1279525</wp:posOffset>
             </wp:positionV>
             <wp:extent cx="1927860" cy="1281430"/>
             <wp:effectExtent l="0" t="0" r="0" b="0"/>
@@ -91,7 +372,7 @@
                     <pic:cNvPicPr/>
                   </pic:nvPicPr>
                   <pic:blipFill>
-                    <a:blip r:embed="rId7" cstate="print">
+                    <a:blip r:embed="rId10" cstate="print">
                       <a:extLst>
                         <a:ext uri="{28A0092B-C50C-407E-A947-70E740481C1C}">
                           <a14:useLocalDpi xmlns:a14="http://schemas.microsoft.com/office/drawing/2010/main" val="0"/>
@@ -132,13 +413,13 @@
           <w:lang w:eastAsia="en-GB"/>
         </w:rPr>
         <w:drawing>
-          <wp:anchor distT="0" distB="0" distL="114300" distR="114300" simplePos="0" relativeHeight="251662336" behindDoc="0" locked="0" layoutInCell="1" allowOverlap="1" wp14:anchorId="037D0CD7" wp14:editId="037D0CD8">
+          <wp:anchor distT="0" distB="0" distL="114300" distR="114300" simplePos="0" relativeHeight="251662336" behindDoc="0" locked="0" layoutInCell="1" allowOverlap="1" wp14:anchorId="037D0CD7" wp14:editId="2C1F4EBB">
             <wp:simplePos x="0" y="0"/>
             <wp:positionH relativeFrom="margin">
-              <wp:posOffset>2796540</wp:posOffset>
+              <wp:posOffset>2788920</wp:posOffset>
             </wp:positionH>
             <wp:positionV relativeFrom="paragraph">
-              <wp:posOffset>2402840</wp:posOffset>
+              <wp:posOffset>1279525</wp:posOffset>
             </wp:positionV>
             <wp:extent cx="2377440" cy="1281430"/>
             <wp:effectExtent l="0" t="0" r="3810" b="0"/>
@@ -155,7 +436,7 @@
                     <pic:cNvPicPr/>
                   </pic:nvPicPr>
                   <pic:blipFill>
-                    <a:blip r:embed="rId8" cstate="print">
+                    <a:blip r:embed="rId11" cstate="print">
                       <a:extLst>
                         <a:ext uri="{28A0092B-C50C-407E-A947-70E740481C1C}">
                           <a14:useLocalDpi xmlns:a14="http://schemas.microsoft.com/office/drawing/2010/main" val="0"/>
@@ -187,270 +468,6 @@
           </wp:anchor>
         </w:drawing>
       </w:r>
-      <w:r>
-        <w:rPr>
-          <w:rFonts w:ascii="Liberation Serif" w:hAnsi="Liberation Serif" w:cs="Liberation Serif"/>
-          <w:noProof/>
-          <w:sz w:val="24"/>
-          <w:szCs w:val="24"/>
-          <w:lang w:eastAsia="en-GB"/>
-        </w:rPr>
-        <w:drawing>
-          <wp:anchor distT="0" distB="0" distL="114300" distR="114300" simplePos="0" relativeHeight="251658240" behindDoc="0" locked="0" layoutInCell="1" allowOverlap="1" wp14:anchorId="037D0CD9" wp14:editId="037D0CDA">
-            <wp:simplePos x="0" y="0"/>
-            <wp:positionH relativeFrom="margin">
-              <wp:posOffset>3695700</wp:posOffset>
-            </wp:positionH>
-            <wp:positionV relativeFrom="paragraph">
-              <wp:posOffset>1031240</wp:posOffset>
-            </wp:positionV>
-            <wp:extent cx="1790065" cy="1280795"/>
-            <wp:effectExtent l="0" t="0" r="635" b="0"/>
-            <wp:wrapSquare wrapText="bothSides"/>
-            <wp:docPr id="5" name="Picture 5"/>
-            <wp:cNvGraphicFramePr>
-              <a:graphicFrameLocks xmlns:a="http://schemas.openxmlformats.org/drawingml/2006/main" noChangeAspect="1"/>
-            </wp:cNvGraphicFramePr>
-            <a:graphic xmlns:a="http://schemas.openxmlformats.org/drawingml/2006/main">
-              <a:graphicData uri="http://schemas.openxmlformats.org/drawingml/2006/picture">
-                <pic:pic xmlns:pic="http://schemas.openxmlformats.org/drawingml/2006/picture">
-                  <pic:nvPicPr>
-                    <pic:cNvPr id="5" name="output15.jpg"/>
-                    <pic:cNvPicPr/>
-                  </pic:nvPicPr>
-                  <pic:blipFill>
-                    <a:blip r:embed="rId9" cstate="print">
-                      <a:extLst>
-                        <a:ext uri="{28A0092B-C50C-407E-A947-70E740481C1C}">
-                          <a14:useLocalDpi xmlns:a14="http://schemas.microsoft.com/office/drawing/2010/main" val="0"/>
-                        </a:ext>
-                      </a:extLst>
-                    </a:blip>
-                    <a:stretch>
-                      <a:fillRect/>
-                    </a:stretch>
-                  </pic:blipFill>
-                  <pic:spPr>
-                    <a:xfrm>
-                      <a:off x="0" y="0"/>
-                      <a:ext cx="1790065" cy="1280795"/>
-                    </a:xfrm>
-                    <a:prstGeom prst="rect">
-                      <a:avLst/>
-                    </a:prstGeom>
-                  </pic:spPr>
-                </pic:pic>
-              </a:graphicData>
-            </a:graphic>
-            <wp14:sizeRelH relativeFrom="margin">
-              <wp14:pctWidth>0</wp14:pctWidth>
-            </wp14:sizeRelH>
-            <wp14:sizeRelV relativeFrom="margin">
-              <wp14:pctHeight>0</wp14:pctHeight>
-            </wp14:sizeRelV>
-          </wp:anchor>
-        </w:drawing>
-      </w:r>
-      <w:r>
-        <w:rPr>
-          <w:rFonts w:ascii="Liberation Serif" w:hAnsi="Liberation Serif" w:cs="Liberation Serif"/>
-          <w:noProof/>
-          <w:sz w:val="24"/>
-          <w:szCs w:val="24"/>
-          <w:lang w:eastAsia="en-GB"/>
-        </w:rPr>
-        <w:drawing>
-          <wp:anchor distT="0" distB="0" distL="114300" distR="114300" simplePos="0" relativeHeight="251660288" behindDoc="0" locked="0" layoutInCell="1" allowOverlap="1" wp14:anchorId="037D0CDB" wp14:editId="037D0CDC">
-            <wp:simplePos x="0" y="0"/>
-            <wp:positionH relativeFrom="margin">
-              <wp:posOffset>1920240</wp:posOffset>
-            </wp:positionH>
-            <wp:positionV relativeFrom="paragraph">
-              <wp:posOffset>1000760</wp:posOffset>
-            </wp:positionV>
-            <wp:extent cx="1514475" cy="1281430"/>
-            <wp:effectExtent l="0" t="0" r="9525" b="0"/>
-            <wp:wrapSquare wrapText="bothSides"/>
-            <wp:docPr id="2" name="Picture 2"/>
-            <wp:cNvGraphicFramePr>
-              <a:graphicFrameLocks xmlns:a="http://schemas.openxmlformats.org/drawingml/2006/main" noChangeAspect="1"/>
-            </wp:cNvGraphicFramePr>
-            <a:graphic xmlns:a="http://schemas.openxmlformats.org/drawingml/2006/main">
-              <a:graphicData uri="http://schemas.openxmlformats.org/drawingml/2006/picture">
-                <pic:pic xmlns:pic="http://schemas.openxmlformats.org/drawingml/2006/picture">
-                  <pic:nvPicPr>
-                    <pic:cNvPr id="2" name="output5.jpg"/>
-                    <pic:cNvPicPr/>
-                  </pic:nvPicPr>
-                  <pic:blipFill>
-                    <a:blip r:embed="rId10" cstate="print">
-                      <a:extLst>
-                        <a:ext uri="{28A0092B-C50C-407E-A947-70E740481C1C}">
-                          <a14:useLocalDpi xmlns:a14="http://schemas.microsoft.com/office/drawing/2010/main" val="0"/>
-                        </a:ext>
-                      </a:extLst>
-                    </a:blip>
-                    <a:stretch>
-                      <a:fillRect/>
-                    </a:stretch>
-                  </pic:blipFill>
-                  <pic:spPr>
-                    <a:xfrm>
-                      <a:off x="0" y="0"/>
-                      <a:ext cx="1514475" cy="1281430"/>
-                    </a:xfrm>
-                    <a:prstGeom prst="rect">
-                      <a:avLst/>
-                    </a:prstGeom>
-                  </pic:spPr>
-                </pic:pic>
-              </a:graphicData>
-            </a:graphic>
-            <wp14:sizeRelH relativeFrom="margin">
-              <wp14:pctWidth>0</wp14:pctWidth>
-            </wp14:sizeRelH>
-            <wp14:sizeRelV relativeFrom="margin">
-              <wp14:pctHeight>0</wp14:pctHeight>
-            </wp14:sizeRelV>
-          </wp:anchor>
-        </w:drawing>
-      </w:r>
-      <w:r>
-        <w:rPr>
-          <w:rFonts w:ascii="Liberation Serif" w:hAnsi="Liberation Serif" w:cs="Liberation Serif"/>
-          <w:noProof/>
-          <w:sz w:val="24"/>
-          <w:szCs w:val="24"/>
-          <w:lang w:eastAsia="en-GB"/>
-        </w:rPr>
-        <w:drawing>
-          <wp:anchor distT="0" distB="0" distL="114300" distR="114300" simplePos="0" relativeHeight="251661312" behindDoc="0" locked="0" layoutInCell="1" allowOverlap="1" wp14:anchorId="037D0CDD" wp14:editId="037D0CDE">
-            <wp:simplePos x="0" y="0"/>
-            <wp:positionH relativeFrom="margin">
-              <wp:posOffset>289560</wp:posOffset>
-            </wp:positionH>
-            <wp:positionV relativeFrom="paragraph">
-              <wp:posOffset>1000760</wp:posOffset>
-            </wp:positionV>
-            <wp:extent cx="1281430" cy="1281430"/>
-            <wp:effectExtent l="0" t="0" r="0" b="0"/>
-            <wp:wrapSquare wrapText="bothSides"/>
-            <wp:docPr id="1" name="Picture 1"/>
-            <wp:cNvGraphicFramePr>
-              <a:graphicFrameLocks xmlns:a="http://schemas.openxmlformats.org/drawingml/2006/main" noChangeAspect="1"/>
-            </wp:cNvGraphicFramePr>
-            <a:graphic xmlns:a="http://schemas.openxmlformats.org/drawingml/2006/main">
-              <a:graphicData uri="http://schemas.openxmlformats.org/drawingml/2006/picture">
-                <pic:pic xmlns:pic="http://schemas.openxmlformats.org/drawingml/2006/picture">
-                  <pic:nvPicPr>
-                    <pic:cNvPr id="1" name="output4.jpg"/>
-                    <pic:cNvPicPr/>
-                  </pic:nvPicPr>
-                  <pic:blipFill>
-                    <a:blip r:embed="rId11" cstate="print">
-                      <a:extLst>
-                        <a:ext uri="{28A0092B-C50C-407E-A947-70E740481C1C}">
-                          <a14:useLocalDpi xmlns:a14="http://schemas.microsoft.com/office/drawing/2010/main" val="0"/>
-                        </a:ext>
-                      </a:extLst>
-                    </a:blip>
-                    <a:stretch>
-                      <a:fillRect/>
-                    </a:stretch>
-                  </pic:blipFill>
-                  <pic:spPr>
-                    <a:xfrm>
-                      <a:off x="0" y="0"/>
-                      <a:ext cx="1281430" cy="1281430"/>
-                    </a:xfrm>
-                    <a:prstGeom prst="rect">
-                      <a:avLst/>
-                    </a:prstGeom>
-                  </pic:spPr>
-                </pic:pic>
-              </a:graphicData>
-            </a:graphic>
-            <wp14:sizeRelH relativeFrom="margin">
-              <wp14:pctWidth>0</wp14:pctWidth>
-            </wp14:sizeRelH>
-            <wp14:sizeRelV relativeFrom="margin">
-              <wp14:pctHeight>0</wp14:pctHeight>
-            </wp14:sizeRelV>
-          </wp:anchor>
-        </w:drawing>
-      </w:r>
-      <w:r>
-        <w:rPr>
-          <w:rFonts w:ascii="Liberation Serif" w:hAnsi="Liberation Serif" w:cs="Liberation Serif"/>
-          <w:sz w:val="24"/>
-          <w:szCs w:val="24"/>
-        </w:rPr>
-        <w:t xml:space="preserve">The first subtask was to use the Viola-Jones object detector to find frontal human faces and to analyse its </w:t>
-      </w:r>
-      <w:r>
-        <w:rPr>
-          <w:rFonts w:ascii="Liberation Serif" w:hAnsi="Liberation Serif" w:cs="Liberation Serif"/>
-          <w:sz w:val="24"/>
-          <w:szCs w:val="24"/>
-        </w:rPr>
-        <w:t xml:space="preserve">performance. To do this we first annotated the images by drawing </w:t>
-      </w:r>
-      <w:r>
-        <w:rPr>
-          <w:rFonts w:ascii="Liberation Serif" w:hAnsi="Liberation Serif" w:cs="Liberation Serif"/>
-          <w:sz w:val="24"/>
-          <w:szCs w:val="24"/>
-        </w:rPr>
-        <w:t xml:space="preserve">rectangles </w:t>
-      </w:r>
-      <w:r>
-        <w:rPr>
-          <w:rFonts w:ascii="Liberation Serif" w:hAnsi="Liberation Serif" w:cs="Liberation Serif"/>
-          <w:sz w:val="24"/>
-          <w:szCs w:val="24"/>
-        </w:rPr>
-        <w:t>around the faces present</w:t>
-      </w:r>
-      <w:r>
-        <w:rPr>
-          <w:rFonts w:ascii="Liberation Serif" w:hAnsi="Liberation Serif" w:cs="Liberation Serif"/>
-          <w:sz w:val="24"/>
-          <w:szCs w:val="24"/>
-        </w:rPr>
-        <w:t xml:space="preserve"> to generate our ground truth</w:t>
-      </w:r>
-      <w:r>
-        <w:rPr>
-          <w:rFonts w:ascii="Liberation Serif" w:hAnsi="Liberation Serif" w:cs="Liberation Serif"/>
-          <w:sz w:val="24"/>
-          <w:szCs w:val="24"/>
-        </w:rPr>
-        <w:t xml:space="preserve">, then ran the provided face detection algorithm on the images which generated </w:t>
-      </w:r>
-      <w:r>
-        <w:rPr>
-          <w:rFonts w:ascii="Liberation Serif" w:hAnsi="Liberation Serif" w:cs="Liberation Serif"/>
-          <w:sz w:val="24"/>
-          <w:szCs w:val="24"/>
-        </w:rPr>
-        <w:t>its own rectangles around what it detected as faces</w:t>
-      </w:r>
-      <w:r>
-        <w:rPr>
-          <w:rFonts w:ascii="Liberation Serif" w:hAnsi="Liberation Serif" w:cs="Liberation Serif"/>
-          <w:sz w:val="24"/>
-          <w:szCs w:val="24"/>
-        </w:rPr>
-        <w:t>, these images are shown below</w:t>
-      </w:r>
-      <w:r>
-        <w:rPr>
-          <w:rFonts w:ascii="Liberation Serif" w:hAnsi="Liberation Serif" w:cs="Liberation Serif"/>
-          <w:sz w:val="24"/>
-          <w:szCs w:val="24"/>
-        </w:rPr>
-        <w:t xml:space="preserve">. </w:t>
-      </w:r>
     </w:p>
     <w:p>
       <w:pPr>
@@ -478,24 +495,6 @@
           <w:szCs w:val="24"/>
         </w:rPr>
       </w:pPr>
-    </w:p>
-    <w:p>
-      <w:pPr>
-        <w:rPr>
-          <w:rFonts w:ascii="Liberation Serif" w:hAnsi="Liberation Serif" w:cs="Liberation Serif"/>
-          <w:sz w:val="24"/>
-          <w:szCs w:val="24"/>
-        </w:rPr>
-      </w:pPr>
-    </w:p>
-    <w:p>
-      <w:pPr>
-        <w:rPr>
-          <w:rFonts w:ascii="Liberation Serif" w:hAnsi="Liberation Serif" w:cs="Liberation Serif"/>
-          <w:sz w:val="24"/>
-          <w:szCs w:val="24"/>
-        </w:rPr>
-      </w:pPr>
       <w:r>
         <w:rPr>
           <w:rFonts w:ascii="Liberation Serif" w:hAnsi="Liberation Serif" w:cs="Liberation Serif"/>
@@ -507,13 +506,13 @@
         <mc:AlternateContent>
           <mc:Choice Requires="wps">
             <w:drawing>
-              <wp:anchor distT="45720" distB="45720" distL="114300" distR="114300" simplePos="0" relativeHeight="251664384" behindDoc="0" locked="0" layoutInCell="1" allowOverlap="1" wp14:anchorId="037D0CDF" wp14:editId="037D0CE0">
+              <wp:anchor distT="45720" distB="45720" distL="114300" distR="114300" simplePos="0" relativeHeight="251664384" behindDoc="0" locked="0" layoutInCell="1" allowOverlap="1" wp14:anchorId="037D0CDF" wp14:editId="2C22083D">
                 <wp:simplePos x="0" y="0"/>
                 <wp:positionH relativeFrom="margin">
-                  <wp:align>right</wp:align>
+                  <wp:posOffset>92710</wp:posOffset>
                 </wp:positionH>
                 <wp:positionV relativeFrom="paragraph">
-                  <wp:posOffset>281305</wp:posOffset>
+                  <wp:posOffset>495300</wp:posOffset>
                 </wp:positionV>
                 <wp:extent cx="5623560" cy="251460"/>
                 <wp:effectExtent l="0" t="0" r="15240" b="15240"/>
@@ -574,11 +573,11 @@
           </mc:Choice>
           <mc:Fallback>
             <w:pict>
-              <v:shapetype id="_x0000_t202" coordsize="21600,21600" o:spt="202" path="m,l,21600r21600,l21600,xe">
+              <v:shapetype w14:anchorId="037D0CDF" id="_x0000_t202" coordsize="21600,21600" o:spt="202" path="m,l,21600r21600,l21600,xe">
                 <v:stroke joinstyle="miter"/>
                 <v:path gradientshapeok="t" o:connecttype="rect"/>
               </v:shapetype>
-              <v:shape id="Text Box 2" o:spid="_x0000_s1026" type="#_x0000_t202" style="position:absolute;margin-left:391.6pt;margin-top:22.15pt;width:442.8pt;height:19.8pt;z-index:251664384;visibility:visible;mso-wrap-style:square;mso-width-percent:0;mso-height-percent:0;mso-wrap-distance-left:9pt;mso-wrap-distance-top:3.6pt;mso-wrap-distance-right:9pt;mso-wrap-distance-bottom:3.6pt;mso-position-horizontal:right;mso-position-horizontal-relative:margin;mso-position-vertical:absolute;mso-position-vertical-relative:text;mso-width-percent:0;mso-height-percent:0;mso-width-relative:margin;mso-height-relative:margin;v-text-anchor:top" o:gfxdata="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">
+              <v:shape id="Text Box 2" o:spid="_x0000_s1026" type="#_x0000_t202" style="position:absolute;margin-left:7.3pt;margin-top:39pt;width:442.8pt;height:19.8pt;z-index:251664384;visibility:visible;mso-wrap-style:square;mso-width-percent:0;mso-height-percent:0;mso-wrap-distance-left:9pt;mso-wrap-distance-top:3.6pt;mso-wrap-distance-right:9pt;mso-wrap-distance-bottom:3.6pt;mso-position-horizontal:absolute;mso-position-horizontal-relative:margin;mso-position-vertical:absolute;mso-position-vertical-relative:text;mso-width-percent:0;mso-height-percent:0;mso-width-relative:margin;mso-height-relative:margin;v-text-anchor:top" o:gfxdata="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">
                 <v:textbox>
                   <w:txbxContent>
                     <w:p>
@@ -1145,6 +1144,14 @@
         </w:rPr>
         <w:t>ted as faces and which are not.</w:t>
       </w:r>
+      <w:r>
+        <w:rPr>
+          <w:rFonts w:ascii="Liberation Serif" w:hAnsi="Liberation Serif" w:cs="Liberation Serif"/>
+          <w:sz w:val="24"/>
+          <w:szCs w:val="24"/>
+        </w:rPr>
+        <w:t xml:space="preserve"> It can also be hard to decide if an object has actually been detected, for example of there is a large box and a face, far smaller than the box, happens to be in it, does this count as a detection? How much bigger would the box need to be than the face before it stops counting as a detection?</w:t>
+      </w:r>
     </w:p>
     <w:p>
       <w:pPr>
@@ -1186,6 +1193,7 @@
           <w:sz w:val="24"/>
           <w:szCs w:val="24"/>
         </w:rPr>
+        <w:lastRenderedPageBreak/>
         <w:t>This is possible as you can write an algorithm which detects every part of an image to be a face, therefore it will correctly detect all of the faces as faces achieving</w:t>
       </w:r>
       <w:r>
@@ -1221,7 +1229,6 @@
           <w:szCs w:val="24"/>
           <w:u w:val="single"/>
         </w:rPr>
-        <w:lastRenderedPageBreak/>
         <w:t>Subtask 2</w:t>
       </w:r>
     </w:p>
@@ -1732,7 +1739,7 @@
                 <w:sz w:val="20"/>
                 <w:szCs w:val="20"/>
               </w:rPr>
-              <w:t>0</w:t>
+              <w:t>1</w:t>
             </w:r>
           </w:p>
         </w:tc>
@@ -1776,7 +1783,7 @@
                 <w:sz w:val="20"/>
                 <w:szCs w:val="20"/>
               </w:rPr>
-              <w:t>0</w:t>
+              <w:t>1</w:t>
             </w:r>
           </w:p>
         </w:tc>
@@ -1864,7 +1871,7 @@
                 <w:sz w:val="20"/>
                 <w:szCs w:val="20"/>
               </w:rPr>
-              <w:t>0.5</w:t>
+              <w:t>1</w:t>
             </w:r>
           </w:p>
         </w:tc>
@@ -1908,13 +1915,35 @@
                 <w:sz w:val="20"/>
                 <w:szCs w:val="20"/>
               </w:rPr>
+              <w:t>0.667</w:t>
+            </w:r>
+          </w:p>
+        </w:tc>
+        <w:tc>
+          <w:tcPr>
+            <w:tcW w:w="613" w:type="dxa"/>
+          </w:tcPr>
+          <w:p>
+            <w:pPr>
+              <w:rPr>
+                <w:rFonts w:ascii="Liberation Serif" w:hAnsi="Liberation Serif" w:cs="Liberation Serif"/>
+                <w:sz w:val="20"/>
+                <w:szCs w:val="20"/>
+              </w:rPr>
+            </w:pPr>
+            <w:r>
+              <w:rPr>
+                <w:rFonts w:ascii="Liberation Serif" w:hAnsi="Liberation Serif" w:cs="Liberation Serif"/>
+                <w:sz w:val="20"/>
+                <w:szCs w:val="20"/>
+              </w:rPr>
               <w:t>1</w:t>
             </w:r>
           </w:p>
         </w:tc>
         <w:tc>
           <w:tcPr>
-            <w:tcW w:w="613" w:type="dxa"/>
+            <w:tcW w:w="437" w:type="dxa"/>
           </w:tcPr>
           <w:p>
             <w:pPr>
@@ -1936,7 +1965,7 @@
         </w:tc>
         <w:tc>
           <w:tcPr>
-            <w:tcW w:w="437" w:type="dxa"/>
+            <w:tcW w:w="392" w:type="dxa"/>
           </w:tcPr>
           <w:p>
             <w:pPr>
@@ -1974,29 +2003,7 @@
                 <w:sz w:val="20"/>
                 <w:szCs w:val="20"/>
               </w:rPr>
-              <w:t>0</w:t>
-            </w:r>
-          </w:p>
-        </w:tc>
-        <w:tc>
-          <w:tcPr>
-            <w:tcW w:w="392" w:type="dxa"/>
-          </w:tcPr>
-          <w:p>
-            <w:pPr>
-              <w:rPr>
-                <w:rFonts w:ascii="Liberation Serif" w:hAnsi="Liberation Serif" w:cs="Liberation Serif"/>
-                <w:sz w:val="20"/>
-                <w:szCs w:val="20"/>
-              </w:rPr>
-            </w:pPr>
-            <w:r>
-              <w:rPr>
-                <w:rFonts w:ascii="Liberation Serif" w:hAnsi="Liberation Serif" w:cs="Liberation Serif"/>
-                <w:sz w:val="20"/>
-                <w:szCs w:val="20"/>
-              </w:rPr>
-              <w:t>0</w:t>
+              <w:t>1</w:t>
             </w:r>
           </w:p>
         </w:tc>
@@ -2118,6 +2125,14 @@
               </w:rPr>
               <w:t>0</w:t>
             </w:r>
+            <w:r>
+              <w:rPr>
+                <w:rFonts w:ascii="Liberation Serif" w:hAnsi="Liberation Serif" w:cs="Liberation Serif"/>
+                <w:sz w:val="20"/>
+                <w:szCs w:val="20"/>
+              </w:rPr>
+              <w:t>.2</w:t>
+            </w:r>
           </w:p>
         </w:tc>
         <w:tc>
@@ -2160,7 +2175,7 @@
                 <w:sz w:val="20"/>
                 <w:szCs w:val="20"/>
               </w:rPr>
-              <w:t>0</w:t>
+              <w:t>0.222</w:t>
             </w:r>
           </w:p>
         </w:tc>
@@ -2256,7 +2271,7 @@
                 <w:sz w:val="20"/>
                 <w:szCs w:val="20"/>
               </w:rPr>
-              <w:t>0.0513</w:t>
+              <w:t>0.103</w:t>
             </w:r>
           </w:p>
         </w:tc>
@@ -2300,7 +2315,7 @@
                 <w:sz w:val="20"/>
                 <w:szCs w:val="20"/>
               </w:rPr>
-              <w:t>0.15</w:t>
+              <w:t>0.1</w:t>
             </w:r>
           </w:p>
         </w:tc>
@@ -2366,7 +2381,7 @@
                 <w:sz w:val="20"/>
                 <w:szCs w:val="20"/>
               </w:rPr>
-              <w:t>0</w:t>
+              <w:t>0.167</w:t>
             </w:r>
           </w:p>
         </w:tc>
@@ -2388,7 +2403,7 @@
                 <w:sz w:val="20"/>
                 <w:szCs w:val="20"/>
               </w:rPr>
-              <w:t>0</w:t>
+              <w:t>0.074</w:t>
             </w:r>
           </w:p>
         </w:tc>
@@ -2404,6 +2419,7 @@
                 <w:szCs w:val="20"/>
               </w:rPr>
             </w:pPr>
+            <w:bookmarkStart w:id="0" w:name="_GoBack"/>
             <w:r>
               <w:rPr>
                 <w:rFonts w:ascii="Liberation Serif" w:hAnsi="Liberation Serif" w:cs="Liberation Serif"/>
@@ -2412,6 +2428,7 @@
               </w:rPr>
               <w:t>0.333</w:t>
             </w:r>
+            <w:bookmarkEnd w:id="0"/>
           </w:p>
         </w:tc>
       </w:tr>
@@ -2424,8 +2441,6 @@
           <w:szCs w:val="24"/>
         </w:rPr>
       </w:pPr>
-      <w:bookmarkStart w:id="0" w:name="_GoBack"/>
-      <w:bookmarkEnd w:id="0"/>
     </w:p>
     <w:sectPr>
       <w:headerReference w:type="default" r:id="rId13"/>
@@ -3096,11 +3111,11 @@
           <c:showPercent val="0"/>
           <c:showBubbleSize val="0"/>
         </c:dLbls>
-        <c:axId val="1448840384"/>
-        <c:axId val="1448852352"/>
+        <c:axId val="-1135485616"/>
+        <c:axId val="-1135486160"/>
       </c:scatterChart>
       <c:valAx>
-        <c:axId val="1448852352"/>
+        <c:axId val="-1135486160"/>
         <c:scaling>
           <c:logBase val="10"/>
           <c:orientation val="minMax"/>
@@ -3156,12 +3171,12 @@
             <a:endParaRPr lang="en-US"/>
           </a:p>
         </c:txPr>
-        <c:crossAx val="1448840384"/>
+        <c:crossAx val="-1135485616"/>
         <c:crossesAt val="0"/>
         <c:crossBetween val="midCat"/>
       </c:valAx>
       <c:valAx>
-        <c:axId val="1448840384"/>
+        <c:axId val="-1135485616"/>
         <c:scaling>
           <c:orientation val="minMax"/>
           <c:max val="1"/>
@@ -3218,7 +3233,7 @@
             <a:endParaRPr lang="en-US"/>
           </a:p>
         </c:txPr>
-        <c:crossAx val="1448852352"/>
+        <c:crossAx val="-1135486160"/>
         <c:crossesAt val="0"/>
         <c:crossBetween val="midCat"/>
       </c:valAx>
@@ -3513,7 +3528,7 @@
 </file>
 
 <file path=customXml/itemProps1.xml><?xml version="1.0" encoding="utf-8"?>
-<ds:datastoreItem xmlns:ds="http://schemas.openxmlformats.org/officeDocument/2006/customXml" ds:itemID="{A9F2B000-AC1C-4A9E-9626-FBF0DEC0C980}">
+<ds:datastoreItem xmlns:ds="http://schemas.openxmlformats.org/officeDocument/2006/customXml" ds:itemID="{65C97D68-B0CC-4DD0-9039-BF68DFED638E}">
   <ds:schemaRefs>
     <ds:schemaRef ds:uri="http://schemas.openxmlformats.org/officeDocument/2006/bibliography"/>
   </ds:schemaRefs>

</xml_diff>

<commit_message>
Subtask 2 report shit
</commit_message>
<xml_diff>
--- a/Image Processing and Computer Vision - Report.docx
+++ b/Image Processing and Computer Vision - Report.docx
@@ -17,14 +17,6 @@
           <w:sz w:val="32"/>
           <w:u w:val="single"/>
         </w:rPr>
-        <w:t xml:space="preserve">   </w:t>
-      </w:r>
-      <w:r>
-        <w:rPr>
-          <w:rFonts w:ascii="Liberation Serif" w:hAnsi="Liberation Serif" w:cs="Liberation Serif"/>
-          <w:sz w:val="32"/>
-          <w:u w:val="single"/>
-        </w:rPr>
         <w:t>Image Processing and Computer Vision – The Dartboard Challenge</w:t>
       </w:r>
     </w:p>
@@ -34,7 +26,7 @@
         <w:rPr>
           <w:rFonts w:ascii="Liberation Serif" w:hAnsi="Liberation Serif" w:cs="Liberation Serif"/>
           <w:b/>
-          <w:sz w:val="28"/>
+          <w:sz w:val="20"/>
           <w:szCs w:val="28"/>
         </w:rPr>
       </w:pPr>
@@ -63,7 +55,6 @@
         <w:ind w:firstLine="720"/>
         <w:rPr>
           <w:rFonts w:ascii="Liberation Serif" w:hAnsi="Liberation Serif" w:cs="Liberation Serif"/>
-          <w:sz w:val="24"/>
           <w:szCs w:val="24"/>
         </w:rPr>
       </w:pPr>
@@ -71,21 +62,20 @@
         <w:rPr>
           <w:rFonts w:ascii="Liberation Serif" w:hAnsi="Liberation Serif" w:cs="Liberation Serif"/>
           <w:noProof/>
-          <w:sz w:val="24"/>
           <w:szCs w:val="24"/>
           <w:lang w:eastAsia="en-GB"/>
         </w:rPr>
         <w:drawing>
-          <wp:anchor distT="0" distB="0" distL="114300" distR="114300" simplePos="0" relativeHeight="251658240" behindDoc="0" locked="0" layoutInCell="1" allowOverlap="1" wp14:anchorId="037D0CD9" wp14:editId="63ED7D73">
+          <wp:anchor distT="0" distB="0" distL="114300" distR="114300" simplePos="0" relativeHeight="251658240" behindDoc="0" locked="0" layoutInCell="1" allowOverlap="1" wp14:anchorId="037D0CD9" wp14:editId="1BD7DF98">
             <wp:simplePos x="0" y="0"/>
             <wp:positionH relativeFrom="margin">
-              <wp:posOffset>3695700</wp:posOffset>
+              <wp:posOffset>3752850</wp:posOffset>
             </wp:positionH>
             <wp:positionV relativeFrom="paragraph">
-              <wp:posOffset>1031240</wp:posOffset>
+              <wp:posOffset>935990</wp:posOffset>
             </wp:positionV>
-            <wp:extent cx="1790065" cy="1280795"/>
-            <wp:effectExtent l="0" t="0" r="635" b="0"/>
+            <wp:extent cx="1617345" cy="1157605"/>
+            <wp:effectExtent l="0" t="0" r="1905" b="4445"/>
             <wp:wrapSquare wrapText="bothSides"/>
             <wp:docPr id="5" name="Picture 5"/>
             <wp:cNvGraphicFramePr>
@@ -113,7 +103,7 @@
                   <pic:spPr>
                     <a:xfrm>
                       <a:off x="0" y="0"/>
-                      <a:ext cx="1790065" cy="1280795"/>
+                      <a:ext cx="1617345" cy="1157605"/>
                     </a:xfrm>
                     <a:prstGeom prst="rect">
                       <a:avLst/>
@@ -135,21 +125,20 @@
         <w:rPr>
           <w:rFonts w:ascii="Liberation Serif" w:hAnsi="Liberation Serif" w:cs="Liberation Serif"/>
           <w:noProof/>
-          <w:sz w:val="24"/>
           <w:szCs w:val="24"/>
           <w:lang w:eastAsia="en-GB"/>
         </w:rPr>
         <w:drawing>
-          <wp:anchor distT="0" distB="0" distL="114300" distR="114300" simplePos="0" relativeHeight="251660288" behindDoc="0" locked="0" layoutInCell="1" allowOverlap="1" wp14:anchorId="037D0CDB" wp14:editId="037D0CDC">
+          <wp:anchor distT="0" distB="0" distL="114300" distR="114300" simplePos="0" relativeHeight="251660288" behindDoc="0" locked="0" layoutInCell="1" allowOverlap="1" wp14:anchorId="037D0CDB" wp14:editId="11D31F1D">
             <wp:simplePos x="0" y="0"/>
             <wp:positionH relativeFrom="margin">
-              <wp:posOffset>1920240</wp:posOffset>
+              <wp:posOffset>1977390</wp:posOffset>
             </wp:positionH>
             <wp:positionV relativeFrom="paragraph">
-              <wp:posOffset>1000760</wp:posOffset>
+              <wp:posOffset>943610</wp:posOffset>
             </wp:positionV>
-            <wp:extent cx="1514475" cy="1281430"/>
-            <wp:effectExtent l="0" t="0" r="9525" b="0"/>
+            <wp:extent cx="1368425" cy="1157605"/>
+            <wp:effectExtent l="0" t="0" r="3175" b="4445"/>
             <wp:wrapSquare wrapText="bothSides"/>
             <wp:docPr id="2" name="Picture 2"/>
             <wp:cNvGraphicFramePr>
@@ -177,7 +166,7 @@
                   <pic:spPr>
                     <a:xfrm>
                       <a:off x="0" y="0"/>
-                      <a:ext cx="1514475" cy="1281430"/>
+                      <a:ext cx="1368425" cy="1157605"/>
                     </a:xfrm>
                     <a:prstGeom prst="rect">
                       <a:avLst/>
@@ -199,21 +188,20 @@
         <w:rPr>
           <w:rFonts w:ascii="Liberation Serif" w:hAnsi="Liberation Serif" w:cs="Liberation Serif"/>
           <w:noProof/>
-          <w:sz w:val="24"/>
           <w:szCs w:val="24"/>
           <w:lang w:eastAsia="en-GB"/>
         </w:rPr>
         <w:drawing>
-          <wp:anchor distT="0" distB="0" distL="114300" distR="114300" simplePos="0" relativeHeight="251661312" behindDoc="0" locked="0" layoutInCell="1" allowOverlap="1" wp14:anchorId="037D0CDD" wp14:editId="037D0CDE">
+          <wp:anchor distT="0" distB="0" distL="114300" distR="114300" simplePos="0" relativeHeight="251661312" behindDoc="0" locked="0" layoutInCell="1" allowOverlap="1" wp14:anchorId="037D0CDD" wp14:editId="5C8C9BA7">
             <wp:simplePos x="0" y="0"/>
             <wp:positionH relativeFrom="margin">
-              <wp:posOffset>289560</wp:posOffset>
+              <wp:posOffset>347133</wp:posOffset>
             </wp:positionH>
             <wp:positionV relativeFrom="paragraph">
-              <wp:posOffset>1000760</wp:posOffset>
+              <wp:posOffset>944033</wp:posOffset>
             </wp:positionV>
-            <wp:extent cx="1281430" cy="1281430"/>
-            <wp:effectExtent l="0" t="0" r="0" b="0"/>
+            <wp:extent cx="1157605" cy="1157605"/>
+            <wp:effectExtent l="0" t="0" r="4445" b="4445"/>
             <wp:wrapSquare wrapText="bothSides"/>
             <wp:docPr id="1" name="Picture 1"/>
             <wp:cNvGraphicFramePr>
@@ -241,7 +229,7 @@
                   <pic:spPr>
                     <a:xfrm>
                       <a:off x="0" y="0"/>
-                      <a:ext cx="1281430" cy="1281430"/>
+                      <a:ext cx="1157605" cy="1157605"/>
                     </a:xfrm>
                     <a:prstGeom prst="rect">
                       <a:avLst/>
@@ -262,23 +250,13 @@
       <w:r>
         <w:rPr>
           <w:rFonts w:ascii="Liberation Serif" w:hAnsi="Liberation Serif" w:cs="Liberation Serif"/>
-          <w:sz w:val="24"/>
-          <w:szCs w:val="24"/>
-        </w:rPr>
-        <w:t xml:space="preserve">The first subtask was to use the Viola-Jones object detector to find frontal human faces and to analyse its </w:t>
-      </w:r>
-      <w:r>
-        <w:rPr>
-          <w:rFonts w:ascii="Liberation Serif" w:hAnsi="Liberation Serif" w:cs="Liberation Serif"/>
-          <w:sz w:val="24"/>
-          <w:szCs w:val="24"/>
-        </w:rPr>
-        <w:t xml:space="preserve">performance. To do this we first annotated the images by drawing </w:t>
-      </w:r>
-      <w:r>
-        <w:rPr>
-          <w:rFonts w:ascii="Liberation Serif" w:hAnsi="Liberation Serif" w:cs="Liberation Serif"/>
-          <w:sz w:val="24"/>
+          <w:szCs w:val="24"/>
+        </w:rPr>
+        <w:t xml:space="preserve">The first subtask was to use the Viola-Jones object detector to find frontal human faces and to analyse its performance. To do this we first annotated the images by drawing </w:t>
+      </w:r>
+      <w:r>
+        <w:rPr>
+          <w:rFonts w:ascii="Liberation Serif" w:hAnsi="Liberation Serif" w:cs="Liberation Serif"/>
           <w:szCs w:val="24"/>
         </w:rPr>
         <w:t xml:space="preserve">rectangles </w:t>
@@ -286,7 +264,6 @@
       <w:r>
         <w:rPr>
           <w:rFonts w:ascii="Liberation Serif" w:hAnsi="Liberation Serif" w:cs="Liberation Serif"/>
-          <w:sz w:val="24"/>
           <w:szCs w:val="24"/>
         </w:rPr>
         <w:t>around the faces present</w:t>
@@ -294,7 +271,6 @@
       <w:r>
         <w:rPr>
           <w:rFonts w:ascii="Liberation Serif" w:hAnsi="Liberation Serif" w:cs="Liberation Serif"/>
-          <w:sz w:val="24"/>
           <w:szCs w:val="24"/>
         </w:rPr>
         <w:t xml:space="preserve"> to generate our ground truth</w:t>
@@ -302,7 +278,6 @@
       <w:r>
         <w:rPr>
           <w:rFonts w:ascii="Liberation Serif" w:hAnsi="Liberation Serif" w:cs="Liberation Serif"/>
-          <w:sz w:val="24"/>
           <w:szCs w:val="24"/>
         </w:rPr>
         <w:t xml:space="preserve">, then ran the provided face detection algorithm on the images which generated </w:t>
@@ -310,7 +285,6 @@
       <w:r>
         <w:rPr>
           <w:rFonts w:ascii="Liberation Serif" w:hAnsi="Liberation Serif" w:cs="Liberation Serif"/>
-          <w:sz w:val="24"/>
           <w:szCs w:val="24"/>
         </w:rPr>
         <w:t>its own rectangles around what it detected as faces</w:t>
@@ -318,7 +292,6 @@
       <w:r>
         <w:rPr>
           <w:rFonts w:ascii="Liberation Serif" w:hAnsi="Liberation Serif" w:cs="Liberation Serif"/>
-          <w:sz w:val="24"/>
           <w:szCs w:val="24"/>
         </w:rPr>
         <w:t>, these images are shown below</w:t>
@@ -326,7 +299,6 @@
       <w:r>
         <w:rPr>
           <w:rFonts w:ascii="Liberation Serif" w:hAnsi="Liberation Serif" w:cs="Liberation Serif"/>
-          <w:sz w:val="24"/>
           <w:szCs w:val="24"/>
         </w:rPr>
         <w:t xml:space="preserve">. </w:t>
@@ -340,6 +312,43 @@
           <w:szCs w:val="24"/>
         </w:rPr>
       </w:pPr>
+    </w:p>
+    <w:p>
+      <w:pPr>
+        <w:rPr>
+          <w:rFonts w:ascii="Liberation Serif" w:hAnsi="Liberation Serif" w:cs="Liberation Serif"/>
+          <w:sz w:val="24"/>
+          <w:szCs w:val="24"/>
+        </w:rPr>
+      </w:pPr>
+    </w:p>
+    <w:p>
+      <w:pPr>
+        <w:rPr>
+          <w:rFonts w:ascii="Liberation Serif" w:hAnsi="Liberation Serif" w:cs="Liberation Serif"/>
+          <w:sz w:val="24"/>
+          <w:szCs w:val="24"/>
+        </w:rPr>
+      </w:pPr>
+    </w:p>
+    <w:p>
+      <w:pPr>
+        <w:rPr>
+          <w:rFonts w:ascii="Liberation Serif" w:hAnsi="Liberation Serif" w:cs="Liberation Serif"/>
+          <w:sz w:val="24"/>
+          <w:szCs w:val="24"/>
+        </w:rPr>
+      </w:pPr>
+    </w:p>
+    <w:p>
+      <w:pPr>
+        <w:ind w:firstLine="720"/>
+        <w:rPr>
+          <w:rFonts w:ascii="Liberation Serif" w:hAnsi="Liberation Serif" w:cs="Liberation Serif"/>
+          <w:sz w:val="24"/>
+          <w:szCs w:val="24"/>
+        </w:rPr>
+      </w:pPr>
       <w:r>
         <w:rPr>
           <w:rFonts w:ascii="Liberation Serif" w:hAnsi="Liberation Serif" w:cs="Liberation Serif"/>
@@ -349,16 +358,16 @@
           <w:lang w:eastAsia="en-GB"/>
         </w:rPr>
         <w:drawing>
-          <wp:anchor distT="0" distB="0" distL="114300" distR="114300" simplePos="0" relativeHeight="251659264" behindDoc="0" locked="0" layoutInCell="1" allowOverlap="1" wp14:anchorId="037D0CD5" wp14:editId="76258298">
+          <wp:anchor distT="0" distB="0" distL="114300" distR="114300" simplePos="0" relativeHeight="251659264" behindDoc="0" locked="0" layoutInCell="1" allowOverlap="1" wp14:anchorId="037D0CD5" wp14:editId="3A30499D">
             <wp:simplePos x="0" y="0"/>
             <wp:positionH relativeFrom="margin">
-              <wp:posOffset>716280</wp:posOffset>
+              <wp:posOffset>876300</wp:posOffset>
             </wp:positionH>
             <wp:positionV relativeFrom="paragraph">
-              <wp:posOffset>1279525</wp:posOffset>
+              <wp:posOffset>3810</wp:posOffset>
             </wp:positionV>
-            <wp:extent cx="1927860" cy="1281430"/>
-            <wp:effectExtent l="0" t="0" r="0" b="0"/>
+            <wp:extent cx="1742440" cy="1157605"/>
+            <wp:effectExtent l="0" t="0" r="0" b="4445"/>
             <wp:wrapSquare wrapText="bothSides"/>
             <wp:docPr id="4" name="Picture 4"/>
             <wp:cNvGraphicFramePr>
@@ -386,7 +395,7 @@
                   <pic:spPr>
                     <a:xfrm>
                       <a:off x="0" y="0"/>
-                      <a:ext cx="1927860" cy="1281430"/>
+                      <a:ext cx="1742440" cy="1157605"/>
                     </a:xfrm>
                     <a:prstGeom prst="rect">
                       <a:avLst/>
@@ -413,16 +422,16 @@
           <w:lang w:eastAsia="en-GB"/>
         </w:rPr>
         <w:drawing>
-          <wp:anchor distT="0" distB="0" distL="114300" distR="114300" simplePos="0" relativeHeight="251662336" behindDoc="0" locked="0" layoutInCell="1" allowOverlap="1" wp14:anchorId="037D0CD7" wp14:editId="2C1F4EBB">
+          <wp:anchor distT="0" distB="0" distL="114300" distR="114300" simplePos="0" relativeHeight="251662336" behindDoc="0" locked="0" layoutInCell="1" allowOverlap="1" wp14:anchorId="037D0CD7" wp14:editId="7AF08D2F">
             <wp:simplePos x="0" y="0"/>
             <wp:positionH relativeFrom="margin">
-              <wp:posOffset>2788920</wp:posOffset>
+              <wp:posOffset>2948940</wp:posOffset>
             </wp:positionH>
             <wp:positionV relativeFrom="paragraph">
-              <wp:posOffset>1279525</wp:posOffset>
+              <wp:posOffset>4234</wp:posOffset>
             </wp:positionV>
-            <wp:extent cx="2377440" cy="1281430"/>
-            <wp:effectExtent l="0" t="0" r="3810" b="0"/>
+            <wp:extent cx="2148840" cy="1157605"/>
+            <wp:effectExtent l="0" t="0" r="3810" b="4445"/>
             <wp:wrapSquare wrapText="bothSides"/>
             <wp:docPr id="3" name="Picture 3"/>
             <wp:cNvGraphicFramePr>
@@ -450,7 +459,7 @@
                   <pic:spPr>
                     <a:xfrm>
                       <a:off x="0" y="0"/>
-                      <a:ext cx="2377440" cy="1281430"/>
+                      <a:ext cx="2148840" cy="1157605"/>
                     </a:xfrm>
                     <a:prstGeom prst="rect">
                       <a:avLst/>
@@ -471,6 +480,7 @@
     </w:p>
     <w:p>
       <w:pPr>
+        <w:ind w:firstLine="720"/>
         <w:rPr>
           <w:rFonts w:ascii="Liberation Serif" w:hAnsi="Liberation Serif" w:cs="Liberation Serif"/>
           <w:sz w:val="24"/>
@@ -480,6 +490,7 @@
     </w:p>
     <w:p>
       <w:pPr>
+        <w:ind w:firstLine="720"/>
         <w:rPr>
           <w:rFonts w:ascii="Liberation Serif" w:hAnsi="Liberation Serif" w:cs="Liberation Serif"/>
           <w:sz w:val="24"/>
@@ -489,9 +500,9 @@
     </w:p>
     <w:p>
       <w:pPr>
-        <w:rPr>
-          <w:rFonts w:ascii="Liberation Serif" w:hAnsi="Liberation Serif" w:cs="Liberation Serif"/>
-          <w:sz w:val="24"/>
+        <w:ind w:firstLine="720"/>
+        <w:rPr>
+          <w:rFonts w:ascii="Liberation Serif" w:hAnsi="Liberation Serif" w:cs="Liberation Serif"/>
           <w:szCs w:val="24"/>
         </w:rPr>
       </w:pPr>
@@ -499,23 +510,22 @@
         <w:rPr>
           <w:rFonts w:ascii="Liberation Serif" w:hAnsi="Liberation Serif" w:cs="Liberation Serif"/>
           <w:noProof/>
-          <w:sz w:val="24"/>
           <w:szCs w:val="24"/>
           <w:lang w:eastAsia="en-GB"/>
         </w:rPr>
         <mc:AlternateContent>
           <mc:Choice Requires="wps">
             <w:drawing>
-              <wp:anchor distT="45720" distB="45720" distL="114300" distR="114300" simplePos="0" relativeHeight="251664384" behindDoc="0" locked="0" layoutInCell="1" allowOverlap="1" wp14:anchorId="037D0CDF" wp14:editId="2C22083D">
+              <wp:anchor distT="45720" distB="45720" distL="114300" distR="114300" simplePos="0" relativeHeight="251664384" behindDoc="0" locked="0" layoutInCell="1" allowOverlap="1" wp14:anchorId="037D0CDF" wp14:editId="34083955">
                 <wp:simplePos x="0" y="0"/>
                 <wp:positionH relativeFrom="margin">
-                  <wp:posOffset>92710</wp:posOffset>
+                  <wp:align>right</wp:align>
                 </wp:positionH>
                 <wp:positionV relativeFrom="paragraph">
-                  <wp:posOffset>495300</wp:posOffset>
+                  <wp:posOffset>373380</wp:posOffset>
                 </wp:positionV>
-                <wp:extent cx="5623560" cy="251460"/>
-                <wp:effectExtent l="0" t="0" r="15240" b="15240"/>
+                <wp:extent cx="5623560" cy="262255"/>
+                <wp:effectExtent l="0" t="0" r="15240" b="23495"/>
                 <wp:wrapSquare wrapText="bothSides"/>
                 <wp:docPr id="217" name="Text Box 2"/>
                 <wp:cNvGraphicFramePr>
@@ -530,7 +540,7 @@
                       <wps:spPr bwMode="auto">
                         <a:xfrm>
                           <a:off x="0" y="0"/>
-                          <a:ext cx="5623560" cy="251460"/>
+                          <a:ext cx="5623560" cy="262255"/>
                         </a:xfrm>
                         <a:prstGeom prst="rect">
                           <a:avLst/>
@@ -550,7 +560,15 @@
                       <wps:txbx>
                         <w:txbxContent>
                           <w:p>
+                            <w:pPr>
+                              <w:rPr>
+                                <w:rFonts w:ascii="Liberation Serif" w:hAnsi="Liberation Serif" w:cs="Liberation Serif"/>
+                              </w:rPr>
+                            </w:pPr>
                             <w:r>
+                              <w:rPr>
+                                <w:rFonts w:ascii="Liberation Serif" w:hAnsi="Liberation Serif" w:cs="Liberation Serif"/>
+                              </w:rPr>
                               <w:t>Figures 1-5: The bounding boxes generated by the face detector.</w:t>
                             </w:r>
                           </w:p>
@@ -577,11 +595,19 @@
                 <v:stroke joinstyle="miter"/>
                 <v:path gradientshapeok="t" o:connecttype="rect"/>
               </v:shapetype>
-              <v:shape id="Text Box 2" o:spid="_x0000_s1026" type="#_x0000_t202" style="position:absolute;margin-left:7.3pt;margin-top:39pt;width:442.8pt;height:19.8pt;z-index:251664384;visibility:visible;mso-wrap-style:square;mso-width-percent:0;mso-height-percent:0;mso-wrap-distance-left:9pt;mso-wrap-distance-top:3.6pt;mso-wrap-distance-right:9pt;mso-wrap-distance-bottom:3.6pt;mso-position-horizontal:absolute;mso-position-horizontal-relative:margin;mso-position-vertical:absolute;mso-position-vertical-relative:text;mso-width-percent:0;mso-height-percent:0;mso-width-relative:margin;mso-height-relative:margin;v-text-anchor:top" o:gfxdata="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">
+              <v:shape id="Text Box 2" o:spid="_x0000_s1026" type="#_x0000_t202" style="position:absolute;left:0;text-align:left;margin-left:391.6pt;margin-top:29.4pt;width:442.8pt;height:20.65pt;z-index:251664384;visibility:visible;mso-wrap-style:square;mso-width-percent:0;mso-height-percent:0;mso-wrap-distance-left:9pt;mso-wrap-distance-top:3.6pt;mso-wrap-distance-right:9pt;mso-wrap-distance-bottom:3.6pt;mso-position-horizontal:right;mso-position-horizontal-relative:margin;mso-position-vertical:absolute;mso-position-vertical-relative:text;mso-width-percent:0;mso-height-percent:0;mso-width-relative:margin;mso-height-relative:margin;v-text-anchor:top" o:gfxdata="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">
                 <v:textbox>
                   <w:txbxContent>
                     <w:p>
+                      <w:pPr>
+                        <w:rPr>
+                          <w:rFonts w:ascii="Liberation Serif" w:hAnsi="Liberation Serif" w:cs="Liberation Serif"/>
+                        </w:rPr>
+                      </w:pPr>
                       <w:r>
+                        <w:rPr>
+                          <w:rFonts w:ascii="Liberation Serif" w:hAnsi="Liberation Serif" w:cs="Liberation Serif"/>
+                        </w:rPr>
                         <w:t>Figures 1-5: The bounding boxes generated by the face detector.</w:t>
                       </w:r>
                     </w:p>
@@ -594,43 +620,10 @@
         </mc:AlternateContent>
       </w:r>
     </w:p>
-    <w:p>
-      <w:pPr>
-        <w:ind w:firstLine="720"/>
-        <w:rPr>
-          <w:rFonts w:ascii="Liberation Serif" w:hAnsi="Liberation Serif" w:cs="Liberation Serif"/>
-          <w:sz w:val="24"/>
-          <w:szCs w:val="24"/>
-        </w:rPr>
-      </w:pPr>
-      <w:r>
-        <w:rPr>
-          <w:rFonts w:ascii="Liberation Serif" w:hAnsi="Liberation Serif" w:cs="Liberation Serif"/>
-          <w:sz w:val="24"/>
-          <w:szCs w:val="24"/>
-        </w:rPr>
-        <w:t>We t</w:t>
-      </w:r>
-      <w:r>
-        <w:rPr>
-          <w:rFonts w:ascii="Liberation Serif" w:hAnsi="Liberation Serif" w:cs="Liberation Serif"/>
-          <w:sz w:val="24"/>
-          <w:szCs w:val="24"/>
-        </w:rPr>
-        <w:t xml:space="preserve">hen edited the face.cpp file to </w:t>
-      </w:r>
-      <w:r>
-        <w:rPr>
-          <w:rFonts w:ascii="Liberation Serif" w:hAnsi="Liberation Serif" w:cs="Liberation Serif"/>
-          <w:sz w:val="24"/>
-          <w:szCs w:val="24"/>
-        </w:rPr>
-        <w:t>compare the coordinates of our drawn rectangles and the code generated ones, by providing our coordinates in a csv file, this provided us the true positive rate for the algorithm which allowed us to calculate the F1 score. Our results are shown below.</w:t>
-      </w:r>
-    </w:p>
     <w:tbl>
       <w:tblPr>
         <w:tblStyle w:val="TableGrid"/>
+        <w:tblpPr w:leftFromText="180" w:rightFromText="180" w:vertAnchor="text" w:horzAnchor="margin" w:tblpY="1989"/>
         <w:tblW w:w="0" w:type="auto"/>
         <w:tblLook w:val="04A0" w:firstRow="1" w:lastRow="0" w:firstColumn="1" w:lastColumn="0" w:noHBand="0" w:noVBand="1"/>
       </w:tblPr>
@@ -651,7 +644,6 @@
             <w:pPr>
               <w:rPr>
                 <w:rFonts w:ascii="Liberation Serif" w:hAnsi="Liberation Serif" w:cs="Liberation Serif"/>
-                <w:sz w:val="24"/>
                 <w:szCs w:val="24"/>
               </w:rPr>
             </w:pPr>
@@ -665,25 +657,35 @@
             <w:pPr>
               <w:rPr>
                 <w:rFonts w:ascii="Liberation Serif" w:hAnsi="Liberation Serif" w:cs="Liberation Serif"/>
-                <w:sz w:val="24"/>
                 <w:szCs w:val="24"/>
               </w:rPr>
             </w:pPr>
             <w:r>
               <w:rPr>
                 <w:rFonts w:ascii="Liberation Serif" w:hAnsi="Liberation Serif" w:cs="Liberation Serif"/>
-                <w:sz w:val="24"/>
                 <w:szCs w:val="24"/>
               </w:rPr>
-              <w:t>d</w:t>
-            </w:r>
-            <w:r>
-              <w:rPr>
-                <w:rFonts w:ascii="Liberation Serif" w:hAnsi="Liberation Serif" w:cs="Liberation Serif"/>
-                <w:sz w:val="24"/>
+              <w:t>dart4.jpg</w:t>
+            </w:r>
+          </w:p>
+        </w:tc>
+        <w:tc>
+          <w:tcPr>
+            <w:tcW w:w="1503" w:type="dxa"/>
+          </w:tcPr>
+          <w:p>
+            <w:pPr>
+              <w:rPr>
+                <w:rFonts w:ascii="Liberation Serif" w:hAnsi="Liberation Serif" w:cs="Liberation Serif"/>
                 <w:szCs w:val="24"/>
               </w:rPr>
-              <w:t>art4.jpg</w:t>
+            </w:pPr>
+            <w:r>
+              <w:rPr>
+                <w:rFonts w:ascii="Liberation Serif" w:hAnsi="Liberation Serif" w:cs="Liberation Serif"/>
+                <w:szCs w:val="24"/>
+              </w:rPr>
+              <w:t>dart5.jpg</w:t>
             </w:r>
           </w:p>
         </w:tc>
@@ -695,25 +697,35 @@
             <w:pPr>
               <w:rPr>
                 <w:rFonts w:ascii="Liberation Serif" w:hAnsi="Liberation Serif" w:cs="Liberation Serif"/>
-                <w:sz w:val="24"/>
                 <w:szCs w:val="24"/>
               </w:rPr>
             </w:pPr>
             <w:r>
               <w:rPr>
                 <w:rFonts w:ascii="Liberation Serif" w:hAnsi="Liberation Serif" w:cs="Liberation Serif"/>
-                <w:sz w:val="24"/>
                 <w:szCs w:val="24"/>
               </w:rPr>
-              <w:t>da</w:t>
-            </w:r>
-            <w:r>
-              <w:rPr>
-                <w:rFonts w:ascii="Liberation Serif" w:hAnsi="Liberation Serif" w:cs="Liberation Serif"/>
-                <w:sz w:val="24"/>
+              <w:t>dart13.jpg</w:t>
+            </w:r>
+          </w:p>
+        </w:tc>
+        <w:tc>
+          <w:tcPr>
+            <w:tcW w:w="1503" w:type="dxa"/>
+          </w:tcPr>
+          <w:p>
+            <w:pPr>
+              <w:rPr>
+                <w:rFonts w:ascii="Liberation Serif" w:hAnsi="Liberation Serif" w:cs="Liberation Serif"/>
                 <w:szCs w:val="24"/>
               </w:rPr>
-              <w:t>rt5.jpg</w:t>
+            </w:pPr>
+            <w:r>
+              <w:rPr>
+                <w:rFonts w:ascii="Liberation Serif" w:hAnsi="Liberation Serif" w:cs="Liberation Serif"/>
+                <w:szCs w:val="24"/>
+              </w:rPr>
+              <w:t>dart14.jpg</w:t>
             </w:r>
           </w:p>
         </w:tc>
@@ -725,85 +737,15 @@
             <w:pPr>
               <w:rPr>
                 <w:rFonts w:ascii="Liberation Serif" w:hAnsi="Liberation Serif" w:cs="Liberation Serif"/>
-                <w:sz w:val="24"/>
                 <w:szCs w:val="24"/>
               </w:rPr>
             </w:pPr>
             <w:r>
               <w:rPr>
                 <w:rFonts w:ascii="Liberation Serif" w:hAnsi="Liberation Serif" w:cs="Liberation Serif"/>
-                <w:sz w:val="24"/>
                 <w:szCs w:val="24"/>
               </w:rPr>
-              <w:t>d</w:t>
-            </w:r>
-            <w:r>
-              <w:rPr>
-                <w:rFonts w:ascii="Liberation Serif" w:hAnsi="Liberation Serif" w:cs="Liberation Serif"/>
-                <w:sz w:val="24"/>
-                <w:szCs w:val="24"/>
-              </w:rPr>
-              <w:t>art13.jpg</w:t>
-            </w:r>
-          </w:p>
-        </w:tc>
-        <w:tc>
-          <w:tcPr>
-            <w:tcW w:w="1503" w:type="dxa"/>
-          </w:tcPr>
-          <w:p>
-            <w:pPr>
-              <w:rPr>
-                <w:rFonts w:ascii="Liberation Serif" w:hAnsi="Liberation Serif" w:cs="Liberation Serif"/>
-                <w:sz w:val="24"/>
-                <w:szCs w:val="24"/>
-              </w:rPr>
-            </w:pPr>
-            <w:r>
-              <w:rPr>
-                <w:rFonts w:ascii="Liberation Serif" w:hAnsi="Liberation Serif" w:cs="Liberation Serif"/>
-                <w:sz w:val="24"/>
-                <w:szCs w:val="24"/>
-              </w:rPr>
-              <w:t>d</w:t>
-            </w:r>
-            <w:r>
-              <w:rPr>
-                <w:rFonts w:ascii="Liberation Serif" w:hAnsi="Liberation Serif" w:cs="Liberation Serif"/>
-                <w:sz w:val="24"/>
-                <w:szCs w:val="24"/>
-              </w:rPr>
-              <w:t>art14.jpg</w:t>
-            </w:r>
-          </w:p>
-        </w:tc>
-        <w:tc>
-          <w:tcPr>
-            <w:tcW w:w="1503" w:type="dxa"/>
-          </w:tcPr>
-          <w:p>
-            <w:pPr>
-              <w:rPr>
-                <w:rFonts w:ascii="Liberation Serif" w:hAnsi="Liberation Serif" w:cs="Liberation Serif"/>
-                <w:sz w:val="24"/>
-                <w:szCs w:val="24"/>
-              </w:rPr>
-            </w:pPr>
-            <w:r>
-              <w:rPr>
-                <w:rFonts w:ascii="Liberation Serif" w:hAnsi="Liberation Serif" w:cs="Liberation Serif"/>
-                <w:sz w:val="24"/>
-                <w:szCs w:val="24"/>
-              </w:rPr>
-              <w:t>d</w:t>
-            </w:r>
-            <w:r>
-              <w:rPr>
-                <w:rFonts w:ascii="Liberation Serif" w:hAnsi="Liberation Serif" w:cs="Liberation Serif"/>
-                <w:sz w:val="24"/>
-                <w:szCs w:val="24"/>
-              </w:rPr>
-              <w:t>art15.jpg</w:t>
+              <w:t>dart15.jpg</w:t>
             </w:r>
           </w:p>
         </w:tc>
@@ -817,14 +759,12 @@
             <w:pPr>
               <w:rPr>
                 <w:rFonts w:ascii="Liberation Serif" w:hAnsi="Liberation Serif" w:cs="Liberation Serif"/>
-                <w:sz w:val="24"/>
                 <w:szCs w:val="24"/>
               </w:rPr>
             </w:pPr>
             <w:r>
               <w:rPr>
                 <w:rFonts w:ascii="Liberation Serif" w:hAnsi="Liberation Serif" w:cs="Liberation Serif"/>
-                <w:sz w:val="24"/>
                 <w:szCs w:val="24"/>
               </w:rPr>
               <w:t>TPR</w:t>
@@ -839,14 +779,12 @@
             <w:pPr>
               <w:rPr>
                 <w:rFonts w:ascii="Liberation Serif" w:hAnsi="Liberation Serif" w:cs="Liberation Serif"/>
-                <w:sz w:val="24"/>
                 <w:szCs w:val="24"/>
               </w:rPr>
             </w:pPr>
             <w:r>
               <w:rPr>
                 <w:rFonts w:ascii="Liberation Serif" w:hAnsi="Liberation Serif" w:cs="Liberation Serif"/>
-                <w:sz w:val="24"/>
                 <w:szCs w:val="24"/>
               </w:rPr>
               <w:t>1</w:t>
@@ -861,14 +799,12 @@
             <w:pPr>
               <w:rPr>
                 <w:rFonts w:ascii="Liberation Serif" w:hAnsi="Liberation Serif" w:cs="Liberation Serif"/>
-                <w:sz w:val="24"/>
                 <w:szCs w:val="24"/>
               </w:rPr>
             </w:pPr>
             <w:r>
               <w:rPr>
                 <w:rFonts w:ascii="Liberation Serif" w:hAnsi="Liberation Serif" w:cs="Liberation Serif"/>
-                <w:sz w:val="24"/>
                 <w:szCs w:val="24"/>
               </w:rPr>
               <w:t>1</w:t>
@@ -883,14 +819,12 @@
             <w:pPr>
               <w:rPr>
                 <w:rFonts w:ascii="Liberation Serif" w:hAnsi="Liberation Serif" w:cs="Liberation Serif"/>
-                <w:sz w:val="24"/>
                 <w:szCs w:val="24"/>
               </w:rPr>
             </w:pPr>
             <w:r>
               <w:rPr>
                 <w:rFonts w:ascii="Liberation Serif" w:hAnsi="Liberation Serif" w:cs="Liberation Serif"/>
-                <w:sz w:val="24"/>
                 <w:szCs w:val="24"/>
               </w:rPr>
               <w:t>1</w:t>
@@ -905,14 +839,12 @@
             <w:pPr>
               <w:rPr>
                 <w:rFonts w:ascii="Liberation Serif" w:hAnsi="Liberation Serif" w:cs="Liberation Serif"/>
-                <w:sz w:val="24"/>
                 <w:szCs w:val="24"/>
               </w:rPr>
             </w:pPr>
             <w:r>
               <w:rPr>
                 <w:rFonts w:ascii="Liberation Serif" w:hAnsi="Liberation Serif" w:cs="Liberation Serif"/>
-                <w:sz w:val="24"/>
                 <w:szCs w:val="24"/>
               </w:rPr>
               <w:t>1</w:t>
@@ -927,14 +859,12 @@
             <w:pPr>
               <w:rPr>
                 <w:rFonts w:ascii="Liberation Serif" w:hAnsi="Liberation Serif" w:cs="Liberation Serif"/>
-                <w:sz w:val="24"/>
                 <w:szCs w:val="24"/>
               </w:rPr>
             </w:pPr>
             <w:r>
               <w:rPr>
                 <w:rFonts w:ascii="Liberation Serif" w:hAnsi="Liberation Serif" w:cs="Liberation Serif"/>
-                <w:sz w:val="24"/>
                 <w:szCs w:val="24"/>
               </w:rPr>
               <w:t>1</w:t>
@@ -951,14 +881,12 @@
             <w:pPr>
               <w:rPr>
                 <w:rFonts w:ascii="Liberation Serif" w:hAnsi="Liberation Serif" w:cs="Liberation Serif"/>
-                <w:sz w:val="24"/>
                 <w:szCs w:val="24"/>
               </w:rPr>
             </w:pPr>
             <w:r>
               <w:rPr>
                 <w:rFonts w:ascii="Liberation Serif" w:hAnsi="Liberation Serif" w:cs="Liberation Serif"/>
-                <w:sz w:val="24"/>
                 <w:szCs w:val="24"/>
               </w:rPr>
               <w:t>F1 Score</w:t>
@@ -973,14 +901,12 @@
             <w:pPr>
               <w:rPr>
                 <w:rFonts w:ascii="Liberation Serif" w:hAnsi="Liberation Serif" w:cs="Liberation Serif"/>
-                <w:sz w:val="24"/>
                 <w:szCs w:val="24"/>
               </w:rPr>
             </w:pPr>
             <w:r>
               <w:rPr>
                 <w:rFonts w:ascii="Liberation Serif" w:hAnsi="Liberation Serif" w:cs="Liberation Serif"/>
-                <w:sz w:val="24"/>
                 <w:szCs w:val="24"/>
               </w:rPr>
               <w:t>1</w:t>
@@ -995,14 +921,12 @@
             <w:pPr>
               <w:rPr>
                 <w:rFonts w:ascii="Liberation Serif" w:hAnsi="Liberation Serif" w:cs="Liberation Serif"/>
-                <w:sz w:val="24"/>
                 <w:szCs w:val="24"/>
               </w:rPr>
             </w:pPr>
             <w:r>
               <w:rPr>
                 <w:rFonts w:ascii="Liberation Serif" w:hAnsi="Liberation Serif" w:cs="Liberation Serif"/>
-                <w:sz w:val="24"/>
                 <w:szCs w:val="24"/>
               </w:rPr>
               <w:t>0.88</w:t>
@@ -1017,14 +941,12 @@
             <w:pPr>
               <w:rPr>
                 <w:rFonts w:ascii="Liberation Serif" w:hAnsi="Liberation Serif" w:cs="Liberation Serif"/>
-                <w:sz w:val="24"/>
                 <w:szCs w:val="24"/>
               </w:rPr>
             </w:pPr>
             <w:r>
               <w:rPr>
                 <w:rFonts w:ascii="Liberation Serif" w:hAnsi="Liberation Serif" w:cs="Liberation Serif"/>
-                <w:sz w:val="24"/>
                 <w:szCs w:val="24"/>
               </w:rPr>
               <w:t>0.667</w:t>
@@ -1039,14 +961,12 @@
             <w:pPr>
               <w:rPr>
                 <w:rFonts w:ascii="Liberation Serif" w:hAnsi="Liberation Serif" w:cs="Liberation Serif"/>
-                <w:sz w:val="24"/>
                 <w:szCs w:val="24"/>
               </w:rPr>
             </w:pPr>
             <w:r>
               <w:rPr>
                 <w:rFonts w:ascii="Liberation Serif" w:hAnsi="Liberation Serif" w:cs="Liberation Serif"/>
-                <w:sz w:val="24"/>
                 <w:szCs w:val="24"/>
               </w:rPr>
               <w:t>0.5</w:t>
@@ -1061,14 +981,12 @@
             <w:pPr>
               <w:rPr>
                 <w:rFonts w:ascii="Liberation Serif" w:hAnsi="Liberation Serif" w:cs="Liberation Serif"/>
-                <w:sz w:val="24"/>
                 <w:szCs w:val="24"/>
               </w:rPr>
             </w:pPr>
             <w:r>
               <w:rPr>
                 <w:rFonts w:ascii="Liberation Serif" w:hAnsi="Liberation Serif" w:cs="Liberation Serif"/>
-                <w:sz w:val="24"/>
                 <w:szCs w:val="24"/>
               </w:rPr>
               <w:t>0.667</w:t>
@@ -1082,33 +1000,29 @@
         <w:ind w:firstLine="720"/>
         <w:rPr>
           <w:rFonts w:ascii="Liberation Serif" w:hAnsi="Liberation Serif" w:cs="Liberation Serif"/>
-          <w:sz w:val="24"/>
           <w:szCs w:val="24"/>
         </w:rPr>
       </w:pPr>
       <w:r>
         <w:rPr>
           <w:rFonts w:ascii="Liberation Serif" w:hAnsi="Liberation Serif" w:cs="Liberation Serif"/>
-          <w:sz w:val="24"/>
-          <w:szCs w:val="24"/>
-        </w:rPr>
-        <w:t xml:space="preserve">The TPR results show that the face detection algorithm accurately identified all the faces which are in all of the images. However the F1 scores show that when the algorithm is run it falsely detected a number of </w:t>
-      </w:r>
-      <w:r>
-        <w:rPr>
-          <w:rFonts w:ascii="Liberation Serif" w:hAnsi="Liberation Serif" w:cs="Liberation Serif"/>
-          <w:sz w:val="24"/>
-          <w:szCs w:val="24"/>
-        </w:rPr>
-        <w:t xml:space="preserve">objects as </w:t>
-      </w:r>
-      <w:r>
-        <w:rPr>
-          <w:rFonts w:ascii="Liberation Serif" w:hAnsi="Liberation Serif" w:cs="Liberation Serif"/>
-          <w:sz w:val="24"/>
-          <w:szCs w:val="24"/>
-        </w:rPr>
-        <w:t xml:space="preserve">faces in all the images we tested it on other than dart4.jpg. </w:t>
+          <w:szCs w:val="24"/>
+        </w:rPr>
+        <w:t>We t</w:t>
+      </w:r>
+      <w:r>
+        <w:rPr>
+          <w:rFonts w:ascii="Liberation Serif" w:hAnsi="Liberation Serif" w:cs="Liberation Serif"/>
+          <w:szCs w:val="24"/>
+        </w:rPr>
+        <w:t xml:space="preserve">hen edited the face.cpp file to </w:t>
+      </w:r>
+      <w:r>
+        <w:rPr>
+          <w:rFonts w:ascii="Liberation Serif" w:hAnsi="Liberation Serif" w:cs="Liberation Serif"/>
+          <w:szCs w:val="24"/>
+        </w:rPr>
+        <w:t>compare the coordinates of our drawn rectangles and the code generated ones, by providing our coordinates in a csv file, this provided us the true positive rate for the algorithm which allowed us to calculate the F1 score. Our results are shown below.</w:t>
       </w:r>
     </w:p>
     <w:p>
@@ -1116,66 +1030,29 @@
         <w:ind w:firstLine="720"/>
         <w:rPr>
           <w:rFonts w:ascii="Liberation Serif" w:hAnsi="Liberation Serif" w:cs="Liberation Serif"/>
-          <w:sz w:val="24"/>
           <w:szCs w:val="24"/>
         </w:rPr>
       </w:pPr>
       <w:r>
         <w:rPr>
           <w:rFonts w:ascii="Liberation Serif" w:hAnsi="Liberation Serif" w:cs="Liberation Serif"/>
-          <w:sz w:val="24"/>
-          <w:szCs w:val="24"/>
-        </w:rPr>
-        <w:t xml:space="preserve">It can be difficult to accurately calculate the TPR </w:t>
-      </w:r>
-      <w:r>
-        <w:rPr>
-          <w:rFonts w:ascii="Liberation Serif" w:hAnsi="Liberation Serif" w:cs="Liberation Serif"/>
-          <w:sz w:val="24"/>
-          <w:szCs w:val="24"/>
-        </w:rPr>
-        <w:t>as it can be hard to define what is a true positive, for example in image 15, none of the three faces are truly front facing, so it is hard to decide which are to be coun</w:t>
-      </w:r>
-      <w:r>
-        <w:rPr>
-          <w:rFonts w:ascii="Liberation Serif" w:hAnsi="Liberation Serif" w:cs="Liberation Serif"/>
-          <w:sz w:val="24"/>
-          <w:szCs w:val="24"/>
-        </w:rPr>
-        <w:t>ted as faces and which are not.</w:t>
-      </w:r>
-      <w:r>
-        <w:rPr>
-          <w:rFonts w:ascii="Liberation Serif" w:hAnsi="Liberation Serif" w:cs="Liberation Serif"/>
-          <w:sz w:val="24"/>
-          <w:szCs w:val="24"/>
-        </w:rPr>
-        <w:t xml:space="preserve"> It can also be hard to decide if an object has actually been detected, for example of there is a large box and a face, far smaller than the box, happens to be in it, does this count as a detection? How much bigger would the box need to be than the face before it stops counting as a detection?</w:t>
-      </w:r>
-    </w:p>
-    <w:p>
-      <w:pPr>
-        <w:rPr>
-          <w:rFonts w:ascii="Liberation Serif" w:hAnsi="Liberation Serif" w:cs="Liberation Serif"/>
-          <w:sz w:val="24"/>
-          <w:szCs w:val="24"/>
-        </w:rPr>
-      </w:pPr>
-      <w:r>
-        <w:rPr>
-          <w:rFonts w:ascii="Liberation Serif" w:hAnsi="Liberation Serif" w:cs="Liberation Serif"/>
-          <w:sz w:val="24"/>
-          <w:szCs w:val="24"/>
-        </w:rPr>
-        <w:t>Why is it always possible to achieve a TPR of 100%?</w:t>
-      </w:r>
-      <w:r>
-        <w:rPr>
-          <w:rFonts w:ascii="Liberation Serif" w:hAnsi="Liberation Serif" w:cs="Liberation Serif"/>
-          <w:sz w:val="24"/>
-          <w:szCs w:val="24"/>
-        </w:rPr>
-        <w:t xml:space="preserve"> </w:t>
+          <w:szCs w:val="24"/>
+        </w:rPr>
+        <w:t xml:space="preserve">The TPR results show that the face detection algorithm accurately identified all the faces which are in all of the images. However the F1 scores show that when the algorithm is run it falsely detected a number of </w:t>
+      </w:r>
+      <w:r>
+        <w:rPr>
+          <w:rFonts w:ascii="Liberation Serif" w:hAnsi="Liberation Serif" w:cs="Liberation Serif"/>
+          <w:szCs w:val="24"/>
+        </w:rPr>
+        <w:t xml:space="preserve">objects as </w:t>
+      </w:r>
+      <w:r>
+        <w:rPr>
+          <w:rFonts w:ascii="Liberation Serif" w:hAnsi="Liberation Serif" w:cs="Liberation Serif"/>
+          <w:szCs w:val="24"/>
+        </w:rPr>
+        <w:t xml:space="preserve">faces in all the images we tested it on other than dart4.jpg. </w:t>
       </w:r>
     </w:p>
     <w:p>
@@ -1183,59 +1060,133 @@
         <w:ind w:firstLine="720"/>
         <w:rPr>
           <w:rFonts w:ascii="Liberation Serif" w:hAnsi="Liberation Serif" w:cs="Liberation Serif"/>
-          <w:sz w:val="24"/>
           <w:szCs w:val="24"/>
         </w:rPr>
       </w:pPr>
       <w:r>
         <w:rPr>
           <w:rFonts w:ascii="Liberation Serif" w:hAnsi="Liberation Serif" w:cs="Liberation Serif"/>
-          <w:sz w:val="24"/>
-          <w:szCs w:val="24"/>
-        </w:rPr>
-        <w:lastRenderedPageBreak/>
-        <w:t>This is possible as you can write an algorithm which detects every part of an image to be a face, therefore it will correctly detect all of the faces as faces achieving</w:t>
-      </w:r>
-      <w:r>
-        <w:rPr>
-          <w:rFonts w:ascii="Liberation Serif" w:hAnsi="Liberation Serif" w:cs="Liberation Serif"/>
-          <w:sz w:val="24"/>
-          <w:szCs w:val="24"/>
-        </w:rPr>
-        <w:t xml:space="preserve"> a TPR of 100%. H</w:t>
-      </w:r>
-      <w:r>
-        <w:rPr>
-          <w:rFonts w:ascii="Liberation Serif" w:hAnsi="Liberation Serif" w:cs="Liberation Serif"/>
-          <w:sz w:val="24"/>
-          <w:szCs w:val="24"/>
-        </w:rPr>
-        <w:t>owever it will also detect everything that is not a face, as a face.</w:t>
+          <w:szCs w:val="24"/>
+        </w:rPr>
+        <w:t xml:space="preserve">It can be difficult to accurately calculate the TPR </w:t>
+      </w:r>
+      <w:r>
+        <w:rPr>
+          <w:rFonts w:ascii="Liberation Serif" w:hAnsi="Liberation Serif" w:cs="Liberation Serif"/>
+          <w:szCs w:val="24"/>
+        </w:rPr>
+        <w:t>as it can be hard to define what is a true positive, for example in image 15, none of the three faces are truly front facing, so it is hard to decide which are to be coun</w:t>
+      </w:r>
+      <w:r>
+        <w:rPr>
+          <w:rFonts w:ascii="Liberation Serif" w:hAnsi="Liberation Serif" w:cs="Liberation Serif"/>
+          <w:szCs w:val="24"/>
+        </w:rPr>
+        <w:t>ted as faces and which are not.</w:t>
+      </w:r>
+      <w:r>
+        <w:rPr>
+          <w:rFonts w:ascii="Liberation Serif" w:hAnsi="Liberation Serif" w:cs="Liberation Serif"/>
+          <w:szCs w:val="24"/>
+        </w:rPr>
+        <w:t xml:space="preserve"> It can also be hard to decide if an object has actually been detected, for example of there is a large box and a face, far smaller than the box, happens to be in it, does this count as a detection? How much bigger would the box need to be than the face before it stops counting as a detection?</w:t>
       </w:r>
     </w:p>
     <w:p>
       <w:pPr>
         <w:rPr>
           <w:rFonts w:ascii="Liberation Serif" w:hAnsi="Liberation Serif" w:cs="Liberation Serif"/>
-          <w:sz w:val="28"/>
-          <w:szCs w:val="24"/>
-          <w:u w:val="single"/>
+          <w:szCs w:val="24"/>
         </w:rPr>
       </w:pPr>
       <w:r>
         <w:rPr>
           <w:rFonts w:ascii="Liberation Serif" w:hAnsi="Liberation Serif" w:cs="Liberation Serif"/>
-          <w:sz w:val="28"/>
-          <w:szCs w:val="24"/>
-          <w:u w:val="single"/>
-        </w:rPr>
-        <w:t>Subtask 2</w:t>
+          <w:szCs w:val="24"/>
+        </w:rPr>
+        <w:t>Why is it always possible to achieve a TPR of 100%?</w:t>
+      </w:r>
+      <w:r>
+        <w:rPr>
+          <w:rFonts w:ascii="Liberation Serif" w:hAnsi="Liberation Serif" w:cs="Liberation Serif"/>
+          <w:szCs w:val="24"/>
+        </w:rPr>
+        <w:t xml:space="preserve"> </w:t>
       </w:r>
     </w:p>
     <w:p>
       <w:pPr>
         <w:rPr>
           <w:rFonts w:ascii="Liberation Serif" w:hAnsi="Liberation Serif" w:cs="Liberation Serif"/>
+          <w:sz w:val="24"/>
+          <w:szCs w:val="24"/>
+        </w:rPr>
+      </w:pPr>
+      <w:r>
+        <w:rPr>
+          <w:rFonts w:ascii="Liberation Serif" w:hAnsi="Liberation Serif" w:cs="Liberation Serif"/>
+          <w:szCs w:val="24"/>
+        </w:rPr>
+        <w:t>This is possible as you can write an algorithm which detects every part of an image to be a face, therefore it will correctly detect all of the faces as faces achieving</w:t>
+      </w:r>
+      <w:r>
+        <w:rPr>
+          <w:rFonts w:ascii="Liberation Serif" w:hAnsi="Liberation Serif" w:cs="Liberation Serif"/>
+          <w:szCs w:val="24"/>
+        </w:rPr>
+        <w:t xml:space="preserve"> a TPR of 100%. H</w:t>
+      </w:r>
+      <w:r>
+        <w:rPr>
+          <w:rFonts w:ascii="Liberation Serif" w:hAnsi="Liberation Serif" w:cs="Liberation Serif"/>
+          <w:szCs w:val="24"/>
+        </w:rPr>
+        <w:t>owever it will also detect everything that is not a face, as a face.</w:t>
+      </w:r>
+    </w:p>
+    <w:p>
+      <w:pPr>
+        <w:rPr>
+          <w:rFonts w:ascii="Liberation Serif" w:hAnsi="Liberation Serif" w:cs="Liberation Serif"/>
+          <w:sz w:val="28"/>
+          <w:szCs w:val="24"/>
+          <w:u w:val="single"/>
+        </w:rPr>
+      </w:pPr>
+      <w:r>
+        <w:rPr>
+          <w:rFonts w:ascii="Liberation Serif" w:hAnsi="Liberation Serif" w:cs="Liberation Serif"/>
+          <w:sz w:val="28"/>
+          <w:szCs w:val="24"/>
+          <w:u w:val="single"/>
+        </w:rPr>
+        <w:br w:type="page"/>
+      </w:r>
+    </w:p>
+    <w:p>
+      <w:pPr>
+        <w:rPr>
+          <w:rFonts w:ascii="Liberation Serif" w:hAnsi="Liberation Serif" w:cs="Liberation Serif"/>
+          <w:sz w:val="28"/>
+          <w:szCs w:val="24"/>
+          <w:u w:val="single"/>
+        </w:rPr>
+      </w:pPr>
+      <w:r>
+        <w:rPr>
+          <w:rFonts w:ascii="Liberation Serif" w:hAnsi="Liberation Serif" w:cs="Liberation Serif"/>
+          <w:sz w:val="28"/>
+          <w:szCs w:val="24"/>
+          <w:u w:val="single"/>
+        </w:rPr>
+        <w:lastRenderedPageBreak/>
+        <w:t>Subtask 2</w:t>
+      </w:r>
+    </w:p>
+    <w:p>
+      <w:pPr>
+        <w:rPr>
+          <w:rFonts w:ascii="Liberation Serif" w:hAnsi="Liberation Serif" w:cs="Liberation Serif"/>
           <w:sz w:val="28"/>
           <w:szCs w:val="24"/>
         </w:rPr>
@@ -1246,9 +1197,9 @@
           <w:lang w:eastAsia="en-GB"/>
         </w:rPr>
         <w:drawing>
-          <wp:inline distT="0" distB="0" distL="0" distR="0" wp14:anchorId="61C7496A" wp14:editId="1B2001C1">
-            <wp:extent cx="5731510" cy="3223260"/>
-            <wp:effectExtent l="0" t="0" r="2540" b="0"/>
+          <wp:inline distT="0" distB="0" distL="0" distR="0" wp14:anchorId="61C7496A" wp14:editId="69106BD7">
+            <wp:extent cx="5511800" cy="2438400"/>
+            <wp:effectExtent l="0" t="0" r="0" b="0"/>
             <wp:docPr id="6" name="Chart 6"/>
             <wp:cNvGraphicFramePr/>
             <a:graphic xmlns:a="http://schemas.openxmlformats.org/drawingml/2006/main">
@@ -1257,6 +1208,310 @@
               </a:graphicData>
             </a:graphic>
           </wp:inline>
+        </w:drawing>
+      </w:r>
+    </w:p>
+    <w:p>
+      <w:pPr>
+        <w:rPr>
+          <w:rFonts w:ascii="Liberation Serif" w:hAnsi="Liberation Serif" w:cs="Liberation Serif"/>
+          <w:szCs w:val="24"/>
+        </w:rPr>
+      </w:pPr>
+      <w:r>
+        <w:rPr>
+          <w:rFonts w:ascii="Liberation Serif" w:hAnsi="Liberation Serif" w:cs="Liberation Serif"/>
+          <w:sz w:val="28"/>
+          <w:szCs w:val="24"/>
+        </w:rPr>
+        <w:tab/>
+      </w:r>
+      <w:r>
+        <w:rPr>
+          <w:rFonts w:ascii="Liberation Serif" w:hAnsi="Liberation Serif" w:cs="Liberation Serif"/>
+          <w:szCs w:val="24"/>
+        </w:rPr>
+        <w:t xml:space="preserve">The graph above shows how as the classifier was trained it always maintained a true positive rate of 1, meaning it always managed to correctly identify all </w:t>
+      </w:r>
+      <w:r>
+        <w:rPr>
+          <w:rFonts w:ascii="Liberation Serif" w:hAnsi="Liberation Serif" w:cs="Liberation Serif"/>
+          <w:szCs w:val="24"/>
+        </w:rPr>
+        <w:t xml:space="preserve">of the dartboards present in the images, however on the first stage, the false </w:t>
+      </w:r>
+      <w:r>
+        <w:rPr>
+          <w:rFonts w:ascii="Liberation Serif" w:hAnsi="Liberation Serif" w:cs="Liberation Serif"/>
+          <w:szCs w:val="24"/>
+        </w:rPr>
+        <w:t xml:space="preserve">positive rate was also very high at 1, meaning that it classified everything that wasn’t a dartboard as a dartboard. This means on this stage of training the classifier is classifying everything as a dartboard, so is essentially useless. After the second stage of training the false positive rate was dropped to 0.01274 meaning only a small number of the inputted negative images were wrongly classified as containing a dartboard image. On the third and final stage of training the classifier the false positive rate was dropped to </w:t>
+      </w:r>
+      <w:r>
+        <w:rPr>
+          <w:rFonts w:ascii="Liberation Serif" w:hAnsi="Liberation Serif" w:cs="Liberation Serif"/>
+          <w:szCs w:val="24"/>
+        </w:rPr>
+        <w:t xml:space="preserve">0.00071 meaning that there was nearly no false positive classifications. </w:t>
+      </w:r>
+    </w:p>
+    <w:p>
+      <w:pPr>
+        <w:rPr>
+          <w:rFonts w:ascii="Liberation Serif" w:hAnsi="Liberation Serif" w:cs="Liberation Serif"/>
+          <w:szCs w:val="24"/>
+        </w:rPr>
+      </w:pPr>
+      <w:r>
+        <w:rPr>
+          <w:rFonts w:ascii="Liberation Serif" w:hAnsi="Liberation Serif" w:cs="Liberation Serif"/>
+          <w:noProof/>
+          <w:szCs w:val="24"/>
+          <w:lang w:eastAsia="en-GB"/>
+        </w:rPr>
+        <w:drawing>
+          <wp:anchor distT="0" distB="0" distL="114300" distR="114300" simplePos="0" relativeHeight="251668480" behindDoc="0" locked="0" layoutInCell="1" allowOverlap="1" wp14:anchorId="341D2E4E" wp14:editId="50524B12">
+            <wp:simplePos x="0" y="0"/>
+            <wp:positionH relativeFrom="column">
+              <wp:posOffset>1113155</wp:posOffset>
+            </wp:positionH>
+            <wp:positionV relativeFrom="paragraph">
+              <wp:posOffset>180975</wp:posOffset>
+            </wp:positionV>
+            <wp:extent cx="1510030" cy="1155700"/>
+            <wp:effectExtent l="0" t="0" r="0" b="6350"/>
+            <wp:wrapSquare wrapText="bothSides"/>
+            <wp:docPr id="7" name="Picture 7"/>
+            <wp:cNvGraphicFramePr>
+              <a:graphicFrameLocks xmlns:a="http://schemas.openxmlformats.org/drawingml/2006/main" noChangeAspect="1"/>
+            </wp:cNvGraphicFramePr>
+            <a:graphic xmlns:a="http://schemas.openxmlformats.org/drawingml/2006/main">
+              <a:graphicData uri="http://schemas.openxmlformats.org/drawingml/2006/picture">
+                <pic:pic xmlns:pic="http://schemas.openxmlformats.org/drawingml/2006/picture">
+                  <pic:nvPicPr>
+                    <pic:cNvPr id="7" name="dart1output.jpg"/>
+                    <pic:cNvPicPr/>
+                  </pic:nvPicPr>
+                  <pic:blipFill>
+                    <a:blip r:embed="rId13" cstate="print">
+                      <a:extLst>
+                        <a:ext uri="{28A0092B-C50C-407E-A947-70E740481C1C}">
+                          <a14:useLocalDpi xmlns:a14="http://schemas.microsoft.com/office/drawing/2010/main" val="0"/>
+                        </a:ext>
+                      </a:extLst>
+                    </a:blip>
+                    <a:stretch>
+                      <a:fillRect/>
+                    </a:stretch>
+                  </pic:blipFill>
+                  <pic:spPr>
+                    <a:xfrm>
+                      <a:off x="0" y="0"/>
+                      <a:ext cx="1510030" cy="1155700"/>
+                    </a:xfrm>
+                    <a:prstGeom prst="rect">
+                      <a:avLst/>
+                    </a:prstGeom>
+                  </pic:spPr>
+                </pic:pic>
+              </a:graphicData>
+            </a:graphic>
+            <wp14:sizeRelH relativeFrom="margin">
+              <wp14:pctWidth>0</wp14:pctWidth>
+            </wp14:sizeRelH>
+            <wp14:sizeRelV relativeFrom="margin">
+              <wp14:pctHeight>0</wp14:pctHeight>
+            </wp14:sizeRelV>
+          </wp:anchor>
+        </w:drawing>
+      </w:r>
+      <w:r>
+        <w:rPr>
+          <w:rFonts w:ascii="Liberation Serif" w:hAnsi="Liberation Serif" w:cs="Liberation Serif"/>
+          <w:noProof/>
+          <w:szCs w:val="24"/>
+          <w:lang w:eastAsia="en-GB"/>
+        </w:rPr>
+        <w:drawing>
+          <wp:anchor distT="0" distB="0" distL="114300" distR="114300" simplePos="0" relativeHeight="251665408" behindDoc="0" locked="0" layoutInCell="1" allowOverlap="1" wp14:anchorId="5AE358BF" wp14:editId="62335434">
+            <wp:simplePos x="0" y="0"/>
+            <wp:positionH relativeFrom="column">
+              <wp:posOffset>4114165</wp:posOffset>
+            </wp:positionH>
+            <wp:positionV relativeFrom="paragraph">
+              <wp:posOffset>147320</wp:posOffset>
+            </wp:positionV>
+            <wp:extent cx="1803895" cy="1203921"/>
+            <wp:effectExtent l="0" t="0" r="6350" b="0"/>
+            <wp:wrapSquare wrapText="bothSides"/>
+            <wp:docPr id="10" name="Picture 10"/>
+            <wp:cNvGraphicFramePr>
+              <a:graphicFrameLocks xmlns:a="http://schemas.openxmlformats.org/drawingml/2006/main" noChangeAspect="1"/>
+            </wp:cNvGraphicFramePr>
+            <a:graphic xmlns:a="http://schemas.openxmlformats.org/drawingml/2006/main">
+              <a:graphicData uri="http://schemas.openxmlformats.org/drawingml/2006/picture">
+                <pic:pic xmlns:pic="http://schemas.openxmlformats.org/drawingml/2006/picture">
+                  <pic:nvPicPr>
+                    <pic:cNvPr id="10" name="dart12output.jpg"/>
+                    <pic:cNvPicPr/>
+                  </pic:nvPicPr>
+                  <pic:blipFill>
+                    <a:blip r:embed="rId14" cstate="print">
+                      <a:extLst>
+                        <a:ext uri="{28A0092B-C50C-407E-A947-70E740481C1C}">
+                          <a14:useLocalDpi xmlns:a14="http://schemas.microsoft.com/office/drawing/2010/main" val="0"/>
+                        </a:ext>
+                      </a:extLst>
+                    </a:blip>
+                    <a:stretch>
+                      <a:fillRect/>
+                    </a:stretch>
+                  </pic:blipFill>
+                  <pic:spPr>
+                    <a:xfrm>
+                      <a:off x="0" y="0"/>
+                      <a:ext cx="1803895" cy="1203921"/>
+                    </a:xfrm>
+                    <a:prstGeom prst="rect">
+                      <a:avLst/>
+                    </a:prstGeom>
+                  </pic:spPr>
+                </pic:pic>
+              </a:graphicData>
+            </a:graphic>
+            <wp14:sizeRelH relativeFrom="margin">
+              <wp14:pctWidth>0</wp14:pctWidth>
+            </wp14:sizeRelH>
+            <wp14:sizeRelV relativeFrom="margin">
+              <wp14:pctHeight>0</wp14:pctHeight>
+            </wp14:sizeRelV>
+          </wp:anchor>
+        </w:drawing>
+      </w:r>
+      <w:r>
+        <w:rPr>
+          <w:rFonts w:ascii="Liberation Serif" w:hAnsi="Liberation Serif" w:cs="Liberation Serif"/>
+          <w:noProof/>
+          <w:szCs w:val="24"/>
+          <w:lang w:eastAsia="en-GB"/>
+        </w:rPr>
+        <w:drawing>
+          <wp:anchor distT="0" distB="0" distL="114300" distR="114300" simplePos="0" relativeHeight="251667456" behindDoc="0" locked="0" layoutInCell="1" allowOverlap="1" wp14:anchorId="44F34F5C" wp14:editId="6DB89C5B">
+            <wp:simplePos x="0" y="0"/>
+            <wp:positionH relativeFrom="column">
+              <wp:posOffset>2658745</wp:posOffset>
+            </wp:positionH>
+            <wp:positionV relativeFrom="paragraph">
+              <wp:posOffset>109220</wp:posOffset>
+            </wp:positionV>
+            <wp:extent cx="1405255" cy="1293495"/>
+            <wp:effectExtent l="0" t="0" r="4445" b="1905"/>
+            <wp:wrapSquare wrapText="bothSides"/>
+            <wp:docPr id="8" name="Picture 8"/>
+            <wp:cNvGraphicFramePr>
+              <a:graphicFrameLocks xmlns:a="http://schemas.openxmlformats.org/drawingml/2006/main" noChangeAspect="1"/>
+            </wp:cNvGraphicFramePr>
+            <a:graphic xmlns:a="http://schemas.openxmlformats.org/drawingml/2006/main">
+              <a:graphicData uri="http://schemas.openxmlformats.org/drawingml/2006/picture">
+                <pic:pic xmlns:pic="http://schemas.openxmlformats.org/drawingml/2006/picture">
+                  <pic:nvPicPr>
+                    <pic:cNvPr id="8" name="dart7output.jpg"/>
+                    <pic:cNvPicPr/>
+                  </pic:nvPicPr>
+                  <pic:blipFill>
+                    <a:blip r:embed="rId15" cstate="print">
+                      <a:extLst>
+                        <a:ext uri="{28A0092B-C50C-407E-A947-70E740481C1C}">
+                          <a14:useLocalDpi xmlns:a14="http://schemas.microsoft.com/office/drawing/2010/main" val="0"/>
+                        </a:ext>
+                      </a:extLst>
+                    </a:blip>
+                    <a:stretch>
+                      <a:fillRect/>
+                    </a:stretch>
+                  </pic:blipFill>
+                  <pic:spPr>
+                    <a:xfrm>
+                      <a:off x="0" y="0"/>
+                      <a:ext cx="1405255" cy="1293495"/>
+                    </a:xfrm>
+                    <a:prstGeom prst="rect">
+                      <a:avLst/>
+                    </a:prstGeom>
+                  </pic:spPr>
+                </pic:pic>
+              </a:graphicData>
+            </a:graphic>
+            <wp14:sizeRelH relativeFrom="margin">
+              <wp14:pctWidth>0</wp14:pctWidth>
+            </wp14:sizeRelH>
+            <wp14:sizeRelV relativeFrom="margin">
+              <wp14:pctHeight>0</wp14:pctHeight>
+            </wp14:sizeRelV>
+          </wp:anchor>
+        </w:drawing>
+      </w:r>
+      <w:r>
+        <w:rPr>
+          <w:rFonts w:ascii="Liberation Serif" w:hAnsi="Liberation Serif" w:cs="Liberation Serif"/>
+          <w:noProof/>
+          <w:szCs w:val="24"/>
+          <w:lang w:eastAsia="en-GB"/>
+        </w:rPr>
+        <w:drawing>
+          <wp:anchor distT="0" distB="0" distL="114300" distR="114300" simplePos="0" relativeHeight="251666432" behindDoc="0" locked="0" layoutInCell="1" allowOverlap="1" wp14:anchorId="67595419" wp14:editId="44912E59">
+            <wp:simplePos x="0" y="0"/>
+            <wp:positionH relativeFrom="column">
+              <wp:posOffset>-110067</wp:posOffset>
+            </wp:positionH>
+            <wp:positionV relativeFrom="paragraph">
+              <wp:posOffset>59479</wp:posOffset>
+            </wp:positionV>
+            <wp:extent cx="1193165" cy="1505585"/>
+            <wp:effectExtent l="0" t="0" r="6985" b="0"/>
+            <wp:wrapSquare wrapText="bothSides"/>
+            <wp:docPr id="9" name="Picture 9"/>
+            <wp:cNvGraphicFramePr>
+              <a:graphicFrameLocks xmlns:a="http://schemas.openxmlformats.org/drawingml/2006/main" noChangeAspect="1"/>
+            </wp:cNvGraphicFramePr>
+            <a:graphic xmlns:a="http://schemas.openxmlformats.org/drawingml/2006/main">
+              <a:graphicData uri="http://schemas.openxmlformats.org/drawingml/2006/picture">
+                <pic:pic xmlns:pic="http://schemas.openxmlformats.org/drawingml/2006/picture">
+                  <pic:nvPicPr>
+                    <pic:cNvPr id="9" name="dart9output.jpg"/>
+                    <pic:cNvPicPr/>
+                  </pic:nvPicPr>
+                  <pic:blipFill>
+                    <a:blip r:embed="rId16" cstate="print">
+                      <a:extLst>
+                        <a:ext uri="{28A0092B-C50C-407E-A947-70E740481C1C}">
+                          <a14:useLocalDpi xmlns:a14="http://schemas.microsoft.com/office/drawing/2010/main" val="0"/>
+                        </a:ext>
+                      </a:extLst>
+                    </a:blip>
+                    <a:stretch>
+                      <a:fillRect/>
+                    </a:stretch>
+                  </pic:blipFill>
+                  <pic:spPr>
+                    <a:xfrm>
+                      <a:off x="0" y="0"/>
+                      <a:ext cx="1193165" cy="1505585"/>
+                    </a:xfrm>
+                    <a:prstGeom prst="rect">
+                      <a:avLst/>
+                    </a:prstGeom>
+                  </pic:spPr>
+                </pic:pic>
+              </a:graphicData>
+            </a:graphic>
+            <wp14:sizeRelH relativeFrom="margin">
+              <wp14:pctWidth>0</wp14:pctWidth>
+            </wp14:sizeRelH>
+            <wp14:sizeRelV relativeFrom="margin">
+              <wp14:pctHeight>0</wp14:pctHeight>
+            </wp14:sizeRelV>
+          </wp:anchor>
         </w:drawing>
       </w:r>
     </w:p>
@@ -2419,7 +2674,6 @@
                 <w:szCs w:val="20"/>
               </w:rPr>
             </w:pPr>
-            <w:bookmarkStart w:id="0" w:name="_GoBack"/>
             <w:r>
               <w:rPr>
                 <w:rFonts w:ascii="Liberation Serif" w:hAnsi="Liberation Serif" w:cs="Liberation Serif"/>
@@ -2428,22 +2682,56 @@
               </w:rPr>
               <w:t>0.333</w:t>
             </w:r>
-            <w:bookmarkEnd w:id="0"/>
           </w:p>
         </w:tc>
       </w:tr>
     </w:tbl>
     <w:p>
       <w:pPr>
+        <w:spacing w:before="240"/>
+        <w:rPr>
+          <w:rFonts w:ascii="Liberation Serif" w:hAnsi="Liberation Serif" w:cs="Liberation Serif"/>
+        </w:rPr>
+      </w:pPr>
+      <w:r>
         <w:rPr>
           <w:rFonts w:ascii="Liberation Serif" w:hAnsi="Liberation Serif" w:cs="Liberation Serif"/>
           <w:sz w:val="28"/>
           <w:szCs w:val="24"/>
         </w:rPr>
-      </w:pPr>
+        <w:tab/>
+      </w:r>
+      <w:r>
+        <w:rPr>
+          <w:rFonts w:ascii="Liberation Serif" w:hAnsi="Liberation Serif" w:cs="Liberation Serif"/>
+          <w:sz w:val="28"/>
+          <w:szCs w:val="24"/>
+        </w:rPr>
+        <w:softHyphen/>
+      </w:r>
+      <w:r>
+        <w:rPr>
+          <w:rFonts w:ascii="Liberation Serif" w:hAnsi="Liberation Serif" w:cs="Liberation Serif"/>
+        </w:rPr>
+        <w:t xml:space="preserve">Comparing how the classifier preformed identifying dartboards with 3 rounds of training against the face detection algorithm of the previous task, it is clear to see from both the images and the data results that the face detection algorithm was far more accurate. Although the true positive </w:t>
+      </w:r>
+      <w:r>
+        <w:rPr>
+          <w:rFonts w:ascii="Liberation Serif" w:hAnsi="Liberation Serif" w:cs="Liberation Serif"/>
+        </w:rPr>
+        <w:t xml:space="preserve">rate for all except one of the dartboard results was 1, the F1 scores were far lower which indicated that the false positive rates were </w:t>
+      </w:r>
+      <w:r>
+        <w:rPr>
+          <w:rFonts w:ascii="Liberation Serif" w:hAnsi="Liberation Serif" w:cs="Liberation Serif"/>
+        </w:rPr>
+        <w:t>far higher. This is confirmed by looking at the outputted images where it is obvious that there are far more bounding rectangles than there are dartboard images.</w:t>
+      </w:r>
+      <w:bookmarkStart w:id="0" w:name="_GoBack"/>
+      <w:bookmarkEnd w:id="0"/>
     </w:p>
     <w:sectPr>
-      <w:headerReference w:type="default" r:id="rId13"/>
+      <w:headerReference w:type="default" r:id="rId17"/>
       <w:pgSz w:w="11906" w:h="16838"/>
       <w:pgMar w:top="1440" w:right="1440" w:bottom="1440" w:left="1440" w:header="708" w:footer="708" w:gutter="0"/>
       <w:cols w:space="708"/>
@@ -3111,11 +3399,11 @@
           <c:showPercent val="0"/>
           <c:showBubbleSize val="0"/>
         </c:dLbls>
-        <c:axId val="-1135485616"/>
-        <c:axId val="-1135486160"/>
+        <c:axId val="984917216"/>
+        <c:axId val="984916672"/>
       </c:scatterChart>
       <c:valAx>
-        <c:axId val="-1135486160"/>
+        <c:axId val="984916672"/>
         <c:scaling>
           <c:logBase val="10"/>
           <c:orientation val="minMax"/>
@@ -3147,7 +3435,6 @@
               </a:p>
             </c:rich>
           </c:tx>
-          <c:layout/>
           <c:overlay val="0"/>
         </c:title>
         <c:numFmt formatCode="General" sourceLinked="1"/>
@@ -3171,12 +3458,12 @@
             <a:endParaRPr lang="en-US"/>
           </a:p>
         </c:txPr>
-        <c:crossAx val="-1135485616"/>
+        <c:crossAx val="984917216"/>
         <c:crossesAt val="0"/>
         <c:crossBetween val="midCat"/>
       </c:valAx>
       <c:valAx>
-        <c:axId val="-1135485616"/>
+        <c:axId val="984917216"/>
         <c:scaling>
           <c:orientation val="minMax"/>
           <c:max val="1"/>
@@ -3209,7 +3496,6 @@
               </a:p>
             </c:rich>
           </c:tx>
-          <c:layout/>
           <c:overlay val="0"/>
         </c:title>
         <c:numFmt formatCode="General" sourceLinked="1"/>
@@ -3233,7 +3519,7 @@
             <a:endParaRPr lang="en-US"/>
           </a:p>
         </c:txPr>
-        <c:crossAx val="-1135486160"/>
+        <c:crossAx val="984916672"/>
         <c:crossesAt val="0"/>
         <c:crossBetween val="midCat"/>
       </c:valAx>
@@ -3528,7 +3814,7 @@
 </file>
 
 <file path=customXml/itemProps1.xml><?xml version="1.0" encoding="utf-8"?>
-<ds:datastoreItem xmlns:ds="http://schemas.openxmlformats.org/officeDocument/2006/customXml" ds:itemID="{65C97D68-B0CC-4DD0-9039-BF68DFED638E}">
+<ds:datastoreItem xmlns:ds="http://schemas.openxmlformats.org/officeDocument/2006/customXml" ds:itemID="{FE3E4BBA-0E1C-4322-89E5-0FF1F8181AD2}">
   <ds:schemaRefs>
     <ds:schemaRef ds:uri="http://schemas.openxmlformats.org/officeDocument/2006/bibliography"/>
   </ds:schemaRefs>

</xml_diff>